<commit_message>
Klar med kapitel 3 och halva kapitel 4
</commit_message>
<xml_diff>
--- a/Sommarlovs anteckningar 2021.docx
+++ b/Sommarlovs anteckningar 2021.docx
@@ -116,13 +116,23 @@
           <w:szCs w:val="36"/>
         </w:rPr>
       </w:pPr>
-      <w:r>
-        <w:rPr>
-          <w:rFonts w:ascii="Times New Roman" w:hAnsi="Times New Roman" w:cs="Times New Roman"/>
-          <w:sz w:val="36"/>
-          <w:szCs w:val="36"/>
-        </w:rPr>
-        <w:t>Agile programutveckling: Är en arbetsprocess för att utveckla program.</w:t>
+      <w:proofErr w:type="spellStart"/>
+      <w:r>
+        <w:rPr>
+          <w:rFonts w:ascii="Times New Roman" w:hAnsi="Times New Roman" w:cs="Times New Roman"/>
+          <w:sz w:val="36"/>
+          <w:szCs w:val="36"/>
+        </w:rPr>
+        <w:t>Agile</w:t>
+      </w:r>
+      <w:proofErr w:type="spellEnd"/>
+      <w:r>
+        <w:rPr>
+          <w:rFonts w:ascii="Times New Roman" w:hAnsi="Times New Roman" w:cs="Times New Roman"/>
+          <w:sz w:val="36"/>
+          <w:szCs w:val="36"/>
+        </w:rPr>
+        <w:t xml:space="preserve"> programutveckling: Är en arbetsprocess för att utveckla program.</w:t>
       </w:r>
     </w:p>
     <w:p>
@@ -165,7 +175,27 @@
           <w:szCs w:val="36"/>
         </w:rPr>
         <w:br/>
-        <w:t>Algoritm: Kan t.ex vara roten ur 5 eller omkretsen för en pyramid.</w:t>
+        <w:t xml:space="preserve">Algoritm: Kan </w:t>
+      </w:r>
+      <w:proofErr w:type="spellStart"/>
+      <w:proofErr w:type="gramStart"/>
+      <w:r>
+        <w:rPr>
+          <w:rFonts w:ascii="Times New Roman" w:hAnsi="Times New Roman" w:cs="Times New Roman"/>
+          <w:sz w:val="36"/>
+          <w:szCs w:val="36"/>
+        </w:rPr>
+        <w:t>t.ex</w:t>
+      </w:r>
+      <w:proofErr w:type="spellEnd"/>
+      <w:proofErr w:type="gramEnd"/>
+      <w:r>
+        <w:rPr>
+          <w:rFonts w:ascii="Times New Roman" w:hAnsi="Times New Roman" w:cs="Times New Roman"/>
+          <w:sz w:val="36"/>
+          <w:szCs w:val="36"/>
+        </w:rPr>
+        <w:t xml:space="preserve"> vara roten ur 5 eller omkretsen för en pyramid.</w:t>
       </w:r>
     </w:p>
     <w:p>
@@ -199,7 +229,25 @@
           <w:sz w:val="36"/>
           <w:szCs w:val="36"/>
         </w:rPr>
-        <w:t xml:space="preserve"> bygga hemsidor. En samling av templates och förkodad kod.</w:t>
+        <w:t xml:space="preserve"> bygga hemsidor. En samling av templates och </w:t>
+      </w:r>
+      <w:proofErr w:type="spellStart"/>
+      <w:r>
+        <w:rPr>
+          <w:rFonts w:ascii="Times New Roman" w:hAnsi="Times New Roman" w:cs="Times New Roman"/>
+          <w:sz w:val="36"/>
+          <w:szCs w:val="36"/>
+        </w:rPr>
+        <w:t>förkodad</w:t>
+      </w:r>
+      <w:proofErr w:type="spellEnd"/>
+      <w:r>
+        <w:rPr>
+          <w:rFonts w:ascii="Times New Roman" w:hAnsi="Times New Roman" w:cs="Times New Roman"/>
+          <w:sz w:val="36"/>
+          <w:szCs w:val="36"/>
+        </w:rPr>
+        <w:t xml:space="preserve"> kod.</w:t>
       </w:r>
       <w:r>
         <w:rPr>
@@ -225,8 +273,9 @@
           <w:szCs w:val="36"/>
           <w:lang w:val="en-US"/>
         </w:rPr>
-        <w:t>Apache: Apache eller Apache http server är en open source gratis</w:t>
-      </w:r>
+        <w:t xml:space="preserve">Apache: Apache </w:t>
+      </w:r>
+      <w:proofErr w:type="spellStart"/>
       <w:r>
         <w:rPr>
           <w:rFonts w:ascii="Times New Roman" w:hAnsi="Times New Roman" w:cs="Times New Roman"/>
@@ -234,7 +283,86 @@
           <w:szCs w:val="36"/>
           <w:lang w:val="en-US"/>
         </w:rPr>
-        <w:t xml:space="preserve"> webb program. </w:t>
+        <w:t>eller</w:t>
+      </w:r>
+      <w:proofErr w:type="spellEnd"/>
+      <w:r>
+        <w:rPr>
+          <w:rFonts w:ascii="Times New Roman" w:hAnsi="Times New Roman" w:cs="Times New Roman"/>
+          <w:sz w:val="36"/>
+          <w:szCs w:val="36"/>
+          <w:lang w:val="en-US"/>
+        </w:rPr>
+        <w:t xml:space="preserve"> Apache http server </w:t>
+      </w:r>
+      <w:proofErr w:type="spellStart"/>
+      <w:r>
+        <w:rPr>
+          <w:rFonts w:ascii="Times New Roman" w:hAnsi="Times New Roman" w:cs="Times New Roman"/>
+          <w:sz w:val="36"/>
+          <w:szCs w:val="36"/>
+          <w:lang w:val="en-US"/>
+        </w:rPr>
+        <w:t>är</w:t>
+      </w:r>
+      <w:proofErr w:type="spellEnd"/>
+      <w:r>
+        <w:rPr>
+          <w:rFonts w:ascii="Times New Roman" w:hAnsi="Times New Roman" w:cs="Times New Roman"/>
+          <w:sz w:val="36"/>
+          <w:szCs w:val="36"/>
+          <w:lang w:val="en-US"/>
+        </w:rPr>
+        <w:t xml:space="preserve"> </w:t>
+      </w:r>
+      <w:proofErr w:type="spellStart"/>
+      <w:r>
+        <w:rPr>
+          <w:rFonts w:ascii="Times New Roman" w:hAnsi="Times New Roman" w:cs="Times New Roman"/>
+          <w:sz w:val="36"/>
+          <w:szCs w:val="36"/>
+          <w:lang w:val="en-US"/>
+        </w:rPr>
+        <w:t>en</w:t>
+      </w:r>
+      <w:proofErr w:type="spellEnd"/>
+      <w:r>
+        <w:rPr>
+          <w:rFonts w:ascii="Times New Roman" w:hAnsi="Times New Roman" w:cs="Times New Roman"/>
+          <w:sz w:val="36"/>
+          <w:szCs w:val="36"/>
+          <w:lang w:val="en-US"/>
+        </w:rPr>
+        <w:t xml:space="preserve"> open source gratis</w:t>
+      </w:r>
+      <w:r>
+        <w:rPr>
+          <w:rFonts w:ascii="Times New Roman" w:hAnsi="Times New Roman" w:cs="Times New Roman"/>
+          <w:sz w:val="36"/>
+          <w:szCs w:val="36"/>
+          <w:lang w:val="en-US"/>
+        </w:rPr>
+        <w:t xml:space="preserve"> </w:t>
+      </w:r>
+      <w:proofErr w:type="spellStart"/>
+      <w:r>
+        <w:rPr>
+          <w:rFonts w:ascii="Times New Roman" w:hAnsi="Times New Roman" w:cs="Times New Roman"/>
+          <w:sz w:val="36"/>
+          <w:szCs w:val="36"/>
+          <w:lang w:val="en-US"/>
+        </w:rPr>
+        <w:t>webb</w:t>
+      </w:r>
+      <w:proofErr w:type="spellEnd"/>
+      <w:r>
+        <w:rPr>
+          <w:rFonts w:ascii="Times New Roman" w:hAnsi="Times New Roman" w:cs="Times New Roman"/>
+          <w:sz w:val="36"/>
+          <w:szCs w:val="36"/>
+          <w:lang w:val="en-US"/>
+        </w:rPr>
+        <w:t xml:space="preserve"> program. </w:t>
       </w:r>
       <w:r>
         <w:rPr>
@@ -260,33 +388,89 @@
           <w:szCs w:val="36"/>
         </w:rPr>
         <w:lastRenderedPageBreak/>
-        <w:t>API: Applikations programmerings gränssnitt som tillåter interaktioner mellan flertal mjukvaru program så att utvecklare kan hämta information från extern mjukvara. Googles api tillåter användare att hämta bilder och mappar till deras egna program.</w:t>
-      </w:r>
-    </w:p>
-    <w:p>
-      <w:pPr>
-        <w:rPr>
-          <w:rFonts w:ascii="Times New Roman" w:hAnsi="Times New Roman" w:cs="Times New Roman"/>
-          <w:sz w:val="36"/>
-          <w:szCs w:val="36"/>
-        </w:rPr>
-      </w:pPr>
-    </w:p>
-    <w:p>
-      <w:pPr>
-        <w:rPr>
-          <w:rFonts w:ascii="Times New Roman" w:hAnsi="Times New Roman" w:cs="Times New Roman"/>
-          <w:sz w:val="36"/>
-          <w:szCs w:val="36"/>
-        </w:rPr>
-      </w:pPr>
-      <w:r>
-        <w:rPr>
-          <w:rFonts w:ascii="Times New Roman" w:hAnsi="Times New Roman" w:cs="Times New Roman"/>
-          <w:sz w:val="36"/>
-          <w:szCs w:val="36"/>
-        </w:rPr>
-        <w:t>Apprenticeship: En överenskommelse mellan arbetsgivaren och den anställda. Där den anställda får träning och betalar i utbytte mot arbete.</w:t>
+        <w:t xml:space="preserve">API: Applikations programmerings gränssnitt som tillåter interaktioner mellan flertal </w:t>
+      </w:r>
+      <w:proofErr w:type="spellStart"/>
+      <w:proofErr w:type="gramStart"/>
+      <w:r>
+        <w:rPr>
+          <w:rFonts w:ascii="Times New Roman" w:hAnsi="Times New Roman" w:cs="Times New Roman"/>
+          <w:sz w:val="36"/>
+          <w:szCs w:val="36"/>
+        </w:rPr>
+        <w:t>mjukvaru</w:t>
+      </w:r>
+      <w:proofErr w:type="spellEnd"/>
+      <w:r>
+        <w:rPr>
+          <w:rFonts w:ascii="Times New Roman" w:hAnsi="Times New Roman" w:cs="Times New Roman"/>
+          <w:sz w:val="36"/>
+          <w:szCs w:val="36"/>
+        </w:rPr>
+        <w:t xml:space="preserve"> program</w:t>
+      </w:r>
+      <w:proofErr w:type="gramEnd"/>
+      <w:r>
+        <w:rPr>
+          <w:rFonts w:ascii="Times New Roman" w:hAnsi="Times New Roman" w:cs="Times New Roman"/>
+          <w:sz w:val="36"/>
+          <w:szCs w:val="36"/>
+        </w:rPr>
+        <w:t xml:space="preserve"> så att utvecklare kan hämta information från extern mjukvara. Googles </w:t>
+      </w:r>
+      <w:proofErr w:type="spellStart"/>
+      <w:r>
+        <w:rPr>
+          <w:rFonts w:ascii="Times New Roman" w:hAnsi="Times New Roman" w:cs="Times New Roman"/>
+          <w:sz w:val="36"/>
+          <w:szCs w:val="36"/>
+        </w:rPr>
+        <w:t>api</w:t>
+      </w:r>
+      <w:proofErr w:type="spellEnd"/>
+      <w:r>
+        <w:rPr>
+          <w:rFonts w:ascii="Times New Roman" w:hAnsi="Times New Roman" w:cs="Times New Roman"/>
+          <w:sz w:val="36"/>
+          <w:szCs w:val="36"/>
+        </w:rPr>
+        <w:t xml:space="preserve"> tillåter användare att hämta bilder och mappar till deras egna program.</w:t>
+      </w:r>
+    </w:p>
+    <w:p>
+      <w:pPr>
+        <w:rPr>
+          <w:rFonts w:ascii="Times New Roman" w:hAnsi="Times New Roman" w:cs="Times New Roman"/>
+          <w:sz w:val="36"/>
+          <w:szCs w:val="36"/>
+        </w:rPr>
+      </w:pPr>
+    </w:p>
+    <w:p>
+      <w:pPr>
+        <w:rPr>
+          <w:rFonts w:ascii="Times New Roman" w:hAnsi="Times New Roman" w:cs="Times New Roman"/>
+          <w:sz w:val="36"/>
+          <w:szCs w:val="36"/>
+        </w:rPr>
+      </w:pPr>
+      <w:proofErr w:type="spellStart"/>
+      <w:r>
+        <w:rPr>
+          <w:rFonts w:ascii="Times New Roman" w:hAnsi="Times New Roman" w:cs="Times New Roman"/>
+          <w:sz w:val="36"/>
+          <w:szCs w:val="36"/>
+        </w:rPr>
+        <w:t>Apprenticeship</w:t>
+      </w:r>
+      <w:proofErr w:type="spellEnd"/>
+      <w:r>
+        <w:rPr>
+          <w:rFonts w:ascii="Times New Roman" w:hAnsi="Times New Roman" w:cs="Times New Roman"/>
+          <w:sz w:val="36"/>
+          <w:szCs w:val="36"/>
+        </w:rPr>
+        <w:t>: En överenskommelse mellan arbetsgivaren och den anställda. Där den anställda får träning och betalar i utbytte mot arbete.</w:t>
       </w:r>
     </w:p>
     <w:p>
@@ -329,7 +513,42 @@
           <w:szCs w:val="36"/>
         </w:rPr>
         <w:br/>
-        <w:t>Arithmetic Operators: Dessa operatörer används med nummer för att utföra enkel matte, t.ex. addition. Datorer måste kunna detta för att ens kunna utföra något.</w:t>
+      </w:r>
+      <w:proofErr w:type="spellStart"/>
+      <w:r>
+        <w:rPr>
+          <w:rFonts w:ascii="Times New Roman" w:hAnsi="Times New Roman" w:cs="Times New Roman"/>
+          <w:sz w:val="36"/>
+          <w:szCs w:val="36"/>
+        </w:rPr>
+        <w:t>Arithmetic</w:t>
+      </w:r>
+      <w:proofErr w:type="spellEnd"/>
+      <w:r>
+        <w:rPr>
+          <w:rFonts w:ascii="Times New Roman" w:hAnsi="Times New Roman" w:cs="Times New Roman"/>
+          <w:sz w:val="36"/>
+          <w:szCs w:val="36"/>
+        </w:rPr>
+        <w:t xml:space="preserve"> Operators: Dessa operatörer används med nummer för att utföra enkel matte, </w:t>
+      </w:r>
+      <w:proofErr w:type="gramStart"/>
+      <w:r>
+        <w:rPr>
+          <w:rFonts w:ascii="Times New Roman" w:hAnsi="Times New Roman" w:cs="Times New Roman"/>
+          <w:sz w:val="36"/>
+          <w:szCs w:val="36"/>
+        </w:rPr>
+        <w:t>t.ex.</w:t>
+      </w:r>
+      <w:proofErr w:type="gramEnd"/>
+      <w:r>
+        <w:rPr>
+          <w:rFonts w:ascii="Times New Roman" w:hAnsi="Times New Roman" w:cs="Times New Roman"/>
+          <w:sz w:val="36"/>
+          <w:szCs w:val="36"/>
+        </w:rPr>
+        <w:t xml:space="preserve"> addition. Datorer måste kunna detta för att ens kunna utföra något.</w:t>
       </w:r>
     </w:p>
     <w:p>
@@ -381,7 +600,43 @@
           <w:sz w:val="36"/>
           <w:szCs w:val="36"/>
         </w:rPr>
-        <w:t>ASCII: American Standard Code är ett</w:t>
+        <w:t xml:space="preserve">ASCII: </w:t>
+      </w:r>
+      <w:proofErr w:type="spellStart"/>
+      <w:r>
+        <w:rPr>
+          <w:rFonts w:ascii="Times New Roman" w:hAnsi="Times New Roman" w:cs="Times New Roman"/>
+          <w:sz w:val="36"/>
+          <w:szCs w:val="36"/>
+        </w:rPr>
+        <w:t>American</w:t>
+      </w:r>
+      <w:proofErr w:type="spellEnd"/>
+      <w:r>
+        <w:rPr>
+          <w:rFonts w:ascii="Times New Roman" w:hAnsi="Times New Roman" w:cs="Times New Roman"/>
+          <w:sz w:val="36"/>
+          <w:szCs w:val="36"/>
+        </w:rPr>
+        <w:t xml:space="preserve"> Standard </w:t>
+      </w:r>
+      <w:proofErr w:type="spellStart"/>
+      <w:r>
+        <w:rPr>
+          <w:rFonts w:ascii="Times New Roman" w:hAnsi="Times New Roman" w:cs="Times New Roman"/>
+          <w:sz w:val="36"/>
+          <w:szCs w:val="36"/>
+        </w:rPr>
+        <w:t>Code</w:t>
+      </w:r>
+      <w:proofErr w:type="spellEnd"/>
+      <w:r>
+        <w:rPr>
+          <w:rFonts w:ascii="Times New Roman" w:hAnsi="Times New Roman" w:cs="Times New Roman"/>
+          <w:sz w:val="36"/>
+          <w:szCs w:val="36"/>
+        </w:rPr>
+        <w:t xml:space="preserve"> är ett</w:t>
       </w:r>
       <w:r>
         <w:rPr>
@@ -409,32 +664,43 @@
           <w:szCs w:val="36"/>
         </w:rPr>
       </w:pPr>
-      <w:r>
-        <w:rPr>
-          <w:rFonts w:ascii="Times New Roman" w:hAnsi="Times New Roman" w:cs="Times New Roman"/>
-          <w:sz w:val="36"/>
-          <w:szCs w:val="36"/>
-        </w:rPr>
-        <w:t>Assignment Operators: En operator som anger ett värde till en variabel, kan vara =.</w:t>
-      </w:r>
-    </w:p>
-    <w:p>
-      <w:pPr>
-        <w:rPr>
-          <w:rFonts w:ascii="Times New Roman" w:hAnsi="Times New Roman" w:cs="Times New Roman"/>
-          <w:sz w:val="36"/>
-          <w:szCs w:val="36"/>
-        </w:rPr>
-      </w:pPr>
-    </w:p>
-    <w:p>
-      <w:pPr>
-        <w:rPr>
-          <w:rFonts w:ascii="Times New Roman" w:hAnsi="Times New Roman" w:cs="Times New Roman"/>
-          <w:sz w:val="36"/>
-          <w:szCs w:val="36"/>
-        </w:rPr>
-      </w:pPr>
+      <w:proofErr w:type="spellStart"/>
+      <w:r>
+        <w:rPr>
+          <w:rFonts w:ascii="Times New Roman" w:hAnsi="Times New Roman" w:cs="Times New Roman"/>
+          <w:sz w:val="36"/>
+          <w:szCs w:val="36"/>
+        </w:rPr>
+        <w:t>Assignment</w:t>
+      </w:r>
+      <w:proofErr w:type="spellEnd"/>
+      <w:r>
+        <w:rPr>
+          <w:rFonts w:ascii="Times New Roman" w:hAnsi="Times New Roman" w:cs="Times New Roman"/>
+          <w:sz w:val="36"/>
+          <w:szCs w:val="36"/>
+        </w:rPr>
+        <w:t xml:space="preserve"> Operators: En operator som anger ett värde till en variabel, kan vara =.</w:t>
+      </w:r>
+    </w:p>
+    <w:p>
+      <w:pPr>
+        <w:rPr>
+          <w:rFonts w:ascii="Times New Roman" w:hAnsi="Times New Roman" w:cs="Times New Roman"/>
+          <w:sz w:val="36"/>
+          <w:szCs w:val="36"/>
+        </w:rPr>
+      </w:pPr>
+    </w:p>
+    <w:p>
+      <w:pPr>
+        <w:rPr>
+          <w:rFonts w:ascii="Times New Roman" w:hAnsi="Times New Roman" w:cs="Times New Roman"/>
+          <w:sz w:val="36"/>
+          <w:szCs w:val="36"/>
+        </w:rPr>
+      </w:pPr>
+      <w:proofErr w:type="spellStart"/>
       <w:r>
         <w:rPr>
           <w:rFonts w:ascii="Times New Roman" w:hAnsi="Times New Roman" w:cs="Times New Roman"/>
@@ -442,33 +708,162 @@
           <w:szCs w:val="36"/>
         </w:rPr>
         <w:lastRenderedPageBreak/>
-        <w:t>Asynchronus learning: Lärande som kan ta plats olika beroende på student, matrialet är ofta förinspelat. T.ex Pluralsight *usch*.</w:t>
-      </w:r>
-    </w:p>
-    <w:p>
-      <w:pPr>
-        <w:rPr>
-          <w:rFonts w:ascii="Times New Roman" w:hAnsi="Times New Roman" w:cs="Times New Roman"/>
-          <w:sz w:val="36"/>
-          <w:szCs w:val="36"/>
-        </w:rPr>
-      </w:pPr>
-    </w:p>
-    <w:p>
-      <w:pPr>
-        <w:rPr>
-          <w:rFonts w:ascii="Times New Roman" w:hAnsi="Times New Roman" w:cs="Times New Roman"/>
-          <w:sz w:val="36"/>
-          <w:szCs w:val="36"/>
-        </w:rPr>
-      </w:pPr>
-      <w:r>
-        <w:rPr>
-          <w:rFonts w:ascii="Times New Roman" w:hAnsi="Times New Roman" w:cs="Times New Roman"/>
-          <w:sz w:val="36"/>
-          <w:szCs w:val="36"/>
-        </w:rPr>
-        <w:t>Asyncronus Programming Language: Ett programmeringsspråk</w:t>
+        <w:t>Asynchronus</w:t>
+      </w:r>
+      <w:proofErr w:type="spellEnd"/>
+      <w:r>
+        <w:rPr>
+          <w:rFonts w:ascii="Times New Roman" w:hAnsi="Times New Roman" w:cs="Times New Roman"/>
+          <w:sz w:val="36"/>
+          <w:szCs w:val="36"/>
+        </w:rPr>
+        <w:t xml:space="preserve"> </w:t>
+      </w:r>
+      <w:proofErr w:type="spellStart"/>
+      <w:r>
+        <w:rPr>
+          <w:rFonts w:ascii="Times New Roman" w:hAnsi="Times New Roman" w:cs="Times New Roman"/>
+          <w:sz w:val="36"/>
+          <w:szCs w:val="36"/>
+        </w:rPr>
+        <w:t>learning</w:t>
+      </w:r>
+      <w:proofErr w:type="spellEnd"/>
+      <w:r>
+        <w:rPr>
+          <w:rFonts w:ascii="Times New Roman" w:hAnsi="Times New Roman" w:cs="Times New Roman"/>
+          <w:sz w:val="36"/>
+          <w:szCs w:val="36"/>
+        </w:rPr>
+        <w:t xml:space="preserve">: Lärande som kan ta plats olika beroende på student, </w:t>
+      </w:r>
+      <w:proofErr w:type="spellStart"/>
+      <w:r>
+        <w:rPr>
+          <w:rFonts w:ascii="Times New Roman" w:hAnsi="Times New Roman" w:cs="Times New Roman"/>
+          <w:sz w:val="36"/>
+          <w:szCs w:val="36"/>
+        </w:rPr>
+        <w:t>matrialet</w:t>
+      </w:r>
+      <w:proofErr w:type="spellEnd"/>
+      <w:r>
+        <w:rPr>
+          <w:rFonts w:ascii="Times New Roman" w:hAnsi="Times New Roman" w:cs="Times New Roman"/>
+          <w:sz w:val="36"/>
+          <w:szCs w:val="36"/>
+        </w:rPr>
+        <w:t xml:space="preserve"> är ofta förinspelat. </w:t>
+      </w:r>
+      <w:proofErr w:type="spellStart"/>
+      <w:proofErr w:type="gramStart"/>
+      <w:r>
+        <w:rPr>
+          <w:rFonts w:ascii="Times New Roman" w:hAnsi="Times New Roman" w:cs="Times New Roman"/>
+          <w:sz w:val="36"/>
+          <w:szCs w:val="36"/>
+        </w:rPr>
+        <w:t>T.ex</w:t>
+      </w:r>
+      <w:proofErr w:type="spellEnd"/>
+      <w:proofErr w:type="gramEnd"/>
+      <w:r>
+        <w:rPr>
+          <w:rFonts w:ascii="Times New Roman" w:hAnsi="Times New Roman" w:cs="Times New Roman"/>
+          <w:sz w:val="36"/>
+          <w:szCs w:val="36"/>
+        </w:rPr>
+        <w:t xml:space="preserve"> </w:t>
+      </w:r>
+      <w:proofErr w:type="spellStart"/>
+      <w:r>
+        <w:rPr>
+          <w:rFonts w:ascii="Times New Roman" w:hAnsi="Times New Roman" w:cs="Times New Roman"/>
+          <w:sz w:val="36"/>
+          <w:szCs w:val="36"/>
+        </w:rPr>
+        <w:t>Pluralsight</w:t>
+      </w:r>
+      <w:proofErr w:type="spellEnd"/>
+      <w:r>
+        <w:rPr>
+          <w:rFonts w:ascii="Times New Roman" w:hAnsi="Times New Roman" w:cs="Times New Roman"/>
+          <w:sz w:val="36"/>
+          <w:szCs w:val="36"/>
+        </w:rPr>
+        <w:t xml:space="preserve"> *usch*.</w:t>
+      </w:r>
+    </w:p>
+    <w:p>
+      <w:pPr>
+        <w:rPr>
+          <w:rFonts w:ascii="Times New Roman" w:hAnsi="Times New Roman" w:cs="Times New Roman"/>
+          <w:sz w:val="36"/>
+          <w:szCs w:val="36"/>
+        </w:rPr>
+      </w:pPr>
+    </w:p>
+    <w:p>
+      <w:pPr>
+        <w:rPr>
+          <w:rFonts w:ascii="Times New Roman" w:hAnsi="Times New Roman" w:cs="Times New Roman"/>
+          <w:sz w:val="36"/>
+          <w:szCs w:val="36"/>
+        </w:rPr>
+      </w:pPr>
+      <w:proofErr w:type="spellStart"/>
+      <w:r>
+        <w:rPr>
+          <w:rFonts w:ascii="Times New Roman" w:hAnsi="Times New Roman" w:cs="Times New Roman"/>
+          <w:sz w:val="36"/>
+          <w:szCs w:val="36"/>
+        </w:rPr>
+        <w:t>Asyncronus</w:t>
+      </w:r>
+      <w:proofErr w:type="spellEnd"/>
+      <w:r>
+        <w:rPr>
+          <w:rFonts w:ascii="Times New Roman" w:hAnsi="Times New Roman" w:cs="Times New Roman"/>
+          <w:sz w:val="36"/>
+          <w:szCs w:val="36"/>
+        </w:rPr>
+        <w:t xml:space="preserve"> </w:t>
+      </w:r>
+      <w:proofErr w:type="spellStart"/>
+      <w:r>
+        <w:rPr>
+          <w:rFonts w:ascii="Times New Roman" w:hAnsi="Times New Roman" w:cs="Times New Roman"/>
+          <w:sz w:val="36"/>
+          <w:szCs w:val="36"/>
+        </w:rPr>
+        <w:t>Programming</w:t>
+      </w:r>
+      <w:proofErr w:type="spellEnd"/>
+      <w:r>
+        <w:rPr>
+          <w:rFonts w:ascii="Times New Roman" w:hAnsi="Times New Roman" w:cs="Times New Roman"/>
+          <w:sz w:val="36"/>
+          <w:szCs w:val="36"/>
+        </w:rPr>
+        <w:t xml:space="preserve"> </w:t>
+      </w:r>
+      <w:proofErr w:type="spellStart"/>
+      <w:r>
+        <w:rPr>
+          <w:rFonts w:ascii="Times New Roman" w:hAnsi="Times New Roman" w:cs="Times New Roman"/>
+          <w:sz w:val="36"/>
+          <w:szCs w:val="36"/>
+        </w:rPr>
+        <w:t>Language</w:t>
+      </w:r>
+      <w:proofErr w:type="spellEnd"/>
+      <w:r>
+        <w:rPr>
+          <w:rFonts w:ascii="Times New Roman" w:hAnsi="Times New Roman" w:cs="Times New Roman"/>
+          <w:sz w:val="36"/>
+          <w:szCs w:val="36"/>
+        </w:rPr>
+        <w:t>: Ett programmeringsspråk</w:t>
       </w:r>
       <w:r>
         <w:rPr>
@@ -493,33 +888,78 @@
           <w:szCs w:val="36"/>
         </w:rPr>
         <w:br/>
-        <w:t>Augmented Reality: Mjukvara som sätter digitala objekt på bilder och videor. Kan vara att din mobil känner av att du ska ta ett porträtt av dig själv eller bild på din hund och justerar bilden därifrån.</w:t>
-      </w:r>
-    </w:p>
-    <w:p>
-      <w:pPr>
-        <w:rPr>
-          <w:rFonts w:ascii="Times New Roman" w:hAnsi="Times New Roman" w:cs="Times New Roman"/>
-          <w:sz w:val="36"/>
-          <w:szCs w:val="36"/>
-        </w:rPr>
-      </w:pPr>
-    </w:p>
-    <w:p>
-      <w:pPr>
-        <w:rPr>
-          <w:rFonts w:ascii="Times New Roman" w:hAnsi="Times New Roman" w:cs="Times New Roman"/>
-          <w:sz w:val="36"/>
-          <w:szCs w:val="36"/>
-        </w:rPr>
-      </w:pPr>
-      <w:r>
-        <w:rPr>
-          <w:rFonts w:ascii="Times New Roman" w:hAnsi="Times New Roman" w:cs="Times New Roman"/>
-          <w:sz w:val="36"/>
-          <w:szCs w:val="36"/>
-        </w:rPr>
-        <w:t>Autonomous: Själv guidande och kapabel att arbeta helt för sig själv utan respons från en annan. Många drönare och bilar är det.</w:t>
+      </w:r>
+      <w:proofErr w:type="spellStart"/>
+      <w:r>
+        <w:rPr>
+          <w:rFonts w:ascii="Times New Roman" w:hAnsi="Times New Roman" w:cs="Times New Roman"/>
+          <w:sz w:val="36"/>
+          <w:szCs w:val="36"/>
+        </w:rPr>
+        <w:t>Augmented</w:t>
+      </w:r>
+      <w:proofErr w:type="spellEnd"/>
+      <w:r>
+        <w:rPr>
+          <w:rFonts w:ascii="Times New Roman" w:hAnsi="Times New Roman" w:cs="Times New Roman"/>
+          <w:sz w:val="36"/>
+          <w:szCs w:val="36"/>
+        </w:rPr>
+        <w:t xml:space="preserve"> </w:t>
+      </w:r>
+      <w:proofErr w:type="spellStart"/>
+      <w:r>
+        <w:rPr>
+          <w:rFonts w:ascii="Times New Roman" w:hAnsi="Times New Roman" w:cs="Times New Roman"/>
+          <w:sz w:val="36"/>
+          <w:szCs w:val="36"/>
+        </w:rPr>
+        <w:t>Reality</w:t>
+      </w:r>
+      <w:proofErr w:type="spellEnd"/>
+      <w:r>
+        <w:rPr>
+          <w:rFonts w:ascii="Times New Roman" w:hAnsi="Times New Roman" w:cs="Times New Roman"/>
+          <w:sz w:val="36"/>
+          <w:szCs w:val="36"/>
+        </w:rPr>
+        <w:t>: Mjukvara som sätter digitala objekt på bilder och videor. Kan vara att din mobil känner av att du ska ta ett porträtt av dig själv eller bild på din hund och justerar bilden därifrån.</w:t>
+      </w:r>
+    </w:p>
+    <w:p>
+      <w:pPr>
+        <w:rPr>
+          <w:rFonts w:ascii="Times New Roman" w:hAnsi="Times New Roman" w:cs="Times New Roman"/>
+          <w:sz w:val="36"/>
+          <w:szCs w:val="36"/>
+        </w:rPr>
+      </w:pPr>
+    </w:p>
+    <w:p>
+      <w:pPr>
+        <w:rPr>
+          <w:rFonts w:ascii="Times New Roman" w:hAnsi="Times New Roman" w:cs="Times New Roman"/>
+          <w:sz w:val="36"/>
+          <w:szCs w:val="36"/>
+        </w:rPr>
+      </w:pPr>
+      <w:proofErr w:type="spellStart"/>
+      <w:r>
+        <w:rPr>
+          <w:rFonts w:ascii="Times New Roman" w:hAnsi="Times New Roman" w:cs="Times New Roman"/>
+          <w:sz w:val="36"/>
+          <w:szCs w:val="36"/>
+        </w:rPr>
+        <w:t>Autonomous</w:t>
+      </w:r>
+      <w:proofErr w:type="spellEnd"/>
+      <w:r>
+        <w:rPr>
+          <w:rFonts w:ascii="Times New Roman" w:hAnsi="Times New Roman" w:cs="Times New Roman"/>
+          <w:sz w:val="36"/>
+          <w:szCs w:val="36"/>
+        </w:rPr>
+        <w:t>: Själv guidande och kapabel att arbeta helt för sig själv utan respons från en annan. Många drönare och bilar är det.</w:t>
       </w:r>
       <w:r>
         <w:rPr>
@@ -570,33 +1010,89 @@
           <w:sz w:val="36"/>
           <w:szCs w:val="36"/>
         </w:rPr>
-        <w:t>Backbone.js: JS bibliotek som man mestadels använder sig av till en sid web appar för att ge struktur och hantera användar inmatning och interaktioner.</w:t>
-      </w:r>
-    </w:p>
-    <w:p>
-      <w:pPr>
-        <w:rPr>
-          <w:rFonts w:ascii="Times New Roman" w:hAnsi="Times New Roman" w:cs="Times New Roman"/>
-          <w:sz w:val="36"/>
-          <w:szCs w:val="36"/>
-        </w:rPr>
-      </w:pPr>
-    </w:p>
-    <w:p>
-      <w:pPr>
-        <w:rPr>
-          <w:rFonts w:ascii="Times New Roman" w:hAnsi="Times New Roman" w:cs="Times New Roman"/>
-          <w:sz w:val="36"/>
-          <w:szCs w:val="36"/>
-        </w:rPr>
-      </w:pPr>
-      <w:r>
-        <w:rPr>
-          <w:rFonts w:ascii="Times New Roman" w:hAnsi="Times New Roman" w:cs="Times New Roman"/>
-          <w:sz w:val="36"/>
-          <w:szCs w:val="36"/>
-        </w:rPr>
-        <w:t>Binary: System av två möjliga värden, 0 eller 1. Datorer använder sig av detta och betyder att de samlar och räknar ut saker i nollor och ettor.</w:t>
+        <w:t xml:space="preserve">Backbone.js: JS bibliotek som man mestadels använder sig av till en sid web </w:t>
+      </w:r>
+      <w:proofErr w:type="spellStart"/>
+      <w:r>
+        <w:rPr>
+          <w:rFonts w:ascii="Times New Roman" w:hAnsi="Times New Roman" w:cs="Times New Roman"/>
+          <w:sz w:val="36"/>
+          <w:szCs w:val="36"/>
+        </w:rPr>
+        <w:t>appar</w:t>
+      </w:r>
+      <w:proofErr w:type="spellEnd"/>
+      <w:r>
+        <w:rPr>
+          <w:rFonts w:ascii="Times New Roman" w:hAnsi="Times New Roman" w:cs="Times New Roman"/>
+          <w:sz w:val="36"/>
+          <w:szCs w:val="36"/>
+        </w:rPr>
+        <w:t xml:space="preserve"> för att ge struktur och hantera </w:t>
+      </w:r>
+      <w:proofErr w:type="spellStart"/>
+      <w:proofErr w:type="gramStart"/>
+      <w:r>
+        <w:rPr>
+          <w:rFonts w:ascii="Times New Roman" w:hAnsi="Times New Roman" w:cs="Times New Roman"/>
+          <w:sz w:val="36"/>
+          <w:szCs w:val="36"/>
+        </w:rPr>
+        <w:t>användar</w:t>
+      </w:r>
+      <w:proofErr w:type="spellEnd"/>
+      <w:r>
+        <w:rPr>
+          <w:rFonts w:ascii="Times New Roman" w:hAnsi="Times New Roman" w:cs="Times New Roman"/>
+          <w:sz w:val="36"/>
+          <w:szCs w:val="36"/>
+        </w:rPr>
+        <w:t xml:space="preserve"> inmatning</w:t>
+      </w:r>
+      <w:proofErr w:type="gramEnd"/>
+      <w:r>
+        <w:rPr>
+          <w:rFonts w:ascii="Times New Roman" w:hAnsi="Times New Roman" w:cs="Times New Roman"/>
+          <w:sz w:val="36"/>
+          <w:szCs w:val="36"/>
+        </w:rPr>
+        <w:t xml:space="preserve"> och interaktioner.</w:t>
+      </w:r>
+    </w:p>
+    <w:p>
+      <w:pPr>
+        <w:rPr>
+          <w:rFonts w:ascii="Times New Roman" w:hAnsi="Times New Roman" w:cs="Times New Roman"/>
+          <w:sz w:val="36"/>
+          <w:szCs w:val="36"/>
+        </w:rPr>
+      </w:pPr>
+    </w:p>
+    <w:p>
+      <w:pPr>
+        <w:rPr>
+          <w:rFonts w:ascii="Times New Roman" w:hAnsi="Times New Roman" w:cs="Times New Roman"/>
+          <w:sz w:val="36"/>
+          <w:szCs w:val="36"/>
+        </w:rPr>
+      </w:pPr>
+      <w:proofErr w:type="spellStart"/>
+      <w:r>
+        <w:rPr>
+          <w:rFonts w:ascii="Times New Roman" w:hAnsi="Times New Roman" w:cs="Times New Roman"/>
+          <w:sz w:val="36"/>
+          <w:szCs w:val="36"/>
+        </w:rPr>
+        <w:t>Binary</w:t>
+      </w:r>
+      <w:proofErr w:type="spellEnd"/>
+      <w:r>
+        <w:rPr>
+          <w:rFonts w:ascii="Times New Roman" w:hAnsi="Times New Roman" w:cs="Times New Roman"/>
+          <w:sz w:val="36"/>
+          <w:szCs w:val="36"/>
+        </w:rPr>
+        <w:t>: System av två möjliga värden, 0 eller 1. Datorer använder sig av detta och betyder att de samlar och räknar ut saker i nollor och ettor.</w:t>
       </w:r>
     </w:p>
     <w:p>
@@ -692,41 +1188,123 @@
           <w:sz w:val="36"/>
           <w:szCs w:val="36"/>
         </w:rPr>
-        <w:t>Block-based Programming Language: Ett visuellt</w:t>
-      </w:r>
-      <w:r>
-        <w:rPr>
-          <w:rFonts w:ascii="Times New Roman" w:hAnsi="Times New Roman" w:cs="Times New Roman"/>
-          <w:sz w:val="36"/>
-          <w:szCs w:val="36"/>
-        </w:rPr>
-        <w:t xml:space="preserve"> programmeringsspråk. Block-based tillåter använder att dra och tappa block av kod för att skapa program. Scratch exempel.</w:t>
-      </w:r>
-    </w:p>
-    <w:p>
-      <w:pPr>
-        <w:rPr>
-          <w:rFonts w:ascii="Times New Roman" w:hAnsi="Times New Roman" w:cs="Times New Roman"/>
-          <w:sz w:val="36"/>
-          <w:szCs w:val="36"/>
-        </w:rPr>
-      </w:pPr>
-    </w:p>
-    <w:p>
-      <w:pPr>
-        <w:rPr>
-          <w:rFonts w:ascii="Times New Roman" w:hAnsi="Times New Roman" w:cs="Times New Roman"/>
-          <w:sz w:val="36"/>
-          <w:szCs w:val="36"/>
-        </w:rPr>
-      </w:pPr>
-      <w:r>
-        <w:rPr>
-          <w:rFonts w:ascii="Times New Roman" w:hAnsi="Times New Roman" w:cs="Times New Roman"/>
-          <w:sz w:val="36"/>
-          <w:szCs w:val="36"/>
-        </w:rPr>
-        <w:t>Boolean: Sant eller falskt.</w:t>
+        <w:t>Block-</w:t>
+      </w:r>
+      <w:proofErr w:type="spellStart"/>
+      <w:r>
+        <w:rPr>
+          <w:rFonts w:ascii="Times New Roman" w:hAnsi="Times New Roman" w:cs="Times New Roman"/>
+          <w:sz w:val="36"/>
+          <w:szCs w:val="36"/>
+        </w:rPr>
+        <w:t>based</w:t>
+      </w:r>
+      <w:proofErr w:type="spellEnd"/>
+      <w:r>
+        <w:rPr>
+          <w:rFonts w:ascii="Times New Roman" w:hAnsi="Times New Roman" w:cs="Times New Roman"/>
+          <w:sz w:val="36"/>
+          <w:szCs w:val="36"/>
+        </w:rPr>
+        <w:t xml:space="preserve"> </w:t>
+      </w:r>
+      <w:proofErr w:type="spellStart"/>
+      <w:r>
+        <w:rPr>
+          <w:rFonts w:ascii="Times New Roman" w:hAnsi="Times New Roman" w:cs="Times New Roman"/>
+          <w:sz w:val="36"/>
+          <w:szCs w:val="36"/>
+        </w:rPr>
+        <w:t>Programming</w:t>
+      </w:r>
+      <w:proofErr w:type="spellEnd"/>
+      <w:r>
+        <w:rPr>
+          <w:rFonts w:ascii="Times New Roman" w:hAnsi="Times New Roman" w:cs="Times New Roman"/>
+          <w:sz w:val="36"/>
+          <w:szCs w:val="36"/>
+        </w:rPr>
+        <w:t xml:space="preserve"> </w:t>
+      </w:r>
+      <w:proofErr w:type="spellStart"/>
+      <w:r>
+        <w:rPr>
+          <w:rFonts w:ascii="Times New Roman" w:hAnsi="Times New Roman" w:cs="Times New Roman"/>
+          <w:sz w:val="36"/>
+          <w:szCs w:val="36"/>
+        </w:rPr>
+        <w:t>Language</w:t>
+      </w:r>
+      <w:proofErr w:type="spellEnd"/>
+      <w:r>
+        <w:rPr>
+          <w:rFonts w:ascii="Times New Roman" w:hAnsi="Times New Roman" w:cs="Times New Roman"/>
+          <w:sz w:val="36"/>
+          <w:szCs w:val="36"/>
+        </w:rPr>
+        <w:t>: Ett visuellt</w:t>
+      </w:r>
+      <w:r>
+        <w:rPr>
+          <w:rFonts w:ascii="Times New Roman" w:hAnsi="Times New Roman" w:cs="Times New Roman"/>
+          <w:sz w:val="36"/>
+          <w:szCs w:val="36"/>
+        </w:rPr>
+        <w:t xml:space="preserve"> programmeringsspråk. Block-</w:t>
+      </w:r>
+      <w:proofErr w:type="spellStart"/>
+      <w:r>
+        <w:rPr>
+          <w:rFonts w:ascii="Times New Roman" w:hAnsi="Times New Roman" w:cs="Times New Roman"/>
+          <w:sz w:val="36"/>
+          <w:szCs w:val="36"/>
+        </w:rPr>
+        <w:t>based</w:t>
+      </w:r>
+      <w:proofErr w:type="spellEnd"/>
+      <w:r>
+        <w:rPr>
+          <w:rFonts w:ascii="Times New Roman" w:hAnsi="Times New Roman" w:cs="Times New Roman"/>
+          <w:sz w:val="36"/>
+          <w:szCs w:val="36"/>
+        </w:rPr>
+        <w:t xml:space="preserve"> tillåter använder att dra och tappa block av kod för att skapa program. Scratch exempel.</w:t>
+      </w:r>
+    </w:p>
+    <w:p>
+      <w:pPr>
+        <w:rPr>
+          <w:rFonts w:ascii="Times New Roman" w:hAnsi="Times New Roman" w:cs="Times New Roman"/>
+          <w:sz w:val="36"/>
+          <w:szCs w:val="36"/>
+        </w:rPr>
+      </w:pPr>
+    </w:p>
+    <w:p>
+      <w:pPr>
+        <w:rPr>
+          <w:rFonts w:ascii="Times New Roman" w:hAnsi="Times New Roman" w:cs="Times New Roman"/>
+          <w:sz w:val="36"/>
+          <w:szCs w:val="36"/>
+        </w:rPr>
+      </w:pPr>
+      <w:proofErr w:type="spellStart"/>
+      <w:r>
+        <w:rPr>
+          <w:rFonts w:ascii="Times New Roman" w:hAnsi="Times New Roman" w:cs="Times New Roman"/>
+          <w:sz w:val="36"/>
+          <w:szCs w:val="36"/>
+        </w:rPr>
+        <w:t>Boolean</w:t>
+      </w:r>
+      <w:proofErr w:type="spellEnd"/>
+      <w:r>
+        <w:rPr>
+          <w:rFonts w:ascii="Times New Roman" w:hAnsi="Times New Roman" w:cs="Times New Roman"/>
+          <w:sz w:val="36"/>
+          <w:szCs w:val="36"/>
+        </w:rPr>
+        <w:t>: Sant eller falskt.</w:t>
       </w:r>
       <w:r>
         <w:rPr>
@@ -745,21 +1323,85 @@
           <w:szCs w:val="36"/>
         </w:rPr>
       </w:pPr>
-      <w:r>
-        <w:rPr>
-          <w:rFonts w:ascii="Times New Roman" w:hAnsi="Times New Roman" w:cs="Times New Roman"/>
-          <w:sz w:val="36"/>
-          <w:szCs w:val="36"/>
-        </w:rPr>
-        <w:t>Bootstrap: En open-source ramverk. En</w:t>
-      </w:r>
-      <w:r>
-        <w:rPr>
-          <w:rFonts w:ascii="Times New Roman" w:hAnsi="Times New Roman" w:cs="Times New Roman"/>
-          <w:sz w:val="36"/>
-          <w:szCs w:val="36"/>
-        </w:rPr>
-        <w:t xml:space="preserve"> grupp av templates för att bygga front enden på en hemsida. Utgörs av stora filer av HTML, CSS och JS.</w:t>
+      <w:proofErr w:type="spellStart"/>
+      <w:r>
+        <w:rPr>
+          <w:rFonts w:ascii="Times New Roman" w:hAnsi="Times New Roman" w:cs="Times New Roman"/>
+          <w:sz w:val="36"/>
+          <w:szCs w:val="36"/>
+        </w:rPr>
+        <w:t>Bootstrap</w:t>
+      </w:r>
+      <w:proofErr w:type="spellEnd"/>
+      <w:r>
+        <w:rPr>
+          <w:rFonts w:ascii="Times New Roman" w:hAnsi="Times New Roman" w:cs="Times New Roman"/>
+          <w:sz w:val="36"/>
+          <w:szCs w:val="36"/>
+        </w:rPr>
+        <w:t xml:space="preserve">: En </w:t>
+      </w:r>
+      <w:proofErr w:type="spellStart"/>
+      <w:r>
+        <w:rPr>
+          <w:rFonts w:ascii="Times New Roman" w:hAnsi="Times New Roman" w:cs="Times New Roman"/>
+          <w:sz w:val="36"/>
+          <w:szCs w:val="36"/>
+        </w:rPr>
+        <w:t>open</w:t>
+      </w:r>
+      <w:proofErr w:type="spellEnd"/>
+      <w:r>
+        <w:rPr>
+          <w:rFonts w:ascii="Times New Roman" w:hAnsi="Times New Roman" w:cs="Times New Roman"/>
+          <w:sz w:val="36"/>
+          <w:szCs w:val="36"/>
+        </w:rPr>
+        <w:t>-</w:t>
+      </w:r>
+      <w:proofErr w:type="gramStart"/>
+      <w:r>
+        <w:rPr>
+          <w:rFonts w:ascii="Times New Roman" w:hAnsi="Times New Roman" w:cs="Times New Roman"/>
+          <w:sz w:val="36"/>
+          <w:szCs w:val="36"/>
+        </w:rPr>
+        <w:t>source ramverk</w:t>
+      </w:r>
+      <w:proofErr w:type="gramEnd"/>
+      <w:r>
+        <w:rPr>
+          <w:rFonts w:ascii="Times New Roman" w:hAnsi="Times New Roman" w:cs="Times New Roman"/>
+          <w:sz w:val="36"/>
+          <w:szCs w:val="36"/>
+        </w:rPr>
+        <w:t>. En</w:t>
+      </w:r>
+      <w:r>
+        <w:rPr>
+          <w:rFonts w:ascii="Times New Roman" w:hAnsi="Times New Roman" w:cs="Times New Roman"/>
+          <w:sz w:val="36"/>
+          <w:szCs w:val="36"/>
+        </w:rPr>
+        <w:t xml:space="preserve"> grupp av templates för att bygga front </w:t>
+      </w:r>
+      <w:proofErr w:type="spellStart"/>
+      <w:r>
+        <w:rPr>
+          <w:rFonts w:ascii="Times New Roman" w:hAnsi="Times New Roman" w:cs="Times New Roman"/>
+          <w:sz w:val="36"/>
+          <w:szCs w:val="36"/>
+        </w:rPr>
+        <w:t>enden</w:t>
+      </w:r>
+      <w:proofErr w:type="spellEnd"/>
+      <w:r>
+        <w:rPr>
+          <w:rFonts w:ascii="Times New Roman" w:hAnsi="Times New Roman" w:cs="Times New Roman"/>
+          <w:sz w:val="36"/>
+          <w:szCs w:val="36"/>
+        </w:rPr>
+        <w:t xml:space="preserve"> på en hemsida. Utgörs av stora filer av HTML, CSS och JS.</w:t>
       </w:r>
       <w:r>
         <w:rPr>
@@ -795,39 +1437,85 @@
           <w:szCs w:val="36"/>
         </w:rPr>
       </w:pPr>
-      <w:r>
-        <w:rPr>
-          <w:rFonts w:ascii="Times New Roman" w:hAnsi="Times New Roman" w:cs="Times New Roman"/>
-          <w:sz w:val="36"/>
-          <w:szCs w:val="36"/>
-        </w:rPr>
-        <w:t>Build: Bygga program är att göra det användbart av användare. Kodning, testning och debug för att bli klart.</w:t>
-      </w:r>
-    </w:p>
-    <w:p>
-      <w:pPr>
-        <w:rPr>
-          <w:rFonts w:ascii="Times New Roman" w:hAnsi="Times New Roman" w:cs="Times New Roman"/>
-          <w:sz w:val="36"/>
-          <w:szCs w:val="36"/>
-        </w:rPr>
-      </w:pPr>
-    </w:p>
-    <w:p>
-      <w:pPr>
-        <w:rPr>
-          <w:rFonts w:ascii="Times New Roman" w:hAnsi="Times New Roman" w:cs="Times New Roman"/>
-          <w:sz w:val="36"/>
-          <w:szCs w:val="36"/>
-        </w:rPr>
-      </w:pPr>
-      <w:r>
-        <w:rPr>
-          <w:rFonts w:ascii="Times New Roman" w:hAnsi="Times New Roman" w:cs="Times New Roman"/>
-          <w:sz w:val="36"/>
-          <w:szCs w:val="36"/>
-        </w:rPr>
-        <w:t>Byte: Består av 8 bitar. Alltså åtta noller eller ettor blandat.</w:t>
+      <w:proofErr w:type="spellStart"/>
+      <w:r>
+        <w:rPr>
+          <w:rFonts w:ascii="Times New Roman" w:hAnsi="Times New Roman" w:cs="Times New Roman"/>
+          <w:sz w:val="36"/>
+          <w:szCs w:val="36"/>
+        </w:rPr>
+        <w:t>Build</w:t>
+      </w:r>
+      <w:proofErr w:type="spellEnd"/>
+      <w:r>
+        <w:rPr>
+          <w:rFonts w:ascii="Times New Roman" w:hAnsi="Times New Roman" w:cs="Times New Roman"/>
+          <w:sz w:val="36"/>
+          <w:szCs w:val="36"/>
+        </w:rPr>
+        <w:t xml:space="preserve">: Bygga program är att göra det användbart av användare. Kodning, testning och </w:t>
+      </w:r>
+      <w:proofErr w:type="spellStart"/>
+      <w:r>
+        <w:rPr>
+          <w:rFonts w:ascii="Times New Roman" w:hAnsi="Times New Roman" w:cs="Times New Roman"/>
+          <w:sz w:val="36"/>
+          <w:szCs w:val="36"/>
+        </w:rPr>
+        <w:t>debug</w:t>
+      </w:r>
+      <w:proofErr w:type="spellEnd"/>
+      <w:r>
+        <w:rPr>
+          <w:rFonts w:ascii="Times New Roman" w:hAnsi="Times New Roman" w:cs="Times New Roman"/>
+          <w:sz w:val="36"/>
+          <w:szCs w:val="36"/>
+        </w:rPr>
+        <w:t xml:space="preserve"> för att bli klart.</w:t>
+      </w:r>
+    </w:p>
+    <w:p>
+      <w:pPr>
+        <w:rPr>
+          <w:rFonts w:ascii="Times New Roman" w:hAnsi="Times New Roman" w:cs="Times New Roman"/>
+          <w:sz w:val="36"/>
+          <w:szCs w:val="36"/>
+        </w:rPr>
+      </w:pPr>
+    </w:p>
+    <w:p>
+      <w:pPr>
+        <w:rPr>
+          <w:rFonts w:ascii="Times New Roman" w:hAnsi="Times New Roman" w:cs="Times New Roman"/>
+          <w:sz w:val="36"/>
+          <w:szCs w:val="36"/>
+        </w:rPr>
+      </w:pPr>
+      <w:r>
+        <w:rPr>
+          <w:rFonts w:ascii="Times New Roman" w:hAnsi="Times New Roman" w:cs="Times New Roman"/>
+          <w:sz w:val="36"/>
+          <w:szCs w:val="36"/>
+        </w:rPr>
+        <w:t xml:space="preserve">Byte: Består av 8 bitar. Alltså åtta </w:t>
+      </w:r>
+      <w:proofErr w:type="spellStart"/>
+      <w:r>
+        <w:rPr>
+          <w:rFonts w:ascii="Times New Roman" w:hAnsi="Times New Roman" w:cs="Times New Roman"/>
+          <w:sz w:val="36"/>
+          <w:szCs w:val="36"/>
+        </w:rPr>
+        <w:t>noller</w:t>
+      </w:r>
+      <w:proofErr w:type="spellEnd"/>
+      <w:r>
+        <w:rPr>
+          <w:rFonts w:ascii="Times New Roman" w:hAnsi="Times New Roman" w:cs="Times New Roman"/>
+          <w:sz w:val="36"/>
+          <w:szCs w:val="36"/>
+        </w:rPr>
+        <w:t xml:space="preserve"> eller ettor blandat.</w:t>
       </w:r>
     </w:p>
     <w:p>
@@ -890,7 +1578,125 @@
           <w:sz w:val="32"/>
           <w:szCs w:val="32"/>
         </w:rPr>
-        <w:t>.Net Framework är en utvecklingsplatfrom som inkluderar Common Language Runtime(CLR), som utför körningen av kod. Och ett Base Class Library (BCL) som är ett rikt bibliotek av klasser.</w:t>
+        <w:t xml:space="preserve">.Net </w:t>
+      </w:r>
+      <w:proofErr w:type="spellStart"/>
+      <w:r>
+        <w:rPr>
+          <w:rFonts w:ascii="Times New Roman" w:hAnsi="Times New Roman" w:cs="Times New Roman"/>
+          <w:sz w:val="32"/>
+          <w:szCs w:val="32"/>
+        </w:rPr>
+        <w:t>Framework</w:t>
+      </w:r>
+      <w:proofErr w:type="spellEnd"/>
+      <w:r>
+        <w:rPr>
+          <w:rFonts w:ascii="Times New Roman" w:hAnsi="Times New Roman" w:cs="Times New Roman"/>
+          <w:sz w:val="32"/>
+          <w:szCs w:val="32"/>
+        </w:rPr>
+        <w:t xml:space="preserve"> är en </w:t>
+      </w:r>
+      <w:proofErr w:type="spellStart"/>
+      <w:r>
+        <w:rPr>
+          <w:rFonts w:ascii="Times New Roman" w:hAnsi="Times New Roman" w:cs="Times New Roman"/>
+          <w:sz w:val="32"/>
+          <w:szCs w:val="32"/>
+        </w:rPr>
+        <w:t>utvecklingsplatfrom</w:t>
+      </w:r>
+      <w:proofErr w:type="spellEnd"/>
+      <w:r>
+        <w:rPr>
+          <w:rFonts w:ascii="Times New Roman" w:hAnsi="Times New Roman" w:cs="Times New Roman"/>
+          <w:sz w:val="32"/>
+          <w:szCs w:val="32"/>
+        </w:rPr>
+        <w:t xml:space="preserve"> som inkluderar Common </w:t>
+      </w:r>
+      <w:proofErr w:type="spellStart"/>
+      <w:r>
+        <w:rPr>
+          <w:rFonts w:ascii="Times New Roman" w:hAnsi="Times New Roman" w:cs="Times New Roman"/>
+          <w:sz w:val="32"/>
+          <w:szCs w:val="32"/>
+        </w:rPr>
+        <w:t>Language</w:t>
+      </w:r>
+      <w:proofErr w:type="spellEnd"/>
+      <w:r>
+        <w:rPr>
+          <w:rFonts w:ascii="Times New Roman" w:hAnsi="Times New Roman" w:cs="Times New Roman"/>
+          <w:sz w:val="32"/>
+          <w:szCs w:val="32"/>
+        </w:rPr>
+        <w:t xml:space="preserve"> </w:t>
+      </w:r>
+      <w:proofErr w:type="spellStart"/>
+      <w:proofErr w:type="gramStart"/>
+      <w:r>
+        <w:rPr>
+          <w:rFonts w:ascii="Times New Roman" w:hAnsi="Times New Roman" w:cs="Times New Roman"/>
+          <w:sz w:val="32"/>
+          <w:szCs w:val="32"/>
+        </w:rPr>
+        <w:t>Runtime</w:t>
+      </w:r>
+      <w:proofErr w:type="spellEnd"/>
+      <w:r>
+        <w:rPr>
+          <w:rFonts w:ascii="Times New Roman" w:hAnsi="Times New Roman" w:cs="Times New Roman"/>
+          <w:sz w:val="32"/>
+          <w:szCs w:val="32"/>
+        </w:rPr>
+        <w:t>(</w:t>
+      </w:r>
+      <w:proofErr w:type="gramEnd"/>
+      <w:r>
+        <w:rPr>
+          <w:rFonts w:ascii="Times New Roman" w:hAnsi="Times New Roman" w:cs="Times New Roman"/>
+          <w:sz w:val="32"/>
+          <w:szCs w:val="32"/>
+        </w:rPr>
+        <w:t xml:space="preserve">CLR), som utför körningen av kod. Och ett </w:t>
+      </w:r>
+      <w:proofErr w:type="spellStart"/>
+      <w:r>
+        <w:rPr>
+          <w:rFonts w:ascii="Times New Roman" w:hAnsi="Times New Roman" w:cs="Times New Roman"/>
+          <w:sz w:val="32"/>
+          <w:szCs w:val="32"/>
+        </w:rPr>
+        <w:t>Base</w:t>
+      </w:r>
+      <w:proofErr w:type="spellEnd"/>
+      <w:r>
+        <w:rPr>
+          <w:rFonts w:ascii="Times New Roman" w:hAnsi="Times New Roman" w:cs="Times New Roman"/>
+          <w:sz w:val="32"/>
+          <w:szCs w:val="32"/>
+        </w:rPr>
+        <w:t xml:space="preserve"> Class </w:t>
+      </w:r>
+      <w:proofErr w:type="spellStart"/>
+      <w:r>
+        <w:rPr>
+          <w:rFonts w:ascii="Times New Roman" w:hAnsi="Times New Roman" w:cs="Times New Roman"/>
+          <w:sz w:val="32"/>
+          <w:szCs w:val="32"/>
+        </w:rPr>
+        <w:t>Library</w:t>
+      </w:r>
+      <w:proofErr w:type="spellEnd"/>
+      <w:r>
+        <w:rPr>
+          <w:rFonts w:ascii="Times New Roman" w:hAnsi="Times New Roman" w:cs="Times New Roman"/>
+          <w:sz w:val="32"/>
+          <w:szCs w:val="32"/>
+        </w:rPr>
+        <w:t xml:space="preserve"> (BCL) som är ett rikt bibliotek av klasser.</w:t>
       </w:r>
       <w:r>
         <w:rPr>
@@ -933,15 +1739,69 @@
           <w:sz w:val="32"/>
           <w:szCs w:val="32"/>
         </w:rPr>
-        <w:t>Windows forms och Windows Presentation Foundation (WPF) kan använddas för att bygg</w:t>
-      </w:r>
-      <w:r>
-        <w:rPr>
-          <w:rFonts w:ascii="Times New Roman" w:hAnsi="Times New Roman" w:cs="Times New Roman"/>
-          <w:sz w:val="32"/>
-          <w:szCs w:val="32"/>
-        </w:rPr>
-        <w:t>a graphical user interface (GUI).</w:t>
+        <w:t xml:space="preserve">Windows forms och Windows Presentation Foundation (WPF) kan </w:t>
+      </w:r>
+      <w:proofErr w:type="spellStart"/>
+      <w:r>
+        <w:rPr>
+          <w:rFonts w:ascii="Times New Roman" w:hAnsi="Times New Roman" w:cs="Times New Roman"/>
+          <w:sz w:val="32"/>
+          <w:szCs w:val="32"/>
+        </w:rPr>
+        <w:t>använddas</w:t>
+      </w:r>
+      <w:proofErr w:type="spellEnd"/>
+      <w:r>
+        <w:rPr>
+          <w:rFonts w:ascii="Times New Roman" w:hAnsi="Times New Roman" w:cs="Times New Roman"/>
+          <w:sz w:val="32"/>
+          <w:szCs w:val="32"/>
+        </w:rPr>
+        <w:t xml:space="preserve"> för att bygg</w:t>
+      </w:r>
+      <w:r>
+        <w:rPr>
+          <w:rFonts w:ascii="Times New Roman" w:hAnsi="Times New Roman" w:cs="Times New Roman"/>
+          <w:sz w:val="32"/>
+          <w:szCs w:val="32"/>
+        </w:rPr>
+        <w:t xml:space="preserve">a </w:t>
+      </w:r>
+      <w:proofErr w:type="spellStart"/>
+      <w:r>
+        <w:rPr>
+          <w:rFonts w:ascii="Times New Roman" w:hAnsi="Times New Roman" w:cs="Times New Roman"/>
+          <w:sz w:val="32"/>
+          <w:szCs w:val="32"/>
+        </w:rPr>
+        <w:t>graphical</w:t>
+      </w:r>
+      <w:proofErr w:type="spellEnd"/>
+      <w:r>
+        <w:rPr>
+          <w:rFonts w:ascii="Times New Roman" w:hAnsi="Times New Roman" w:cs="Times New Roman"/>
+          <w:sz w:val="32"/>
+          <w:szCs w:val="32"/>
+        </w:rPr>
+        <w:t xml:space="preserve"> </w:t>
+      </w:r>
+      <w:proofErr w:type="spellStart"/>
+      <w:r>
+        <w:rPr>
+          <w:rFonts w:ascii="Times New Roman" w:hAnsi="Times New Roman" w:cs="Times New Roman"/>
+          <w:sz w:val="32"/>
+          <w:szCs w:val="32"/>
+        </w:rPr>
+        <w:t>user</w:t>
+      </w:r>
+      <w:proofErr w:type="spellEnd"/>
+      <w:r>
+        <w:rPr>
+          <w:rFonts w:ascii="Times New Roman" w:hAnsi="Times New Roman" w:cs="Times New Roman"/>
+          <w:sz w:val="32"/>
+          <w:szCs w:val="32"/>
+        </w:rPr>
+        <w:t xml:space="preserve"> interface (GUI).</w:t>
       </w:r>
       <w:r>
         <w:rPr>
@@ -965,15 +1825,87 @@
           <w:sz w:val="32"/>
           <w:szCs w:val="32"/>
         </w:rPr>
-        <w:t>ASP.NET Web Forms och Windows Communication Foundation(WCF) har blivit ersatt av ASP.NET MVC och ASP.NET Web Ap</w:t>
-      </w:r>
-      <w:r>
-        <w:rPr>
-          <w:rFonts w:ascii="Times New Roman" w:hAnsi="Times New Roman" w:cs="Times New Roman"/>
-          <w:sz w:val="32"/>
-          <w:szCs w:val="32"/>
-        </w:rPr>
-        <w:t>i. Dessa två har blivit omgjorda och kombinerade till en platform som körs på .Net 5, kallad ASP.NET Core.</w:t>
+        <w:t xml:space="preserve">ASP.NET Web Forms och Windows Communication </w:t>
+      </w:r>
+      <w:proofErr w:type="gramStart"/>
+      <w:r>
+        <w:rPr>
+          <w:rFonts w:ascii="Times New Roman" w:hAnsi="Times New Roman" w:cs="Times New Roman"/>
+          <w:sz w:val="32"/>
+          <w:szCs w:val="32"/>
+        </w:rPr>
+        <w:t>Foundation(</w:t>
+      </w:r>
+      <w:proofErr w:type="gramEnd"/>
+      <w:r>
+        <w:rPr>
+          <w:rFonts w:ascii="Times New Roman" w:hAnsi="Times New Roman" w:cs="Times New Roman"/>
+          <w:sz w:val="32"/>
+          <w:szCs w:val="32"/>
+        </w:rPr>
+        <w:t xml:space="preserve">WCF) har blivit ersatt av ASP.NET MVC och ASP.NET Web </w:t>
+      </w:r>
+      <w:proofErr w:type="spellStart"/>
+      <w:r>
+        <w:rPr>
+          <w:rFonts w:ascii="Times New Roman" w:hAnsi="Times New Roman" w:cs="Times New Roman"/>
+          <w:sz w:val="32"/>
+          <w:szCs w:val="32"/>
+        </w:rPr>
+        <w:t>Ap</w:t>
+      </w:r>
+      <w:r>
+        <w:rPr>
+          <w:rFonts w:ascii="Times New Roman" w:hAnsi="Times New Roman" w:cs="Times New Roman"/>
+          <w:sz w:val="32"/>
+          <w:szCs w:val="32"/>
+        </w:rPr>
+        <w:t>i</w:t>
+      </w:r>
+      <w:proofErr w:type="spellEnd"/>
+      <w:r>
+        <w:rPr>
+          <w:rFonts w:ascii="Times New Roman" w:hAnsi="Times New Roman" w:cs="Times New Roman"/>
+          <w:sz w:val="32"/>
+          <w:szCs w:val="32"/>
+        </w:rPr>
+        <w:t xml:space="preserve">. Dessa två har blivit omgjorda och kombinerade till en </w:t>
+      </w:r>
+      <w:proofErr w:type="spellStart"/>
+      <w:r>
+        <w:rPr>
+          <w:rFonts w:ascii="Times New Roman" w:hAnsi="Times New Roman" w:cs="Times New Roman"/>
+          <w:sz w:val="32"/>
+          <w:szCs w:val="32"/>
+        </w:rPr>
+        <w:t>platform</w:t>
+      </w:r>
+      <w:proofErr w:type="spellEnd"/>
+      <w:r>
+        <w:rPr>
+          <w:rFonts w:ascii="Times New Roman" w:hAnsi="Times New Roman" w:cs="Times New Roman"/>
+          <w:sz w:val="32"/>
+          <w:szCs w:val="32"/>
+        </w:rPr>
+        <w:t xml:space="preserve"> som körs på .Net 5, kallad ASP.NET </w:t>
+      </w:r>
+      <w:proofErr w:type="spellStart"/>
+      <w:r>
+        <w:rPr>
+          <w:rFonts w:ascii="Times New Roman" w:hAnsi="Times New Roman" w:cs="Times New Roman"/>
+          <w:sz w:val="32"/>
+          <w:szCs w:val="32"/>
+        </w:rPr>
+        <w:t>Core</w:t>
+      </w:r>
+      <w:proofErr w:type="spellEnd"/>
+      <w:r>
+        <w:rPr>
+          <w:rFonts w:ascii="Times New Roman" w:hAnsi="Times New Roman" w:cs="Times New Roman"/>
+          <w:sz w:val="32"/>
+          <w:szCs w:val="32"/>
+        </w:rPr>
+        <w:t>.</w:t>
       </w:r>
       <w:r>
         <w:rPr>
@@ -990,75 +1922,319 @@
           <w:szCs w:val="32"/>
         </w:rPr>
         <w:br/>
-        <w:t>EF6 är en object-relational mapping (ORM) som är designad att fungera i relations databaser som Oracle och Microsoft SQL Server. Och heter nu Entity Framework Core.</w:t>
-      </w:r>
-    </w:p>
-    <w:p>
-      <w:pPr>
-        <w:rPr>
-          <w:rFonts w:ascii="Times New Roman" w:hAnsi="Times New Roman" w:cs="Times New Roman"/>
-          <w:sz w:val="32"/>
-          <w:szCs w:val="32"/>
-        </w:rPr>
-      </w:pPr>
-    </w:p>
-    <w:p>
-      <w:pPr>
-        <w:rPr>
-          <w:rFonts w:ascii="Times New Roman" w:hAnsi="Times New Roman" w:cs="Times New Roman"/>
-          <w:sz w:val="32"/>
-          <w:szCs w:val="32"/>
-        </w:rPr>
-      </w:pPr>
-      <w:r>
-        <w:rPr>
-          <w:rFonts w:ascii="Times New Roman" w:hAnsi="Times New Roman" w:cs="Times New Roman"/>
-          <w:sz w:val="32"/>
-          <w:szCs w:val="32"/>
-        </w:rPr>
-        <w:t>.Net Core: För cross platform och</w:t>
-      </w:r>
-      <w:r>
-        <w:rPr>
-          <w:rFonts w:ascii="Times New Roman" w:hAnsi="Times New Roman" w:cs="Times New Roman"/>
-          <w:sz w:val="32"/>
-          <w:szCs w:val="32"/>
-        </w:rPr>
-        <w:t xml:space="preserve"> nya appar.</w:t>
-      </w:r>
-    </w:p>
-    <w:p>
-      <w:pPr>
-        <w:rPr>
-          <w:rFonts w:ascii="Times New Roman" w:hAnsi="Times New Roman" w:cs="Times New Roman"/>
-          <w:sz w:val="32"/>
-          <w:szCs w:val="32"/>
-        </w:rPr>
-      </w:pPr>
-      <w:r>
-        <w:rPr>
-          <w:rFonts w:ascii="Times New Roman" w:hAnsi="Times New Roman" w:cs="Times New Roman"/>
-          <w:sz w:val="32"/>
-          <w:szCs w:val="32"/>
-        </w:rPr>
-        <w:t>.Net Framework för legacy apps.</w:t>
-      </w:r>
-    </w:p>
-    <w:p>
-      <w:pPr>
-        <w:rPr>
-          <w:rFonts w:ascii="Times New Roman" w:hAnsi="Times New Roman" w:cs="Times New Roman"/>
-          <w:sz w:val="32"/>
-          <w:szCs w:val="32"/>
-        </w:rPr>
-      </w:pPr>
-      <w:r>
-        <w:rPr>
-          <w:rFonts w:ascii="Times New Roman" w:hAnsi="Times New Roman" w:cs="Times New Roman"/>
-          <w:sz w:val="32"/>
-          <w:szCs w:val="32"/>
-        </w:rPr>
-        <w:t>Xamarin för mobila appar.</w:t>
+        <w:t xml:space="preserve">EF6 är en </w:t>
+      </w:r>
+      <w:proofErr w:type="spellStart"/>
+      <w:r>
+        <w:rPr>
+          <w:rFonts w:ascii="Times New Roman" w:hAnsi="Times New Roman" w:cs="Times New Roman"/>
+          <w:sz w:val="32"/>
+          <w:szCs w:val="32"/>
+        </w:rPr>
+        <w:t>object-relational</w:t>
+      </w:r>
+      <w:proofErr w:type="spellEnd"/>
+      <w:r>
+        <w:rPr>
+          <w:rFonts w:ascii="Times New Roman" w:hAnsi="Times New Roman" w:cs="Times New Roman"/>
+          <w:sz w:val="32"/>
+          <w:szCs w:val="32"/>
+        </w:rPr>
+        <w:t xml:space="preserve"> </w:t>
+      </w:r>
+      <w:proofErr w:type="spellStart"/>
+      <w:r>
+        <w:rPr>
+          <w:rFonts w:ascii="Times New Roman" w:hAnsi="Times New Roman" w:cs="Times New Roman"/>
+          <w:sz w:val="32"/>
+          <w:szCs w:val="32"/>
+        </w:rPr>
+        <w:t>mapping</w:t>
+      </w:r>
+      <w:proofErr w:type="spellEnd"/>
+      <w:r>
+        <w:rPr>
+          <w:rFonts w:ascii="Times New Roman" w:hAnsi="Times New Roman" w:cs="Times New Roman"/>
+          <w:sz w:val="32"/>
+          <w:szCs w:val="32"/>
+        </w:rPr>
+        <w:t xml:space="preserve"> (ORM) som är designad att fungera i </w:t>
+      </w:r>
+      <w:proofErr w:type="gramStart"/>
+      <w:r>
+        <w:rPr>
+          <w:rFonts w:ascii="Times New Roman" w:hAnsi="Times New Roman" w:cs="Times New Roman"/>
+          <w:sz w:val="32"/>
+          <w:szCs w:val="32"/>
+        </w:rPr>
+        <w:t>relations databaser</w:t>
+      </w:r>
+      <w:proofErr w:type="gramEnd"/>
+      <w:r>
+        <w:rPr>
+          <w:rFonts w:ascii="Times New Roman" w:hAnsi="Times New Roman" w:cs="Times New Roman"/>
+          <w:sz w:val="32"/>
+          <w:szCs w:val="32"/>
+        </w:rPr>
+        <w:t xml:space="preserve"> som Oracle och Microsoft SQL Server. Och heter nu </w:t>
+      </w:r>
+      <w:proofErr w:type="spellStart"/>
+      <w:r>
+        <w:rPr>
+          <w:rFonts w:ascii="Times New Roman" w:hAnsi="Times New Roman" w:cs="Times New Roman"/>
+          <w:sz w:val="32"/>
+          <w:szCs w:val="32"/>
+        </w:rPr>
+        <w:t>Entity</w:t>
+      </w:r>
+      <w:proofErr w:type="spellEnd"/>
+      <w:r>
+        <w:rPr>
+          <w:rFonts w:ascii="Times New Roman" w:hAnsi="Times New Roman" w:cs="Times New Roman"/>
+          <w:sz w:val="32"/>
+          <w:szCs w:val="32"/>
+        </w:rPr>
+        <w:t xml:space="preserve"> </w:t>
+      </w:r>
+      <w:proofErr w:type="spellStart"/>
+      <w:r>
+        <w:rPr>
+          <w:rFonts w:ascii="Times New Roman" w:hAnsi="Times New Roman" w:cs="Times New Roman"/>
+          <w:sz w:val="32"/>
+          <w:szCs w:val="32"/>
+        </w:rPr>
+        <w:t>Framework</w:t>
+      </w:r>
+      <w:proofErr w:type="spellEnd"/>
+      <w:r>
+        <w:rPr>
+          <w:rFonts w:ascii="Times New Roman" w:hAnsi="Times New Roman" w:cs="Times New Roman"/>
+          <w:sz w:val="32"/>
+          <w:szCs w:val="32"/>
+        </w:rPr>
+        <w:t xml:space="preserve"> </w:t>
+      </w:r>
+      <w:proofErr w:type="spellStart"/>
+      <w:r>
+        <w:rPr>
+          <w:rFonts w:ascii="Times New Roman" w:hAnsi="Times New Roman" w:cs="Times New Roman"/>
+          <w:sz w:val="32"/>
+          <w:szCs w:val="32"/>
+        </w:rPr>
+        <w:t>Core</w:t>
+      </w:r>
+      <w:proofErr w:type="spellEnd"/>
+      <w:r>
+        <w:rPr>
+          <w:rFonts w:ascii="Times New Roman" w:hAnsi="Times New Roman" w:cs="Times New Roman"/>
+          <w:sz w:val="32"/>
+          <w:szCs w:val="32"/>
+        </w:rPr>
+        <w:t>.</w:t>
+      </w:r>
+    </w:p>
+    <w:p>
+      <w:pPr>
+        <w:rPr>
+          <w:rFonts w:ascii="Times New Roman" w:hAnsi="Times New Roman" w:cs="Times New Roman"/>
+          <w:sz w:val="32"/>
+          <w:szCs w:val="32"/>
+        </w:rPr>
+      </w:pPr>
+    </w:p>
+    <w:p>
+      <w:pPr>
+        <w:rPr>
+          <w:rFonts w:ascii="Times New Roman" w:hAnsi="Times New Roman" w:cs="Times New Roman"/>
+          <w:sz w:val="32"/>
+          <w:szCs w:val="32"/>
+        </w:rPr>
+      </w:pPr>
+      <w:r>
+        <w:rPr>
+          <w:rFonts w:ascii="Times New Roman" w:hAnsi="Times New Roman" w:cs="Times New Roman"/>
+          <w:sz w:val="32"/>
+          <w:szCs w:val="32"/>
+        </w:rPr>
+        <w:t xml:space="preserve">.Net </w:t>
+      </w:r>
+      <w:proofErr w:type="spellStart"/>
+      <w:r>
+        <w:rPr>
+          <w:rFonts w:ascii="Times New Roman" w:hAnsi="Times New Roman" w:cs="Times New Roman"/>
+          <w:sz w:val="32"/>
+          <w:szCs w:val="32"/>
+        </w:rPr>
+        <w:t>Core</w:t>
+      </w:r>
+      <w:proofErr w:type="spellEnd"/>
+      <w:r>
+        <w:rPr>
+          <w:rFonts w:ascii="Times New Roman" w:hAnsi="Times New Roman" w:cs="Times New Roman"/>
+          <w:sz w:val="32"/>
+          <w:szCs w:val="32"/>
+        </w:rPr>
+        <w:t xml:space="preserve">: För cross </w:t>
+      </w:r>
+      <w:proofErr w:type="spellStart"/>
+      <w:r>
+        <w:rPr>
+          <w:rFonts w:ascii="Times New Roman" w:hAnsi="Times New Roman" w:cs="Times New Roman"/>
+          <w:sz w:val="32"/>
+          <w:szCs w:val="32"/>
+        </w:rPr>
+        <w:t>platform</w:t>
+      </w:r>
+      <w:proofErr w:type="spellEnd"/>
+      <w:r>
+        <w:rPr>
+          <w:rFonts w:ascii="Times New Roman" w:hAnsi="Times New Roman" w:cs="Times New Roman"/>
+          <w:sz w:val="32"/>
+          <w:szCs w:val="32"/>
+        </w:rPr>
+        <w:t xml:space="preserve"> och</w:t>
+      </w:r>
+      <w:r>
+        <w:rPr>
+          <w:rFonts w:ascii="Times New Roman" w:hAnsi="Times New Roman" w:cs="Times New Roman"/>
+          <w:sz w:val="32"/>
+          <w:szCs w:val="32"/>
+        </w:rPr>
+        <w:t xml:space="preserve"> nya </w:t>
+      </w:r>
+      <w:proofErr w:type="spellStart"/>
+      <w:r>
+        <w:rPr>
+          <w:rFonts w:ascii="Times New Roman" w:hAnsi="Times New Roman" w:cs="Times New Roman"/>
+          <w:sz w:val="32"/>
+          <w:szCs w:val="32"/>
+        </w:rPr>
+        <w:t>appar</w:t>
+      </w:r>
+      <w:proofErr w:type="spellEnd"/>
+      <w:r>
+        <w:rPr>
+          <w:rFonts w:ascii="Times New Roman" w:hAnsi="Times New Roman" w:cs="Times New Roman"/>
+          <w:sz w:val="32"/>
+          <w:szCs w:val="32"/>
+        </w:rPr>
+        <w:t>.</w:t>
+      </w:r>
+    </w:p>
+    <w:p>
+      <w:pPr>
+        <w:rPr>
+          <w:rFonts w:ascii="Times New Roman" w:hAnsi="Times New Roman" w:cs="Times New Roman"/>
+          <w:sz w:val="32"/>
+          <w:szCs w:val="32"/>
+        </w:rPr>
+      </w:pPr>
+      <w:r>
+        <w:rPr>
+          <w:rFonts w:ascii="Times New Roman" w:hAnsi="Times New Roman" w:cs="Times New Roman"/>
+          <w:sz w:val="32"/>
+          <w:szCs w:val="32"/>
+        </w:rPr>
+        <w:t xml:space="preserve">.Net </w:t>
+      </w:r>
+      <w:proofErr w:type="spellStart"/>
+      <w:r>
+        <w:rPr>
+          <w:rFonts w:ascii="Times New Roman" w:hAnsi="Times New Roman" w:cs="Times New Roman"/>
+          <w:sz w:val="32"/>
+          <w:szCs w:val="32"/>
+        </w:rPr>
+        <w:t>Framework</w:t>
+      </w:r>
+      <w:proofErr w:type="spellEnd"/>
+      <w:r>
+        <w:rPr>
+          <w:rFonts w:ascii="Times New Roman" w:hAnsi="Times New Roman" w:cs="Times New Roman"/>
+          <w:sz w:val="32"/>
+          <w:szCs w:val="32"/>
+        </w:rPr>
+        <w:t xml:space="preserve"> för </w:t>
+      </w:r>
+      <w:proofErr w:type="spellStart"/>
+      <w:r>
+        <w:rPr>
+          <w:rFonts w:ascii="Times New Roman" w:hAnsi="Times New Roman" w:cs="Times New Roman"/>
+          <w:sz w:val="32"/>
+          <w:szCs w:val="32"/>
+        </w:rPr>
+        <w:t>legacy</w:t>
+      </w:r>
+      <w:proofErr w:type="spellEnd"/>
+      <w:r>
+        <w:rPr>
+          <w:rFonts w:ascii="Times New Roman" w:hAnsi="Times New Roman" w:cs="Times New Roman"/>
+          <w:sz w:val="32"/>
+          <w:szCs w:val="32"/>
+        </w:rPr>
+        <w:t xml:space="preserve"> </w:t>
+      </w:r>
+      <w:proofErr w:type="spellStart"/>
+      <w:r>
+        <w:rPr>
+          <w:rFonts w:ascii="Times New Roman" w:hAnsi="Times New Roman" w:cs="Times New Roman"/>
+          <w:sz w:val="32"/>
+          <w:szCs w:val="32"/>
+        </w:rPr>
+        <w:t>apps</w:t>
+      </w:r>
+      <w:proofErr w:type="spellEnd"/>
+      <w:r>
+        <w:rPr>
+          <w:rFonts w:ascii="Times New Roman" w:hAnsi="Times New Roman" w:cs="Times New Roman"/>
+          <w:sz w:val="32"/>
+          <w:szCs w:val="32"/>
+        </w:rPr>
+        <w:t>.</w:t>
+      </w:r>
+    </w:p>
+    <w:p>
+      <w:pPr>
+        <w:rPr>
+          <w:rFonts w:ascii="Times New Roman" w:hAnsi="Times New Roman" w:cs="Times New Roman"/>
+          <w:sz w:val="32"/>
+          <w:szCs w:val="32"/>
+        </w:rPr>
+      </w:pPr>
+      <w:proofErr w:type="spellStart"/>
+      <w:r>
+        <w:rPr>
+          <w:rFonts w:ascii="Times New Roman" w:hAnsi="Times New Roman" w:cs="Times New Roman"/>
+          <w:sz w:val="32"/>
+          <w:szCs w:val="32"/>
+        </w:rPr>
+        <w:t>Xamarin</w:t>
+      </w:r>
+      <w:proofErr w:type="spellEnd"/>
+      <w:r>
+        <w:rPr>
+          <w:rFonts w:ascii="Times New Roman" w:hAnsi="Times New Roman" w:cs="Times New Roman"/>
+          <w:sz w:val="32"/>
+          <w:szCs w:val="32"/>
+        </w:rPr>
+        <w:t xml:space="preserve"> för mobila </w:t>
+      </w:r>
+      <w:proofErr w:type="spellStart"/>
+      <w:r>
+        <w:rPr>
+          <w:rFonts w:ascii="Times New Roman" w:hAnsi="Times New Roman" w:cs="Times New Roman"/>
+          <w:sz w:val="32"/>
+          <w:szCs w:val="32"/>
+        </w:rPr>
+        <w:t>appar</w:t>
+      </w:r>
+      <w:proofErr w:type="spellEnd"/>
+      <w:r>
+        <w:rPr>
+          <w:rFonts w:ascii="Times New Roman" w:hAnsi="Times New Roman" w:cs="Times New Roman"/>
+          <w:sz w:val="32"/>
+          <w:szCs w:val="32"/>
+        </w:rPr>
+        <w:t>.</w:t>
       </w:r>
       <w:r>
         <w:rPr>
@@ -1102,7 +2278,215 @@
           <w:szCs w:val="32"/>
         </w:rPr>
         <w:lastRenderedPageBreak/>
-        <w:t>C# compiler, kallad Roslyn omvandlar C# source code till intermidate language(IL) är en assembly av DLL eller EXE fil. Som sedan utfärdas av .NETs virtuella machine kallad CoreCLR. Vid körning laddar CodeCLR, IL koden sedan kompilerar just-in-time (JIT) det till maskinkod som sedan utfärdas av datorns CPU.</w:t>
+        <w:t xml:space="preserve">C# </w:t>
+      </w:r>
+      <w:proofErr w:type="spellStart"/>
+      <w:r>
+        <w:rPr>
+          <w:rFonts w:ascii="Times New Roman" w:hAnsi="Times New Roman" w:cs="Times New Roman"/>
+          <w:sz w:val="32"/>
+          <w:szCs w:val="32"/>
+        </w:rPr>
+        <w:t>compiler</w:t>
+      </w:r>
+      <w:proofErr w:type="spellEnd"/>
+      <w:r>
+        <w:rPr>
+          <w:rFonts w:ascii="Times New Roman" w:hAnsi="Times New Roman" w:cs="Times New Roman"/>
+          <w:sz w:val="32"/>
+          <w:szCs w:val="32"/>
+        </w:rPr>
+        <w:t xml:space="preserve">, kallad </w:t>
+      </w:r>
+      <w:proofErr w:type="spellStart"/>
+      <w:r>
+        <w:rPr>
+          <w:rFonts w:ascii="Times New Roman" w:hAnsi="Times New Roman" w:cs="Times New Roman"/>
+          <w:sz w:val="32"/>
+          <w:szCs w:val="32"/>
+        </w:rPr>
+        <w:t>Roslyn</w:t>
+      </w:r>
+      <w:proofErr w:type="spellEnd"/>
+      <w:r>
+        <w:rPr>
+          <w:rFonts w:ascii="Times New Roman" w:hAnsi="Times New Roman" w:cs="Times New Roman"/>
+          <w:sz w:val="32"/>
+          <w:szCs w:val="32"/>
+        </w:rPr>
+        <w:t xml:space="preserve"> omvandlar C# source </w:t>
+      </w:r>
+      <w:proofErr w:type="spellStart"/>
+      <w:r>
+        <w:rPr>
+          <w:rFonts w:ascii="Times New Roman" w:hAnsi="Times New Roman" w:cs="Times New Roman"/>
+          <w:sz w:val="32"/>
+          <w:szCs w:val="32"/>
+        </w:rPr>
+        <w:t>code</w:t>
+      </w:r>
+      <w:proofErr w:type="spellEnd"/>
+      <w:r>
+        <w:rPr>
+          <w:rFonts w:ascii="Times New Roman" w:hAnsi="Times New Roman" w:cs="Times New Roman"/>
+          <w:sz w:val="32"/>
+          <w:szCs w:val="32"/>
+        </w:rPr>
+        <w:t xml:space="preserve"> till </w:t>
+      </w:r>
+      <w:proofErr w:type="spellStart"/>
+      <w:r>
+        <w:rPr>
+          <w:rFonts w:ascii="Times New Roman" w:hAnsi="Times New Roman" w:cs="Times New Roman"/>
+          <w:sz w:val="32"/>
+          <w:szCs w:val="32"/>
+        </w:rPr>
+        <w:t>intermidate</w:t>
+      </w:r>
+      <w:proofErr w:type="spellEnd"/>
+      <w:r>
+        <w:rPr>
+          <w:rFonts w:ascii="Times New Roman" w:hAnsi="Times New Roman" w:cs="Times New Roman"/>
+          <w:sz w:val="32"/>
+          <w:szCs w:val="32"/>
+        </w:rPr>
+        <w:t xml:space="preserve"> </w:t>
+      </w:r>
+      <w:proofErr w:type="spellStart"/>
+      <w:proofErr w:type="gramStart"/>
+      <w:r>
+        <w:rPr>
+          <w:rFonts w:ascii="Times New Roman" w:hAnsi="Times New Roman" w:cs="Times New Roman"/>
+          <w:sz w:val="32"/>
+          <w:szCs w:val="32"/>
+        </w:rPr>
+        <w:t>language</w:t>
+      </w:r>
+      <w:proofErr w:type="spellEnd"/>
+      <w:r>
+        <w:rPr>
+          <w:rFonts w:ascii="Times New Roman" w:hAnsi="Times New Roman" w:cs="Times New Roman"/>
+          <w:sz w:val="32"/>
+          <w:szCs w:val="32"/>
+        </w:rPr>
+        <w:t>(</w:t>
+      </w:r>
+      <w:proofErr w:type="gramEnd"/>
+      <w:r>
+        <w:rPr>
+          <w:rFonts w:ascii="Times New Roman" w:hAnsi="Times New Roman" w:cs="Times New Roman"/>
+          <w:sz w:val="32"/>
+          <w:szCs w:val="32"/>
+        </w:rPr>
+        <w:t xml:space="preserve">IL) är en </w:t>
+      </w:r>
+      <w:proofErr w:type="spellStart"/>
+      <w:r>
+        <w:rPr>
+          <w:rFonts w:ascii="Times New Roman" w:hAnsi="Times New Roman" w:cs="Times New Roman"/>
+          <w:sz w:val="32"/>
+          <w:szCs w:val="32"/>
+        </w:rPr>
+        <w:t>assembly</w:t>
+      </w:r>
+      <w:proofErr w:type="spellEnd"/>
+      <w:r>
+        <w:rPr>
+          <w:rFonts w:ascii="Times New Roman" w:hAnsi="Times New Roman" w:cs="Times New Roman"/>
+          <w:sz w:val="32"/>
+          <w:szCs w:val="32"/>
+        </w:rPr>
+        <w:t xml:space="preserve"> av DLL eller EXE fil. Som sedan utfärdas av .</w:t>
+      </w:r>
+      <w:proofErr w:type="spellStart"/>
+      <w:r>
+        <w:rPr>
+          <w:rFonts w:ascii="Times New Roman" w:hAnsi="Times New Roman" w:cs="Times New Roman"/>
+          <w:sz w:val="32"/>
+          <w:szCs w:val="32"/>
+        </w:rPr>
+        <w:t>NETs</w:t>
+      </w:r>
+      <w:proofErr w:type="spellEnd"/>
+      <w:r>
+        <w:rPr>
+          <w:rFonts w:ascii="Times New Roman" w:hAnsi="Times New Roman" w:cs="Times New Roman"/>
+          <w:sz w:val="32"/>
+          <w:szCs w:val="32"/>
+        </w:rPr>
+        <w:t xml:space="preserve"> virtuella </w:t>
+      </w:r>
+      <w:proofErr w:type="spellStart"/>
+      <w:r>
+        <w:rPr>
+          <w:rFonts w:ascii="Times New Roman" w:hAnsi="Times New Roman" w:cs="Times New Roman"/>
+          <w:sz w:val="32"/>
+          <w:szCs w:val="32"/>
+        </w:rPr>
+        <w:t>machine</w:t>
+      </w:r>
+      <w:proofErr w:type="spellEnd"/>
+      <w:r>
+        <w:rPr>
+          <w:rFonts w:ascii="Times New Roman" w:hAnsi="Times New Roman" w:cs="Times New Roman"/>
+          <w:sz w:val="32"/>
+          <w:szCs w:val="32"/>
+        </w:rPr>
+        <w:t xml:space="preserve"> kallad </w:t>
+      </w:r>
+      <w:proofErr w:type="spellStart"/>
+      <w:r>
+        <w:rPr>
+          <w:rFonts w:ascii="Times New Roman" w:hAnsi="Times New Roman" w:cs="Times New Roman"/>
+          <w:sz w:val="32"/>
+          <w:szCs w:val="32"/>
+        </w:rPr>
+        <w:t>CoreCLR</w:t>
+      </w:r>
+      <w:proofErr w:type="spellEnd"/>
+      <w:r>
+        <w:rPr>
+          <w:rFonts w:ascii="Times New Roman" w:hAnsi="Times New Roman" w:cs="Times New Roman"/>
+          <w:sz w:val="32"/>
+          <w:szCs w:val="32"/>
+        </w:rPr>
+        <w:t xml:space="preserve">. Vid körning laddar </w:t>
+      </w:r>
+      <w:proofErr w:type="spellStart"/>
+      <w:r>
+        <w:rPr>
+          <w:rFonts w:ascii="Times New Roman" w:hAnsi="Times New Roman" w:cs="Times New Roman"/>
+          <w:sz w:val="32"/>
+          <w:szCs w:val="32"/>
+        </w:rPr>
+        <w:t>CodeCLR</w:t>
+      </w:r>
+      <w:proofErr w:type="spellEnd"/>
+      <w:r>
+        <w:rPr>
+          <w:rFonts w:ascii="Times New Roman" w:hAnsi="Times New Roman" w:cs="Times New Roman"/>
+          <w:sz w:val="32"/>
+          <w:szCs w:val="32"/>
+        </w:rPr>
+        <w:t>, IL koden sedan kompilerar just-in-</w:t>
+      </w:r>
+      <w:proofErr w:type="spellStart"/>
+      <w:r>
+        <w:rPr>
+          <w:rFonts w:ascii="Times New Roman" w:hAnsi="Times New Roman" w:cs="Times New Roman"/>
+          <w:sz w:val="32"/>
+          <w:szCs w:val="32"/>
+        </w:rPr>
+        <w:t>time</w:t>
+      </w:r>
+      <w:proofErr w:type="spellEnd"/>
+      <w:r>
+        <w:rPr>
+          <w:rFonts w:ascii="Times New Roman" w:hAnsi="Times New Roman" w:cs="Times New Roman"/>
+          <w:sz w:val="32"/>
+          <w:szCs w:val="32"/>
+        </w:rPr>
+        <w:t xml:space="preserve"> (JIT) det till maskinkod som sedan utfärdas av datorns CPU.</w:t>
       </w:r>
     </w:p>
     <w:p>
@@ -1124,6 +2508,7 @@
           <w:szCs w:val="32"/>
         </w:rPr>
       </w:pPr>
+      <w:proofErr w:type="spellStart"/>
       <w:r>
         <w:rPr>
           <w:rFonts w:ascii="Times New Roman" w:hAnsi="Times New Roman" w:cs="Times New Roman"/>
@@ -1132,7 +2517,18 @@
           <w:sz w:val="32"/>
           <w:szCs w:val="32"/>
         </w:rPr>
-        <w:t>Exercise 1.1</w:t>
+        <w:t>Exercise</w:t>
+      </w:r>
+      <w:proofErr w:type="spellEnd"/>
+      <w:r>
+        <w:rPr>
+          <w:rFonts w:ascii="Times New Roman" w:hAnsi="Times New Roman" w:cs="Times New Roman"/>
+          <w:b/>
+          <w:bCs/>
+          <w:sz w:val="32"/>
+          <w:szCs w:val="32"/>
+        </w:rPr>
+        <w:t xml:space="preserve"> 1.1</w:t>
       </w:r>
     </w:p>
     <w:p>
@@ -1176,8 +2572,18 @@
           <w:sz w:val="32"/>
           <w:szCs w:val="32"/>
         </w:rPr>
-        <w:t>dotnet new console</w:t>
-      </w:r>
+        <w:t xml:space="preserve">dotnet new </w:t>
+      </w:r>
+      <w:proofErr w:type="spellStart"/>
+      <w:r>
+        <w:rPr>
+          <w:rFonts w:ascii="Times New Roman" w:hAnsi="Times New Roman" w:cs="Times New Roman"/>
+          <w:sz w:val="32"/>
+          <w:szCs w:val="32"/>
+        </w:rPr>
+        <w:t>console</w:t>
+      </w:r>
+      <w:proofErr w:type="spellEnd"/>
     </w:p>
     <w:p>
       <w:pPr>
@@ -1198,8 +2604,18 @@
           <w:sz w:val="32"/>
           <w:szCs w:val="32"/>
         </w:rPr>
-        <w:t>dotnet run</w:t>
-      </w:r>
+        <w:t xml:space="preserve">dotnet </w:t>
+      </w:r>
+      <w:proofErr w:type="spellStart"/>
+      <w:r>
+        <w:rPr>
+          <w:rFonts w:ascii="Times New Roman" w:hAnsi="Times New Roman" w:cs="Times New Roman"/>
+          <w:sz w:val="32"/>
+          <w:szCs w:val="32"/>
+        </w:rPr>
+        <w:t>run</w:t>
+      </w:r>
+      <w:proofErr w:type="spellEnd"/>
     </w:p>
     <w:p>
       <w:pPr>
@@ -1214,6 +2630,7 @@
           <w:szCs w:val="32"/>
         </w:rPr>
       </w:pPr>
+      <w:proofErr w:type="spellStart"/>
       <w:r>
         <w:rPr>
           <w:rFonts w:ascii="Times New Roman" w:hAnsi="Times New Roman" w:cs="Times New Roman"/>
@@ -1222,6 +2639,7 @@
         </w:rPr>
         <w:t>ctrl+shift+ö</w:t>
       </w:r>
+      <w:proofErr w:type="spellEnd"/>
     </w:p>
     <w:p>
       <w:pPr>
@@ -1250,7 +2668,25 @@
           <w:sz w:val="32"/>
           <w:szCs w:val="32"/>
         </w:rPr>
-        <w:t xml:space="preserve"> ja. Vill man köra .NET på Linux och MacOS så är VSC det som gäller.</w:t>
+        <w:t xml:space="preserve"> ja. Vill man köra .NET på Linux och </w:t>
+      </w:r>
+      <w:proofErr w:type="spellStart"/>
+      <w:r>
+        <w:rPr>
+          <w:rFonts w:ascii="Times New Roman" w:hAnsi="Times New Roman" w:cs="Times New Roman"/>
+          <w:sz w:val="32"/>
+          <w:szCs w:val="32"/>
+        </w:rPr>
+        <w:t>MacOS</w:t>
+      </w:r>
+      <w:proofErr w:type="spellEnd"/>
+      <w:r>
+        <w:rPr>
+          <w:rFonts w:ascii="Times New Roman" w:hAnsi="Times New Roman" w:cs="Times New Roman"/>
+          <w:sz w:val="32"/>
+          <w:szCs w:val="32"/>
+        </w:rPr>
+        <w:t xml:space="preserve"> så är VSC det som gäller.</w:t>
       </w:r>
     </w:p>
     <w:p>
@@ -1272,7 +2708,115 @@
           <w:sz w:val="32"/>
           <w:szCs w:val="32"/>
         </w:rPr>
-        <w:t>.Net Framework är inte open source och används främst för att bygga windows applikationer. .Net Core är open source och funkar på Linux och MacOS och är bättre om man ska utveckla saker som ej är låsta till Windows.</w:t>
+        <w:t xml:space="preserve">.Net </w:t>
+      </w:r>
+      <w:proofErr w:type="spellStart"/>
+      <w:r>
+        <w:rPr>
+          <w:rFonts w:ascii="Times New Roman" w:hAnsi="Times New Roman" w:cs="Times New Roman"/>
+          <w:sz w:val="32"/>
+          <w:szCs w:val="32"/>
+        </w:rPr>
+        <w:t>Framework</w:t>
+      </w:r>
+      <w:proofErr w:type="spellEnd"/>
+      <w:r>
+        <w:rPr>
+          <w:rFonts w:ascii="Times New Roman" w:hAnsi="Times New Roman" w:cs="Times New Roman"/>
+          <w:sz w:val="32"/>
+          <w:szCs w:val="32"/>
+        </w:rPr>
+        <w:t xml:space="preserve"> är inte </w:t>
+      </w:r>
+      <w:proofErr w:type="spellStart"/>
+      <w:r>
+        <w:rPr>
+          <w:rFonts w:ascii="Times New Roman" w:hAnsi="Times New Roman" w:cs="Times New Roman"/>
+          <w:sz w:val="32"/>
+          <w:szCs w:val="32"/>
+        </w:rPr>
+        <w:t>open</w:t>
+      </w:r>
+      <w:proofErr w:type="spellEnd"/>
+      <w:r>
+        <w:rPr>
+          <w:rFonts w:ascii="Times New Roman" w:hAnsi="Times New Roman" w:cs="Times New Roman"/>
+          <w:sz w:val="32"/>
+          <w:szCs w:val="32"/>
+        </w:rPr>
+        <w:t xml:space="preserve"> source och används främst för att bygga </w:t>
+      </w:r>
+      <w:proofErr w:type="spellStart"/>
+      <w:r>
+        <w:rPr>
+          <w:rFonts w:ascii="Times New Roman" w:hAnsi="Times New Roman" w:cs="Times New Roman"/>
+          <w:sz w:val="32"/>
+          <w:szCs w:val="32"/>
+        </w:rPr>
+        <w:t>windows</w:t>
+      </w:r>
+      <w:proofErr w:type="spellEnd"/>
+      <w:r>
+        <w:rPr>
+          <w:rFonts w:ascii="Times New Roman" w:hAnsi="Times New Roman" w:cs="Times New Roman"/>
+          <w:sz w:val="32"/>
+          <w:szCs w:val="32"/>
+        </w:rPr>
+        <w:t xml:space="preserve"> applikationer. .Net </w:t>
+      </w:r>
+      <w:proofErr w:type="spellStart"/>
+      <w:r>
+        <w:rPr>
+          <w:rFonts w:ascii="Times New Roman" w:hAnsi="Times New Roman" w:cs="Times New Roman"/>
+          <w:sz w:val="32"/>
+          <w:szCs w:val="32"/>
+        </w:rPr>
+        <w:t>Core</w:t>
+      </w:r>
+      <w:proofErr w:type="spellEnd"/>
+      <w:r>
+        <w:rPr>
+          <w:rFonts w:ascii="Times New Roman" w:hAnsi="Times New Roman" w:cs="Times New Roman"/>
+          <w:sz w:val="32"/>
+          <w:szCs w:val="32"/>
+        </w:rPr>
+        <w:t xml:space="preserve"> är </w:t>
+      </w:r>
+      <w:proofErr w:type="spellStart"/>
+      <w:r>
+        <w:rPr>
+          <w:rFonts w:ascii="Times New Roman" w:hAnsi="Times New Roman" w:cs="Times New Roman"/>
+          <w:sz w:val="32"/>
+          <w:szCs w:val="32"/>
+        </w:rPr>
+        <w:t>open</w:t>
+      </w:r>
+      <w:proofErr w:type="spellEnd"/>
+      <w:r>
+        <w:rPr>
+          <w:rFonts w:ascii="Times New Roman" w:hAnsi="Times New Roman" w:cs="Times New Roman"/>
+          <w:sz w:val="32"/>
+          <w:szCs w:val="32"/>
+        </w:rPr>
+        <w:t xml:space="preserve"> source och funkar på Linux och </w:t>
+      </w:r>
+      <w:proofErr w:type="spellStart"/>
+      <w:r>
+        <w:rPr>
+          <w:rFonts w:ascii="Times New Roman" w:hAnsi="Times New Roman" w:cs="Times New Roman"/>
+          <w:sz w:val="32"/>
+          <w:szCs w:val="32"/>
+        </w:rPr>
+        <w:t>MacOS</w:t>
+      </w:r>
+      <w:proofErr w:type="spellEnd"/>
+      <w:r>
+        <w:rPr>
+          <w:rFonts w:ascii="Times New Roman" w:hAnsi="Times New Roman" w:cs="Times New Roman"/>
+          <w:sz w:val="32"/>
+          <w:szCs w:val="32"/>
+        </w:rPr>
+        <w:t xml:space="preserve"> och är bättre om man ska utveckla saker som ej är låsta till Windows.</w:t>
       </w:r>
     </w:p>
     <w:p>
@@ -1294,7 +2838,61 @@
           <w:sz w:val="32"/>
           <w:szCs w:val="32"/>
         </w:rPr>
-        <w:t>.Net Standard är det som sammanför .Net Core, .Net Framework och Xamarin vilket gör att det inte blir lika knöligt att använda sig av alla tre.</w:t>
+        <w:t xml:space="preserve">.Net Standard är det som sammanför .Net </w:t>
+      </w:r>
+      <w:proofErr w:type="spellStart"/>
+      <w:r>
+        <w:rPr>
+          <w:rFonts w:ascii="Times New Roman" w:hAnsi="Times New Roman" w:cs="Times New Roman"/>
+          <w:sz w:val="32"/>
+          <w:szCs w:val="32"/>
+        </w:rPr>
+        <w:t>Core</w:t>
+      </w:r>
+      <w:proofErr w:type="spellEnd"/>
+      <w:r>
+        <w:rPr>
+          <w:rFonts w:ascii="Times New Roman" w:hAnsi="Times New Roman" w:cs="Times New Roman"/>
+          <w:sz w:val="32"/>
+          <w:szCs w:val="32"/>
+        </w:rPr>
+        <w:t xml:space="preserve">, .Net </w:t>
+      </w:r>
+      <w:proofErr w:type="spellStart"/>
+      <w:r>
+        <w:rPr>
+          <w:rFonts w:ascii="Times New Roman" w:hAnsi="Times New Roman" w:cs="Times New Roman"/>
+          <w:sz w:val="32"/>
+          <w:szCs w:val="32"/>
+        </w:rPr>
+        <w:t>Framework</w:t>
+      </w:r>
+      <w:proofErr w:type="spellEnd"/>
+      <w:r>
+        <w:rPr>
+          <w:rFonts w:ascii="Times New Roman" w:hAnsi="Times New Roman" w:cs="Times New Roman"/>
+          <w:sz w:val="32"/>
+          <w:szCs w:val="32"/>
+        </w:rPr>
+        <w:t xml:space="preserve"> och </w:t>
+      </w:r>
+      <w:proofErr w:type="spellStart"/>
+      <w:r>
+        <w:rPr>
+          <w:rFonts w:ascii="Times New Roman" w:hAnsi="Times New Roman" w:cs="Times New Roman"/>
+          <w:sz w:val="32"/>
+          <w:szCs w:val="32"/>
+        </w:rPr>
+        <w:t>Xamarin</w:t>
+      </w:r>
+      <w:proofErr w:type="spellEnd"/>
+      <w:r>
+        <w:rPr>
+          <w:rFonts w:ascii="Times New Roman" w:hAnsi="Times New Roman" w:cs="Times New Roman"/>
+          <w:sz w:val="32"/>
+          <w:szCs w:val="32"/>
+        </w:rPr>
+        <w:t xml:space="preserve"> vilket gör att det inte blir lika knöligt att använda sig av alla tre.</w:t>
       </w:r>
     </w:p>
     <w:p>
@@ -1310,13 +2908,59 @@
           <w:szCs w:val="32"/>
         </w:rPr>
       </w:pPr>
-      <w:r>
-        <w:rPr>
-          <w:rFonts w:ascii="Times New Roman" w:hAnsi="Times New Roman" w:cs="Times New Roman"/>
-          <w:sz w:val="32"/>
-          <w:szCs w:val="32"/>
-        </w:rPr>
-        <w:t>static void Main()</w:t>
+      <w:proofErr w:type="spellStart"/>
+      <w:r>
+        <w:rPr>
+          <w:rFonts w:ascii="Times New Roman" w:hAnsi="Times New Roman" w:cs="Times New Roman"/>
+          <w:sz w:val="32"/>
+          <w:szCs w:val="32"/>
+        </w:rPr>
+        <w:t>static</w:t>
+      </w:r>
+      <w:proofErr w:type="spellEnd"/>
+      <w:r>
+        <w:rPr>
+          <w:rFonts w:ascii="Times New Roman" w:hAnsi="Times New Roman" w:cs="Times New Roman"/>
+          <w:sz w:val="32"/>
+          <w:szCs w:val="32"/>
+        </w:rPr>
+        <w:t xml:space="preserve"> </w:t>
+      </w:r>
+      <w:proofErr w:type="spellStart"/>
+      <w:r>
+        <w:rPr>
+          <w:rFonts w:ascii="Times New Roman" w:hAnsi="Times New Roman" w:cs="Times New Roman"/>
+          <w:sz w:val="32"/>
+          <w:szCs w:val="32"/>
+        </w:rPr>
+        <w:t>void</w:t>
+      </w:r>
+      <w:proofErr w:type="spellEnd"/>
+      <w:r>
+        <w:rPr>
+          <w:rFonts w:ascii="Times New Roman" w:hAnsi="Times New Roman" w:cs="Times New Roman"/>
+          <w:sz w:val="32"/>
+          <w:szCs w:val="32"/>
+        </w:rPr>
+        <w:t xml:space="preserve"> </w:t>
+      </w:r>
+      <w:proofErr w:type="gramStart"/>
+      <w:r>
+        <w:rPr>
+          <w:rFonts w:ascii="Times New Roman" w:hAnsi="Times New Roman" w:cs="Times New Roman"/>
+          <w:sz w:val="32"/>
+          <w:szCs w:val="32"/>
+        </w:rPr>
+        <w:t>Main(</w:t>
+      </w:r>
+      <w:proofErr w:type="gramEnd"/>
+      <w:r>
+        <w:rPr>
+          <w:rFonts w:ascii="Times New Roman" w:hAnsi="Times New Roman" w:cs="Times New Roman"/>
+          <w:sz w:val="32"/>
+          <w:szCs w:val="32"/>
+        </w:rPr>
+        <w:t>)</w:t>
       </w:r>
     </w:p>
     <w:p>
@@ -1338,8 +2982,18 @@
           <w:sz w:val="32"/>
           <w:szCs w:val="32"/>
         </w:rPr>
-        <w:t>På Microsofts docs</w:t>
-      </w:r>
+        <w:t xml:space="preserve">På Microsofts </w:t>
+      </w:r>
+      <w:proofErr w:type="spellStart"/>
+      <w:r>
+        <w:rPr>
+          <w:rFonts w:ascii="Times New Roman" w:hAnsi="Times New Roman" w:cs="Times New Roman"/>
+          <w:sz w:val="32"/>
+          <w:szCs w:val="32"/>
+        </w:rPr>
+        <w:t>docs</w:t>
+      </w:r>
+      <w:proofErr w:type="spellEnd"/>
     </w:p>
     <w:p>
       <w:pPr>
@@ -1354,13 +3008,59 @@
           <w:szCs w:val="32"/>
         </w:rPr>
       </w:pPr>
-      <w:r>
-        <w:rPr>
-          <w:rFonts w:ascii="Times New Roman" w:hAnsi="Times New Roman" w:cs="Times New Roman"/>
-          <w:sz w:val="32"/>
-          <w:szCs w:val="32"/>
-        </w:rPr>
-        <w:t>Stackoverflow och microsoft docs.</w:t>
+      <w:proofErr w:type="spellStart"/>
+      <w:r>
+        <w:rPr>
+          <w:rFonts w:ascii="Times New Roman" w:hAnsi="Times New Roman" w:cs="Times New Roman"/>
+          <w:sz w:val="32"/>
+          <w:szCs w:val="32"/>
+        </w:rPr>
+        <w:t>Stackoverflow</w:t>
+      </w:r>
+      <w:proofErr w:type="spellEnd"/>
+      <w:r>
+        <w:rPr>
+          <w:rFonts w:ascii="Times New Roman" w:hAnsi="Times New Roman" w:cs="Times New Roman"/>
+          <w:sz w:val="32"/>
+          <w:szCs w:val="32"/>
+        </w:rPr>
+        <w:t xml:space="preserve"> och </w:t>
+      </w:r>
+      <w:proofErr w:type="spellStart"/>
+      <w:r>
+        <w:rPr>
+          <w:rFonts w:ascii="Times New Roman" w:hAnsi="Times New Roman" w:cs="Times New Roman"/>
+          <w:sz w:val="32"/>
+          <w:szCs w:val="32"/>
+        </w:rPr>
+        <w:t>microsoft</w:t>
+      </w:r>
+      <w:proofErr w:type="spellEnd"/>
+      <w:r>
+        <w:rPr>
+          <w:rFonts w:ascii="Times New Roman" w:hAnsi="Times New Roman" w:cs="Times New Roman"/>
+          <w:sz w:val="32"/>
+          <w:szCs w:val="32"/>
+        </w:rPr>
+        <w:t xml:space="preserve"> </w:t>
+      </w:r>
+      <w:proofErr w:type="spellStart"/>
+      <w:r>
+        <w:rPr>
+          <w:rFonts w:ascii="Times New Roman" w:hAnsi="Times New Roman" w:cs="Times New Roman"/>
+          <w:sz w:val="32"/>
+          <w:szCs w:val="32"/>
+        </w:rPr>
+        <w:t>docs</w:t>
+      </w:r>
+      <w:proofErr w:type="spellEnd"/>
+      <w:r>
+        <w:rPr>
+          <w:rFonts w:ascii="Times New Roman" w:hAnsi="Times New Roman" w:cs="Times New Roman"/>
+          <w:sz w:val="32"/>
+          <w:szCs w:val="32"/>
+        </w:rPr>
+        <w:t>.</w:t>
       </w:r>
     </w:p>
     <w:p>
@@ -1427,7 +3127,25 @@
           <w:sz w:val="32"/>
           <w:szCs w:val="32"/>
         </w:rPr>
-        <w:t>Subtotal är en variabel medan subtotal + salestax är ett uttryck.</w:t>
+        <w:t xml:space="preserve">Subtotal är en variabel medan subtotal + </w:t>
+      </w:r>
+      <w:proofErr w:type="spellStart"/>
+      <w:r>
+        <w:rPr>
+          <w:rFonts w:ascii="Times New Roman" w:hAnsi="Times New Roman" w:cs="Times New Roman"/>
+          <w:sz w:val="32"/>
+          <w:szCs w:val="32"/>
+        </w:rPr>
+        <w:t>salestax</w:t>
+      </w:r>
+      <w:proofErr w:type="spellEnd"/>
+      <w:r>
+        <w:rPr>
+          <w:rFonts w:ascii="Times New Roman" w:hAnsi="Times New Roman" w:cs="Times New Roman"/>
+          <w:sz w:val="32"/>
+          <w:szCs w:val="32"/>
+        </w:rPr>
+        <w:t xml:space="preserve"> är ett uttryck.</w:t>
       </w:r>
     </w:p>
     <w:p>
@@ -1439,13 +3157,149 @@
           <w:szCs w:val="32"/>
         </w:rPr>
       </w:pPr>
-      <w:r>
-        <w:rPr>
-          <w:rFonts w:ascii="Times New Roman" w:hAnsi="Times New Roman" w:cs="Times New Roman"/>
-          <w:sz w:val="32"/>
-          <w:szCs w:val="32"/>
-        </w:rPr>
-        <w:t>Opeator är t.ex. + eller -. Operanderna är de som används som värden mellan operatorerna. Block är {}, de kan innefatta klasser, namespaces och metoder eller ett statement. C# vocabularyn är uppbyggd av keywords, symbol characters och typer.</w:t>
+      <w:proofErr w:type="spellStart"/>
+      <w:r>
+        <w:rPr>
+          <w:rFonts w:ascii="Times New Roman" w:hAnsi="Times New Roman" w:cs="Times New Roman"/>
+          <w:sz w:val="32"/>
+          <w:szCs w:val="32"/>
+        </w:rPr>
+        <w:t>Opeator</w:t>
+      </w:r>
+      <w:proofErr w:type="spellEnd"/>
+      <w:r>
+        <w:rPr>
+          <w:rFonts w:ascii="Times New Roman" w:hAnsi="Times New Roman" w:cs="Times New Roman"/>
+          <w:sz w:val="32"/>
+          <w:szCs w:val="32"/>
+        </w:rPr>
+        <w:t xml:space="preserve"> är </w:t>
+      </w:r>
+      <w:proofErr w:type="gramStart"/>
+      <w:r>
+        <w:rPr>
+          <w:rFonts w:ascii="Times New Roman" w:hAnsi="Times New Roman" w:cs="Times New Roman"/>
+          <w:sz w:val="32"/>
+          <w:szCs w:val="32"/>
+        </w:rPr>
+        <w:t>t.ex.</w:t>
+      </w:r>
+      <w:proofErr w:type="gramEnd"/>
+      <w:r>
+        <w:rPr>
+          <w:rFonts w:ascii="Times New Roman" w:hAnsi="Times New Roman" w:cs="Times New Roman"/>
+          <w:sz w:val="32"/>
+          <w:szCs w:val="32"/>
+        </w:rPr>
+        <w:t xml:space="preserve"> + eller -. </w:t>
+      </w:r>
+      <w:proofErr w:type="spellStart"/>
+      <w:r>
+        <w:rPr>
+          <w:rFonts w:ascii="Times New Roman" w:hAnsi="Times New Roman" w:cs="Times New Roman"/>
+          <w:sz w:val="32"/>
+          <w:szCs w:val="32"/>
+        </w:rPr>
+        <w:t>Operanderna</w:t>
+      </w:r>
+      <w:proofErr w:type="spellEnd"/>
+      <w:r>
+        <w:rPr>
+          <w:rFonts w:ascii="Times New Roman" w:hAnsi="Times New Roman" w:cs="Times New Roman"/>
+          <w:sz w:val="32"/>
+          <w:szCs w:val="32"/>
+        </w:rPr>
+        <w:t xml:space="preserve"> är de som används som värden mellan operatorerna. Block är {}, de kan innefatta klasser, </w:t>
+      </w:r>
+      <w:proofErr w:type="spellStart"/>
+      <w:r>
+        <w:rPr>
+          <w:rFonts w:ascii="Times New Roman" w:hAnsi="Times New Roman" w:cs="Times New Roman"/>
+          <w:sz w:val="32"/>
+          <w:szCs w:val="32"/>
+        </w:rPr>
+        <w:t>namespaces</w:t>
+      </w:r>
+      <w:proofErr w:type="spellEnd"/>
+      <w:r>
+        <w:rPr>
+          <w:rFonts w:ascii="Times New Roman" w:hAnsi="Times New Roman" w:cs="Times New Roman"/>
+          <w:sz w:val="32"/>
+          <w:szCs w:val="32"/>
+        </w:rPr>
+        <w:t xml:space="preserve"> och metoder eller ett </w:t>
+      </w:r>
+      <w:proofErr w:type="spellStart"/>
+      <w:r>
+        <w:rPr>
+          <w:rFonts w:ascii="Times New Roman" w:hAnsi="Times New Roman" w:cs="Times New Roman"/>
+          <w:sz w:val="32"/>
+          <w:szCs w:val="32"/>
+        </w:rPr>
+        <w:t>statement</w:t>
+      </w:r>
+      <w:proofErr w:type="spellEnd"/>
+      <w:r>
+        <w:rPr>
+          <w:rFonts w:ascii="Times New Roman" w:hAnsi="Times New Roman" w:cs="Times New Roman"/>
+          <w:sz w:val="32"/>
+          <w:szCs w:val="32"/>
+        </w:rPr>
+        <w:t xml:space="preserve">. C# </w:t>
+      </w:r>
+      <w:proofErr w:type="spellStart"/>
+      <w:r>
+        <w:rPr>
+          <w:rFonts w:ascii="Times New Roman" w:hAnsi="Times New Roman" w:cs="Times New Roman"/>
+          <w:sz w:val="32"/>
+          <w:szCs w:val="32"/>
+        </w:rPr>
+        <w:t>vocabularyn</w:t>
+      </w:r>
+      <w:proofErr w:type="spellEnd"/>
+      <w:r>
+        <w:rPr>
+          <w:rFonts w:ascii="Times New Roman" w:hAnsi="Times New Roman" w:cs="Times New Roman"/>
+          <w:sz w:val="32"/>
+          <w:szCs w:val="32"/>
+        </w:rPr>
+        <w:t xml:space="preserve"> är uppbyggd av </w:t>
+      </w:r>
+      <w:proofErr w:type="spellStart"/>
+      <w:r>
+        <w:rPr>
+          <w:rFonts w:ascii="Times New Roman" w:hAnsi="Times New Roman" w:cs="Times New Roman"/>
+          <w:sz w:val="32"/>
+          <w:szCs w:val="32"/>
+        </w:rPr>
+        <w:t>keywords</w:t>
+      </w:r>
+      <w:proofErr w:type="spellEnd"/>
+      <w:r>
+        <w:rPr>
+          <w:rFonts w:ascii="Times New Roman" w:hAnsi="Times New Roman" w:cs="Times New Roman"/>
+          <w:sz w:val="32"/>
+          <w:szCs w:val="32"/>
+        </w:rPr>
+        <w:t xml:space="preserve">, symbol </w:t>
+      </w:r>
+      <w:proofErr w:type="spellStart"/>
+      <w:r>
+        <w:rPr>
+          <w:rFonts w:ascii="Times New Roman" w:hAnsi="Times New Roman" w:cs="Times New Roman"/>
+          <w:sz w:val="32"/>
+          <w:szCs w:val="32"/>
+        </w:rPr>
+        <w:t>characters</w:t>
+      </w:r>
+      <w:proofErr w:type="spellEnd"/>
+      <w:r>
+        <w:rPr>
+          <w:rFonts w:ascii="Times New Roman" w:hAnsi="Times New Roman" w:cs="Times New Roman"/>
+          <w:sz w:val="32"/>
+          <w:szCs w:val="32"/>
+        </w:rPr>
+        <w:t xml:space="preserve"> och typer.</w:t>
       </w:r>
       <w:r>
         <w:rPr>
@@ -1463,7 +3317,115 @@
         </w:rPr>
         <w:lastRenderedPageBreak/>
         <w:br/>
-        <w:t>Bil och hund är typer, Huvud och motor är fält som är nouns till typerna. Medan Fido och Bob är variabler. Nykelord som verkar vara typer är aliaser. Typer kan förväxlas med klasser. 64bit kan vara snabbare 16bit variabler då koden kanske körs på en 64bitars maskin. nameof kan användas för att skriva ut namnet på en variabel. Literal värden är värden som passar datatypen.</w:t>
+        <w:t xml:space="preserve">Bil och hund är typer, Huvud och motor är fält som är </w:t>
+      </w:r>
+      <w:proofErr w:type="spellStart"/>
+      <w:r>
+        <w:rPr>
+          <w:rFonts w:ascii="Times New Roman" w:hAnsi="Times New Roman" w:cs="Times New Roman"/>
+          <w:sz w:val="32"/>
+          <w:szCs w:val="32"/>
+        </w:rPr>
+        <w:t>nouns</w:t>
+      </w:r>
+      <w:proofErr w:type="spellEnd"/>
+      <w:r>
+        <w:rPr>
+          <w:rFonts w:ascii="Times New Roman" w:hAnsi="Times New Roman" w:cs="Times New Roman"/>
+          <w:sz w:val="32"/>
+          <w:szCs w:val="32"/>
+        </w:rPr>
+        <w:t xml:space="preserve"> till typerna. Medan </w:t>
+      </w:r>
+      <w:proofErr w:type="spellStart"/>
+      <w:r>
+        <w:rPr>
+          <w:rFonts w:ascii="Times New Roman" w:hAnsi="Times New Roman" w:cs="Times New Roman"/>
+          <w:sz w:val="32"/>
+          <w:szCs w:val="32"/>
+        </w:rPr>
+        <w:t>Fido</w:t>
+      </w:r>
+      <w:proofErr w:type="spellEnd"/>
+      <w:r>
+        <w:rPr>
+          <w:rFonts w:ascii="Times New Roman" w:hAnsi="Times New Roman" w:cs="Times New Roman"/>
+          <w:sz w:val="32"/>
+          <w:szCs w:val="32"/>
+        </w:rPr>
+        <w:t xml:space="preserve"> och Bob är variabler. </w:t>
+      </w:r>
+      <w:proofErr w:type="spellStart"/>
+      <w:r>
+        <w:rPr>
+          <w:rFonts w:ascii="Times New Roman" w:hAnsi="Times New Roman" w:cs="Times New Roman"/>
+          <w:sz w:val="32"/>
+          <w:szCs w:val="32"/>
+        </w:rPr>
+        <w:t>Nykelord</w:t>
+      </w:r>
+      <w:proofErr w:type="spellEnd"/>
+      <w:r>
+        <w:rPr>
+          <w:rFonts w:ascii="Times New Roman" w:hAnsi="Times New Roman" w:cs="Times New Roman"/>
+          <w:sz w:val="32"/>
+          <w:szCs w:val="32"/>
+        </w:rPr>
+        <w:t xml:space="preserve"> som verkar vara typer är </w:t>
+      </w:r>
+      <w:proofErr w:type="spellStart"/>
+      <w:r>
+        <w:rPr>
+          <w:rFonts w:ascii="Times New Roman" w:hAnsi="Times New Roman" w:cs="Times New Roman"/>
+          <w:sz w:val="32"/>
+          <w:szCs w:val="32"/>
+        </w:rPr>
+        <w:t>aliaser</w:t>
+      </w:r>
+      <w:proofErr w:type="spellEnd"/>
+      <w:r>
+        <w:rPr>
+          <w:rFonts w:ascii="Times New Roman" w:hAnsi="Times New Roman" w:cs="Times New Roman"/>
+          <w:sz w:val="32"/>
+          <w:szCs w:val="32"/>
+        </w:rPr>
+        <w:t xml:space="preserve">. Typer kan förväxlas med klasser. 64bit kan vara snabbare 16bit variabler då koden kanske körs på en 64bitars maskin. </w:t>
+      </w:r>
+      <w:proofErr w:type="spellStart"/>
+      <w:r>
+        <w:rPr>
+          <w:rFonts w:ascii="Times New Roman" w:hAnsi="Times New Roman" w:cs="Times New Roman"/>
+          <w:sz w:val="32"/>
+          <w:szCs w:val="32"/>
+        </w:rPr>
+        <w:t>nameof</w:t>
+      </w:r>
+      <w:proofErr w:type="spellEnd"/>
+      <w:r>
+        <w:rPr>
+          <w:rFonts w:ascii="Times New Roman" w:hAnsi="Times New Roman" w:cs="Times New Roman"/>
+          <w:sz w:val="32"/>
+          <w:szCs w:val="32"/>
+        </w:rPr>
+        <w:t xml:space="preserve"> kan användas för att skriva ut namnet på en variabel. </w:t>
+      </w:r>
+      <w:proofErr w:type="spellStart"/>
+      <w:r>
+        <w:rPr>
+          <w:rFonts w:ascii="Times New Roman" w:hAnsi="Times New Roman" w:cs="Times New Roman"/>
+          <w:sz w:val="32"/>
+          <w:szCs w:val="32"/>
+        </w:rPr>
+        <w:t>Literal</w:t>
+      </w:r>
+      <w:proofErr w:type="spellEnd"/>
+      <w:r>
+        <w:rPr>
+          <w:rFonts w:ascii="Times New Roman" w:hAnsi="Times New Roman" w:cs="Times New Roman"/>
+          <w:sz w:val="32"/>
+          <w:szCs w:val="32"/>
+        </w:rPr>
+        <w:t xml:space="preserve"> värden är värden som passar datatypen.</w:t>
       </w:r>
     </w:p>
     <w:p>
@@ -1491,7 +3453,61 @@
           <w:sz w:val="32"/>
           <w:szCs w:val="32"/>
         </w:rPr>
-        <w:t>42 hela nummer, -42 int, riktiga nummer 3.9. Double 0.1 är inte 0.1. Decimal är mer pålitlig då den lägger 0.1 som 1. Double infinity, epsilon och nan.</w:t>
+        <w:t xml:space="preserve">42 hela nummer, -42 </w:t>
+      </w:r>
+      <w:proofErr w:type="spellStart"/>
+      <w:r>
+        <w:rPr>
+          <w:rFonts w:ascii="Times New Roman" w:hAnsi="Times New Roman" w:cs="Times New Roman"/>
+          <w:sz w:val="32"/>
+          <w:szCs w:val="32"/>
+        </w:rPr>
+        <w:t>int</w:t>
+      </w:r>
+      <w:proofErr w:type="spellEnd"/>
+      <w:r>
+        <w:rPr>
+          <w:rFonts w:ascii="Times New Roman" w:hAnsi="Times New Roman" w:cs="Times New Roman"/>
+          <w:sz w:val="32"/>
+          <w:szCs w:val="32"/>
+        </w:rPr>
+        <w:t xml:space="preserve">, riktiga nummer 3.9. Double 0.1 är inte 0.1. Decimal är mer pålitlig då den lägger 0.1 som 1. Double </w:t>
+      </w:r>
+      <w:proofErr w:type="spellStart"/>
+      <w:r>
+        <w:rPr>
+          <w:rFonts w:ascii="Times New Roman" w:hAnsi="Times New Roman" w:cs="Times New Roman"/>
+          <w:sz w:val="32"/>
+          <w:szCs w:val="32"/>
+        </w:rPr>
+        <w:t>infinity</w:t>
+      </w:r>
+      <w:proofErr w:type="spellEnd"/>
+      <w:r>
+        <w:rPr>
+          <w:rFonts w:ascii="Times New Roman" w:hAnsi="Times New Roman" w:cs="Times New Roman"/>
+          <w:sz w:val="32"/>
+          <w:szCs w:val="32"/>
+        </w:rPr>
+        <w:t xml:space="preserve">, epsilon och </w:t>
+      </w:r>
+      <w:proofErr w:type="spellStart"/>
+      <w:r>
+        <w:rPr>
+          <w:rFonts w:ascii="Times New Roman" w:hAnsi="Times New Roman" w:cs="Times New Roman"/>
+          <w:sz w:val="32"/>
+          <w:szCs w:val="32"/>
+        </w:rPr>
+        <w:t>nan</w:t>
+      </w:r>
+      <w:proofErr w:type="spellEnd"/>
+      <w:r>
+        <w:rPr>
+          <w:rFonts w:ascii="Times New Roman" w:hAnsi="Times New Roman" w:cs="Times New Roman"/>
+          <w:sz w:val="32"/>
+          <w:szCs w:val="32"/>
+        </w:rPr>
+        <w:t>.</w:t>
       </w:r>
     </w:p>
     <w:p>
@@ -1513,13 +3529,131 @@
           <w:szCs w:val="32"/>
         </w:rPr>
       </w:pPr>
-      <w:r>
-        <w:rPr>
-          <w:rFonts w:ascii="Times New Roman" w:hAnsi="Times New Roman" w:cs="Times New Roman"/>
-          <w:sz w:val="32"/>
-          <w:szCs w:val="32"/>
-        </w:rPr>
-        <w:t>Intellisense kan ej läsa av dynamic, istället gör CLR vid runtime och kastar ett exception om det saknas. Använda var för att förminska kod skrivning, då man kan se värdet på den i new statmentet.</w:t>
+      <w:proofErr w:type="spellStart"/>
+      <w:r>
+        <w:rPr>
+          <w:rFonts w:ascii="Times New Roman" w:hAnsi="Times New Roman" w:cs="Times New Roman"/>
+          <w:sz w:val="32"/>
+          <w:szCs w:val="32"/>
+        </w:rPr>
+        <w:t>Intellisense</w:t>
+      </w:r>
+      <w:proofErr w:type="spellEnd"/>
+      <w:r>
+        <w:rPr>
+          <w:rFonts w:ascii="Times New Roman" w:hAnsi="Times New Roman" w:cs="Times New Roman"/>
+          <w:sz w:val="32"/>
+          <w:szCs w:val="32"/>
+        </w:rPr>
+        <w:t xml:space="preserve"> kan ej läsa av </w:t>
+      </w:r>
+      <w:proofErr w:type="spellStart"/>
+      <w:r>
+        <w:rPr>
+          <w:rFonts w:ascii="Times New Roman" w:hAnsi="Times New Roman" w:cs="Times New Roman"/>
+          <w:sz w:val="32"/>
+          <w:szCs w:val="32"/>
+        </w:rPr>
+        <w:t>dynamic</w:t>
+      </w:r>
+      <w:proofErr w:type="spellEnd"/>
+      <w:r>
+        <w:rPr>
+          <w:rFonts w:ascii="Times New Roman" w:hAnsi="Times New Roman" w:cs="Times New Roman"/>
+          <w:sz w:val="32"/>
+          <w:szCs w:val="32"/>
+        </w:rPr>
+        <w:t xml:space="preserve">, </w:t>
+      </w:r>
+      <w:proofErr w:type="gramStart"/>
+      <w:r>
+        <w:rPr>
+          <w:rFonts w:ascii="Times New Roman" w:hAnsi="Times New Roman" w:cs="Times New Roman"/>
+          <w:sz w:val="32"/>
+          <w:szCs w:val="32"/>
+        </w:rPr>
+        <w:t>istället</w:t>
+      </w:r>
+      <w:proofErr w:type="gramEnd"/>
+      <w:r>
+        <w:rPr>
+          <w:rFonts w:ascii="Times New Roman" w:hAnsi="Times New Roman" w:cs="Times New Roman"/>
+          <w:sz w:val="32"/>
+          <w:szCs w:val="32"/>
+        </w:rPr>
+        <w:t xml:space="preserve"> gör CLR vid </w:t>
+      </w:r>
+      <w:proofErr w:type="spellStart"/>
+      <w:r>
+        <w:rPr>
+          <w:rFonts w:ascii="Times New Roman" w:hAnsi="Times New Roman" w:cs="Times New Roman"/>
+          <w:sz w:val="32"/>
+          <w:szCs w:val="32"/>
+        </w:rPr>
+        <w:t>runtime</w:t>
+      </w:r>
+      <w:proofErr w:type="spellEnd"/>
+      <w:r>
+        <w:rPr>
+          <w:rFonts w:ascii="Times New Roman" w:hAnsi="Times New Roman" w:cs="Times New Roman"/>
+          <w:sz w:val="32"/>
+          <w:szCs w:val="32"/>
+        </w:rPr>
+        <w:t xml:space="preserve"> och kastar ett </w:t>
+      </w:r>
+      <w:proofErr w:type="spellStart"/>
+      <w:r>
+        <w:rPr>
+          <w:rFonts w:ascii="Times New Roman" w:hAnsi="Times New Roman" w:cs="Times New Roman"/>
+          <w:sz w:val="32"/>
+          <w:szCs w:val="32"/>
+        </w:rPr>
+        <w:t>exception</w:t>
+      </w:r>
+      <w:proofErr w:type="spellEnd"/>
+      <w:r>
+        <w:rPr>
+          <w:rFonts w:ascii="Times New Roman" w:hAnsi="Times New Roman" w:cs="Times New Roman"/>
+          <w:sz w:val="32"/>
+          <w:szCs w:val="32"/>
+        </w:rPr>
+        <w:t xml:space="preserve"> om det saknas. Använda var för att förminska </w:t>
+      </w:r>
+      <w:proofErr w:type="gramStart"/>
+      <w:r>
+        <w:rPr>
+          <w:rFonts w:ascii="Times New Roman" w:hAnsi="Times New Roman" w:cs="Times New Roman"/>
+          <w:sz w:val="32"/>
+          <w:szCs w:val="32"/>
+        </w:rPr>
+        <w:t>kod skrivning</w:t>
+      </w:r>
+      <w:proofErr w:type="gramEnd"/>
+      <w:r>
+        <w:rPr>
+          <w:rFonts w:ascii="Times New Roman" w:hAnsi="Times New Roman" w:cs="Times New Roman"/>
+          <w:sz w:val="32"/>
+          <w:szCs w:val="32"/>
+        </w:rPr>
+        <w:t xml:space="preserve">, då man kan se värdet på den i new </w:t>
+      </w:r>
+      <w:proofErr w:type="spellStart"/>
+      <w:r>
+        <w:rPr>
+          <w:rFonts w:ascii="Times New Roman" w:hAnsi="Times New Roman" w:cs="Times New Roman"/>
+          <w:sz w:val="32"/>
+          <w:szCs w:val="32"/>
+        </w:rPr>
+        <w:t>statmentet</w:t>
+      </w:r>
+      <w:proofErr w:type="spellEnd"/>
+      <w:r>
+        <w:rPr>
+          <w:rFonts w:ascii="Times New Roman" w:hAnsi="Times New Roman" w:cs="Times New Roman"/>
+          <w:sz w:val="32"/>
+          <w:szCs w:val="32"/>
+        </w:rPr>
+        <w:t>.</w:t>
       </w:r>
     </w:p>
     <w:p>
@@ -1547,7 +3681,25 @@
           <w:sz w:val="32"/>
           <w:szCs w:val="32"/>
         </w:rPr>
-        <w:t>String är en referenstyp och innehåller ett minne av värdet och är själv inte värdet. Null är default värdet för alla referenstyper.</w:t>
+        <w:t xml:space="preserve">String är en referenstyp och innehåller ett minne av värdet och är själv inte värdet. </w:t>
+      </w:r>
+      <w:proofErr w:type="spellStart"/>
+      <w:r>
+        <w:rPr>
+          <w:rFonts w:ascii="Times New Roman" w:hAnsi="Times New Roman" w:cs="Times New Roman"/>
+          <w:sz w:val="32"/>
+          <w:szCs w:val="32"/>
+        </w:rPr>
+        <w:t>Null</w:t>
+      </w:r>
+      <w:proofErr w:type="spellEnd"/>
+      <w:r>
+        <w:rPr>
+          <w:rFonts w:ascii="Times New Roman" w:hAnsi="Times New Roman" w:cs="Times New Roman"/>
+          <w:sz w:val="32"/>
+          <w:szCs w:val="32"/>
+        </w:rPr>
+        <w:t xml:space="preserve"> är default värdet för alla referenstyper.</w:t>
       </w:r>
     </w:p>
     <w:p>
@@ -1569,13 +3721,59 @@
           <w:szCs w:val="32"/>
         </w:rPr>
       </w:pPr>
-      <w:r>
-        <w:rPr>
-          <w:rFonts w:ascii="Times New Roman" w:hAnsi="Times New Roman" w:cs="Times New Roman"/>
-          <w:sz w:val="32"/>
-          <w:szCs w:val="32"/>
-        </w:rPr>
-        <w:t>Interpolated strings är strängar som börjar med ett $. N0 nummer med tusen separatorer och inga komma tecken. C står för currency.</w:t>
+      <w:proofErr w:type="spellStart"/>
+      <w:r>
+        <w:rPr>
+          <w:rFonts w:ascii="Times New Roman" w:hAnsi="Times New Roman" w:cs="Times New Roman"/>
+          <w:sz w:val="32"/>
+          <w:szCs w:val="32"/>
+        </w:rPr>
+        <w:t>Interpolated</w:t>
+      </w:r>
+      <w:proofErr w:type="spellEnd"/>
+      <w:r>
+        <w:rPr>
+          <w:rFonts w:ascii="Times New Roman" w:hAnsi="Times New Roman" w:cs="Times New Roman"/>
+          <w:sz w:val="32"/>
+          <w:szCs w:val="32"/>
+        </w:rPr>
+        <w:t xml:space="preserve"> strings är strängar som börjar med ett $. N0 nummer med tusen separatorer och inga </w:t>
+      </w:r>
+      <w:proofErr w:type="gramStart"/>
+      <w:r>
+        <w:rPr>
+          <w:rFonts w:ascii="Times New Roman" w:hAnsi="Times New Roman" w:cs="Times New Roman"/>
+          <w:sz w:val="32"/>
+          <w:szCs w:val="32"/>
+        </w:rPr>
+        <w:t>komma tecken</w:t>
+      </w:r>
+      <w:proofErr w:type="gramEnd"/>
+      <w:r>
+        <w:rPr>
+          <w:rFonts w:ascii="Times New Roman" w:hAnsi="Times New Roman" w:cs="Times New Roman"/>
+          <w:sz w:val="32"/>
+          <w:szCs w:val="32"/>
+        </w:rPr>
+        <w:t xml:space="preserve">. C står för </w:t>
+      </w:r>
+      <w:proofErr w:type="spellStart"/>
+      <w:r>
+        <w:rPr>
+          <w:rFonts w:ascii="Times New Roman" w:hAnsi="Times New Roman" w:cs="Times New Roman"/>
+          <w:sz w:val="32"/>
+          <w:szCs w:val="32"/>
+        </w:rPr>
+        <w:t>currency</w:t>
+      </w:r>
+      <w:proofErr w:type="spellEnd"/>
+      <w:r>
+        <w:rPr>
+          <w:rFonts w:ascii="Times New Roman" w:hAnsi="Times New Roman" w:cs="Times New Roman"/>
+          <w:sz w:val="32"/>
+          <w:szCs w:val="32"/>
+        </w:rPr>
+        <w:t>.</w:t>
       </w:r>
     </w:p>
     <w:p>
@@ -1603,7 +3801,61 @@
           <w:sz w:val="32"/>
           <w:szCs w:val="32"/>
         </w:rPr>
-        <w:t>Fulla formatet för ett format item: {index [, alignment] [ : formatString]}</w:t>
+        <w:t xml:space="preserve">Fulla formatet för ett format item: {index [, </w:t>
+      </w:r>
+      <w:proofErr w:type="spellStart"/>
+      <w:r>
+        <w:rPr>
+          <w:rFonts w:ascii="Times New Roman" w:hAnsi="Times New Roman" w:cs="Times New Roman"/>
+          <w:sz w:val="32"/>
+          <w:szCs w:val="32"/>
+        </w:rPr>
+        <w:t>alignment</w:t>
+      </w:r>
+      <w:proofErr w:type="spellEnd"/>
+      <w:r>
+        <w:rPr>
+          <w:rFonts w:ascii="Times New Roman" w:hAnsi="Times New Roman" w:cs="Times New Roman"/>
+          <w:sz w:val="32"/>
+          <w:szCs w:val="32"/>
+        </w:rPr>
+        <w:t xml:space="preserve">] </w:t>
+      </w:r>
+      <w:proofErr w:type="gramStart"/>
+      <w:r>
+        <w:rPr>
+          <w:rFonts w:ascii="Times New Roman" w:hAnsi="Times New Roman" w:cs="Times New Roman"/>
+          <w:sz w:val="32"/>
+          <w:szCs w:val="32"/>
+        </w:rPr>
+        <w:t>[ :</w:t>
+      </w:r>
+      <w:proofErr w:type="gramEnd"/>
+      <w:r>
+        <w:rPr>
+          <w:rFonts w:ascii="Times New Roman" w:hAnsi="Times New Roman" w:cs="Times New Roman"/>
+          <w:sz w:val="32"/>
+          <w:szCs w:val="32"/>
+        </w:rPr>
+        <w:t xml:space="preserve"> </w:t>
+      </w:r>
+      <w:proofErr w:type="spellStart"/>
+      <w:r>
+        <w:rPr>
+          <w:rFonts w:ascii="Times New Roman" w:hAnsi="Times New Roman" w:cs="Times New Roman"/>
+          <w:sz w:val="32"/>
+          <w:szCs w:val="32"/>
+        </w:rPr>
+        <w:t>formatString</w:t>
+      </w:r>
+      <w:proofErr w:type="spellEnd"/>
+      <w:r>
+        <w:rPr>
+          <w:rFonts w:ascii="Times New Roman" w:hAnsi="Times New Roman" w:cs="Times New Roman"/>
+          <w:sz w:val="32"/>
+          <w:szCs w:val="32"/>
+        </w:rPr>
+        <w:t>]}</w:t>
       </w:r>
     </w:p>
     <w:p>
@@ -1627,6 +3879,7 @@
           <w:szCs w:val="32"/>
         </w:rPr>
       </w:pPr>
+      <w:proofErr w:type="spellStart"/>
       <w:r>
         <w:rPr>
           <w:rFonts w:ascii="Times New Roman" w:hAnsi="Times New Roman" w:cs="Times New Roman"/>
@@ -1635,7 +3888,18 @@
           <w:sz w:val="32"/>
           <w:szCs w:val="32"/>
         </w:rPr>
-        <w:t>Exercise 2.1</w:t>
+        <w:t>Exercise</w:t>
+      </w:r>
+      <w:proofErr w:type="spellEnd"/>
+      <w:r>
+        <w:rPr>
+          <w:rFonts w:ascii="Times New Roman" w:hAnsi="Times New Roman" w:cs="Times New Roman"/>
+          <w:b/>
+          <w:bCs/>
+          <w:sz w:val="32"/>
+          <w:szCs w:val="32"/>
+        </w:rPr>
+        <w:t xml:space="preserve"> 2.1</w:t>
       </w:r>
     </w:p>
     <w:p>
@@ -1651,6 +3915,7 @@
           <w:szCs w:val="32"/>
         </w:rPr>
       </w:pPr>
+      <w:proofErr w:type="spellStart"/>
       <w:r>
         <w:rPr>
           <w:rFonts w:ascii="Times New Roman" w:hAnsi="Times New Roman" w:cs="Times New Roman"/>
@@ -1659,6 +3924,7 @@
         </w:rPr>
         <w:t>Ulong</w:t>
       </w:r>
+      <w:proofErr w:type="spellEnd"/>
     </w:p>
     <w:p>
       <w:pPr>
@@ -1717,6 +3983,7 @@
           <w:szCs w:val="32"/>
         </w:rPr>
       </w:pPr>
+      <w:proofErr w:type="spellStart"/>
       <w:r>
         <w:rPr>
           <w:rFonts w:ascii="Times New Roman" w:hAnsi="Times New Roman" w:cs="Times New Roman"/>
@@ -1726,6 +3993,7 @@
         <w:lastRenderedPageBreak/>
         <w:t>Ulong</w:t>
       </w:r>
+      <w:proofErr w:type="spellEnd"/>
     </w:p>
     <w:p>
       <w:pPr>
@@ -1740,6 +4008,7 @@
           <w:szCs w:val="32"/>
         </w:rPr>
       </w:pPr>
+      <w:proofErr w:type="spellStart"/>
       <w:r>
         <w:rPr>
           <w:rFonts w:ascii="Times New Roman" w:hAnsi="Times New Roman" w:cs="Times New Roman"/>
@@ -1748,6 +4017,7 @@
         </w:rPr>
         <w:t>Uint</w:t>
       </w:r>
+      <w:proofErr w:type="spellEnd"/>
     </w:p>
     <w:p>
       <w:pPr>
@@ -1762,6 +4032,7 @@
           <w:szCs w:val="32"/>
         </w:rPr>
       </w:pPr>
+      <w:proofErr w:type="spellStart"/>
       <w:r>
         <w:rPr>
           <w:rFonts w:ascii="Times New Roman" w:hAnsi="Times New Roman" w:cs="Times New Roman"/>
@@ -1770,6 +4041,7 @@
         </w:rPr>
         <w:t>Ushort</w:t>
       </w:r>
+      <w:proofErr w:type="spellEnd"/>
     </w:p>
     <w:p>
       <w:pPr>
@@ -1806,6 +4078,7 @@
           <w:szCs w:val="32"/>
         </w:rPr>
       </w:pPr>
+      <w:proofErr w:type="spellStart"/>
       <w:r>
         <w:rPr>
           <w:rFonts w:ascii="Times New Roman" w:hAnsi="Times New Roman" w:cs="Times New Roman"/>
@@ -1814,6 +4087,7 @@
         </w:rPr>
         <w:t>Ulong</w:t>
       </w:r>
+      <w:proofErr w:type="spellEnd"/>
     </w:p>
     <w:p>
       <w:pPr>
@@ -1828,6 +4102,7 @@
           <w:szCs w:val="32"/>
         </w:rPr>
       </w:pPr>
+      <w:proofErr w:type="spellStart"/>
       <w:r>
         <w:rPr>
           <w:rFonts w:ascii="Times New Roman" w:hAnsi="Times New Roman" w:cs="Times New Roman"/>
@@ -1836,6 +4111,7 @@
         </w:rPr>
         <w:t>ulong</w:t>
       </w:r>
+      <w:proofErr w:type="spellEnd"/>
     </w:p>
     <w:p>
       <w:pPr>
@@ -1850,6 +4126,7 @@
           <w:szCs w:val="32"/>
         </w:rPr>
       </w:pPr>
+      <w:proofErr w:type="spellStart"/>
       <w:r>
         <w:rPr>
           <w:rFonts w:ascii="Times New Roman" w:hAnsi="Times New Roman" w:cs="Times New Roman"/>
@@ -1858,6 +4135,7 @@
         </w:rPr>
         <w:t>ushort</w:t>
       </w:r>
+      <w:proofErr w:type="spellEnd"/>
     </w:p>
     <w:p>
       <w:pPr>
@@ -1871,12 +4149,1330 @@
     </w:p>
     <w:p>
       <w:pPr>
-        <w:rPr>
-          <w:rFonts w:ascii="Times New Roman" w:hAnsi="Times New Roman" w:cs="Times New Roman"/>
-          <w:sz w:val="32"/>
-          <w:szCs w:val="32"/>
-        </w:rPr>
-      </w:pPr>
+        <w:jc w:val="center"/>
+        <w:rPr>
+          <w:rFonts w:ascii="Times New Roman" w:hAnsi="Times New Roman" w:cs="Times New Roman"/>
+          <w:b/>
+          <w:bCs/>
+          <w:sz w:val="40"/>
+          <w:szCs w:val="40"/>
+        </w:rPr>
+      </w:pPr>
+      <w:r>
+        <w:rPr>
+          <w:rFonts w:ascii="Times New Roman" w:hAnsi="Times New Roman" w:cs="Times New Roman"/>
+          <w:b/>
+          <w:bCs/>
+          <w:sz w:val="40"/>
+          <w:szCs w:val="40"/>
+        </w:rPr>
+        <w:t>Kapitel 3</w:t>
+      </w:r>
+    </w:p>
+    <w:p>
+      <w:pPr>
+        <w:rPr>
+          <w:rFonts w:ascii="Times New Roman" w:hAnsi="Times New Roman" w:cs="Times New Roman"/>
+          <w:sz w:val="40"/>
+          <w:szCs w:val="40"/>
+        </w:rPr>
+      </w:pPr>
+    </w:p>
+    <w:p>
+      <w:pPr>
+        <w:rPr>
+          <w:rFonts w:ascii="Times New Roman" w:hAnsi="Times New Roman" w:cs="Times New Roman"/>
+          <w:sz w:val="32"/>
+          <w:szCs w:val="32"/>
+        </w:rPr>
+      </w:pPr>
+      <w:r>
+        <w:rPr>
+          <w:rFonts w:ascii="Times New Roman" w:hAnsi="Times New Roman" w:cs="Times New Roman"/>
+          <w:sz w:val="32"/>
+          <w:szCs w:val="32"/>
+        </w:rPr>
+        <w:t xml:space="preserve">Använd aldrig ++ och -- operatorn med </w:t>
+      </w:r>
+      <w:proofErr w:type="spellStart"/>
+      <w:r>
+        <w:rPr>
+          <w:rFonts w:ascii="Times New Roman" w:hAnsi="Times New Roman" w:cs="Times New Roman"/>
+          <w:sz w:val="32"/>
+          <w:szCs w:val="32"/>
+        </w:rPr>
+        <w:t>assignment</w:t>
+      </w:r>
+      <w:proofErr w:type="spellEnd"/>
+      <w:r>
+        <w:rPr>
+          <w:rFonts w:ascii="Times New Roman" w:hAnsi="Times New Roman" w:cs="Times New Roman"/>
+          <w:sz w:val="32"/>
+          <w:szCs w:val="32"/>
+        </w:rPr>
+        <w:t xml:space="preserve"> operatorn =.</w:t>
+      </w:r>
+    </w:p>
+    <w:p>
+      <w:pPr>
+        <w:rPr>
+          <w:rFonts w:ascii="Times New Roman" w:hAnsi="Times New Roman" w:cs="Times New Roman"/>
+          <w:sz w:val="32"/>
+          <w:szCs w:val="32"/>
+        </w:rPr>
+      </w:pPr>
+      <w:r>
+        <w:rPr>
+          <w:rFonts w:ascii="Times New Roman" w:hAnsi="Times New Roman" w:cs="Times New Roman"/>
+          <w:sz w:val="32"/>
+          <w:szCs w:val="32"/>
+        </w:rPr>
+        <w:t>Att byta bits är snabbare än att multiplicera.</w:t>
+      </w:r>
+    </w:p>
+    <w:p>
+      <w:pPr>
+        <w:rPr>
+          <w:rFonts w:ascii="Times New Roman" w:hAnsi="Times New Roman" w:cs="Times New Roman"/>
+          <w:sz w:val="32"/>
+          <w:szCs w:val="32"/>
+        </w:rPr>
+      </w:pPr>
+      <w:r>
+        <w:rPr>
+          <w:rFonts w:ascii="Times New Roman" w:hAnsi="Times New Roman" w:cs="Times New Roman"/>
+          <w:sz w:val="32"/>
+          <w:szCs w:val="32"/>
+        </w:rPr>
+        <w:t xml:space="preserve">&amp; är när båda talen har en gemensam 1 </w:t>
+      </w:r>
+      <w:proofErr w:type="spellStart"/>
+      <w:proofErr w:type="gramStart"/>
+      <w:r>
+        <w:rPr>
+          <w:rFonts w:ascii="Times New Roman" w:hAnsi="Times New Roman" w:cs="Times New Roman"/>
+          <w:sz w:val="32"/>
+          <w:szCs w:val="32"/>
+        </w:rPr>
+        <w:t>t.ex</w:t>
+      </w:r>
+      <w:proofErr w:type="spellEnd"/>
+      <w:proofErr w:type="gramEnd"/>
+      <w:r>
+        <w:rPr>
+          <w:rFonts w:ascii="Times New Roman" w:hAnsi="Times New Roman" w:cs="Times New Roman"/>
+          <w:sz w:val="32"/>
+          <w:szCs w:val="32"/>
+        </w:rPr>
+        <w:t xml:space="preserve"> båda 0010</w:t>
+      </w:r>
+    </w:p>
+    <w:p>
+      <w:pPr>
+        <w:rPr>
+          <w:rFonts w:ascii="Times New Roman" w:hAnsi="Times New Roman" w:cs="Times New Roman"/>
+          <w:sz w:val="32"/>
+          <w:szCs w:val="32"/>
+        </w:rPr>
+      </w:pPr>
+      <w:r>
+        <w:rPr>
+          <w:rFonts w:ascii="Times New Roman" w:hAnsi="Times New Roman" w:cs="Times New Roman"/>
+          <w:sz w:val="32"/>
+          <w:szCs w:val="32"/>
+        </w:rPr>
+        <w:t xml:space="preserve">| är vilka bites som är 1 </w:t>
+      </w:r>
+      <w:proofErr w:type="spellStart"/>
+      <w:proofErr w:type="gramStart"/>
+      <w:r>
+        <w:rPr>
+          <w:rFonts w:ascii="Times New Roman" w:hAnsi="Times New Roman" w:cs="Times New Roman"/>
+          <w:sz w:val="32"/>
+          <w:szCs w:val="32"/>
+        </w:rPr>
+        <w:t>t.ex</w:t>
+      </w:r>
+      <w:proofErr w:type="spellEnd"/>
+      <w:proofErr w:type="gramEnd"/>
+      <w:r>
+        <w:rPr>
+          <w:rFonts w:ascii="Times New Roman" w:hAnsi="Times New Roman" w:cs="Times New Roman"/>
+          <w:sz w:val="32"/>
+          <w:szCs w:val="32"/>
+        </w:rPr>
+        <w:t xml:space="preserve"> ena 0100 och andra 0011</w:t>
+      </w:r>
+    </w:p>
+    <w:p>
+      <w:pPr>
+        <w:rPr>
+          <w:rFonts w:ascii="Times New Roman" w:hAnsi="Times New Roman" w:cs="Times New Roman"/>
+          <w:sz w:val="32"/>
+          <w:szCs w:val="32"/>
+        </w:rPr>
+      </w:pPr>
+      <w:r>
+        <w:rPr>
+          <w:rFonts w:ascii="Times New Roman" w:hAnsi="Times New Roman" w:cs="Times New Roman"/>
+          <w:sz w:val="32"/>
+          <w:szCs w:val="32"/>
+        </w:rPr>
+        <w:t>^ är när ena biten är ett på ena talet men 0 på det andra</w:t>
+      </w:r>
+    </w:p>
+    <w:p>
+      <w:pPr>
+        <w:rPr>
+          <w:rFonts w:ascii="Times New Roman" w:hAnsi="Times New Roman" w:cs="Times New Roman"/>
+          <w:sz w:val="32"/>
+          <w:szCs w:val="32"/>
+        </w:rPr>
+      </w:pPr>
+    </w:p>
+    <w:p>
+      <w:pPr>
+        <w:rPr>
+          <w:rFonts w:ascii="Times New Roman" w:hAnsi="Times New Roman" w:cs="Times New Roman"/>
+          <w:sz w:val="32"/>
+          <w:szCs w:val="32"/>
+        </w:rPr>
+      </w:pPr>
+      <w:proofErr w:type="spellStart"/>
+      <w:r>
+        <w:rPr>
+          <w:rFonts w:ascii="Times New Roman" w:hAnsi="Times New Roman" w:cs="Times New Roman"/>
+          <w:sz w:val="32"/>
+          <w:szCs w:val="32"/>
+        </w:rPr>
+        <w:t>Nameof</w:t>
+      </w:r>
+      <w:proofErr w:type="spellEnd"/>
+      <w:r>
+        <w:rPr>
+          <w:rFonts w:ascii="Times New Roman" w:hAnsi="Times New Roman" w:cs="Times New Roman"/>
+          <w:sz w:val="32"/>
+          <w:szCs w:val="32"/>
+        </w:rPr>
+        <w:t xml:space="preserve"> returnerar namnet på variabeln och </w:t>
+      </w:r>
+      <w:proofErr w:type="spellStart"/>
+      <w:r>
+        <w:rPr>
+          <w:rFonts w:ascii="Times New Roman" w:hAnsi="Times New Roman" w:cs="Times New Roman"/>
+          <w:sz w:val="32"/>
+          <w:szCs w:val="32"/>
+        </w:rPr>
+        <w:t>sizeof</w:t>
+      </w:r>
+      <w:proofErr w:type="spellEnd"/>
+      <w:r>
+        <w:rPr>
+          <w:rFonts w:ascii="Times New Roman" w:hAnsi="Times New Roman" w:cs="Times New Roman"/>
+          <w:sz w:val="32"/>
+          <w:szCs w:val="32"/>
+        </w:rPr>
+        <w:t xml:space="preserve"> returnerar värdet på den. Punkten efter en variabel och dess medlemmar kallas </w:t>
+      </w:r>
+      <w:proofErr w:type="spellStart"/>
+      <w:r>
+        <w:rPr>
+          <w:rFonts w:ascii="Times New Roman" w:hAnsi="Times New Roman" w:cs="Times New Roman"/>
+          <w:sz w:val="32"/>
+          <w:szCs w:val="32"/>
+        </w:rPr>
+        <w:t>member</w:t>
+      </w:r>
+      <w:proofErr w:type="spellEnd"/>
+      <w:r>
+        <w:rPr>
+          <w:rFonts w:ascii="Times New Roman" w:hAnsi="Times New Roman" w:cs="Times New Roman"/>
+          <w:sz w:val="32"/>
+          <w:szCs w:val="32"/>
+        </w:rPr>
+        <w:t xml:space="preserve"> </w:t>
+      </w:r>
+      <w:proofErr w:type="gramStart"/>
+      <w:r>
+        <w:rPr>
+          <w:rFonts w:ascii="Times New Roman" w:hAnsi="Times New Roman" w:cs="Times New Roman"/>
+          <w:sz w:val="32"/>
+          <w:szCs w:val="32"/>
+        </w:rPr>
+        <w:t>access operators</w:t>
+      </w:r>
+      <w:proofErr w:type="gramEnd"/>
+      <w:r>
+        <w:rPr>
+          <w:rFonts w:ascii="Times New Roman" w:hAnsi="Times New Roman" w:cs="Times New Roman"/>
+          <w:sz w:val="32"/>
+          <w:szCs w:val="32"/>
+        </w:rPr>
+        <w:t xml:space="preserve"> och </w:t>
+      </w:r>
+      <w:proofErr w:type="spellStart"/>
+      <w:r>
+        <w:rPr>
+          <w:rFonts w:ascii="Times New Roman" w:hAnsi="Times New Roman" w:cs="Times New Roman"/>
+          <w:sz w:val="32"/>
+          <w:szCs w:val="32"/>
+        </w:rPr>
+        <w:t>bracketsen</w:t>
+      </w:r>
+      <w:proofErr w:type="spellEnd"/>
+      <w:r>
+        <w:rPr>
+          <w:rFonts w:ascii="Times New Roman" w:hAnsi="Times New Roman" w:cs="Times New Roman"/>
+          <w:sz w:val="32"/>
+          <w:szCs w:val="32"/>
+        </w:rPr>
+        <w:t xml:space="preserve"> efter en funktion eller metod kallas </w:t>
+      </w:r>
+      <w:proofErr w:type="spellStart"/>
+      <w:r>
+        <w:rPr>
+          <w:rFonts w:ascii="Times New Roman" w:hAnsi="Times New Roman" w:cs="Times New Roman"/>
+          <w:sz w:val="32"/>
+          <w:szCs w:val="32"/>
+        </w:rPr>
+        <w:t>invocation</w:t>
+      </w:r>
+      <w:proofErr w:type="spellEnd"/>
+      <w:r>
+        <w:rPr>
+          <w:rFonts w:ascii="Times New Roman" w:hAnsi="Times New Roman" w:cs="Times New Roman"/>
+          <w:sz w:val="32"/>
+          <w:szCs w:val="32"/>
+        </w:rPr>
+        <w:t xml:space="preserve"> operator.</w:t>
+      </w:r>
+    </w:p>
+    <w:p>
+      <w:pPr>
+        <w:rPr>
+          <w:rFonts w:ascii="Times New Roman" w:hAnsi="Times New Roman" w:cs="Times New Roman"/>
+          <w:sz w:val="32"/>
+          <w:szCs w:val="32"/>
+        </w:rPr>
+      </w:pPr>
+    </w:p>
+    <w:p>
+      <w:pPr>
+        <w:rPr>
+          <w:rFonts w:ascii="Times New Roman" w:hAnsi="Times New Roman" w:cs="Times New Roman"/>
+          <w:sz w:val="32"/>
+          <w:szCs w:val="32"/>
+        </w:rPr>
+      </w:pPr>
+      <w:r>
+        <w:rPr>
+          <w:rFonts w:ascii="Times New Roman" w:hAnsi="Times New Roman" w:cs="Times New Roman"/>
+          <w:sz w:val="32"/>
+          <w:szCs w:val="32"/>
+        </w:rPr>
+        <w:t xml:space="preserve">Switch uttryck använder sig av lambda för att </w:t>
+      </w:r>
+      <w:proofErr w:type="spellStart"/>
+      <w:r>
+        <w:rPr>
+          <w:rFonts w:ascii="Times New Roman" w:hAnsi="Times New Roman" w:cs="Times New Roman"/>
+          <w:sz w:val="32"/>
+          <w:szCs w:val="32"/>
+        </w:rPr>
+        <w:t>returna</w:t>
+      </w:r>
+      <w:proofErr w:type="spellEnd"/>
+      <w:r>
+        <w:rPr>
+          <w:rFonts w:ascii="Times New Roman" w:hAnsi="Times New Roman" w:cs="Times New Roman"/>
+          <w:sz w:val="32"/>
+          <w:szCs w:val="32"/>
+        </w:rPr>
+        <w:t>. Implicit casting är säkert och görs automatiskt. Explicit casting är inte säker och du kan förlora information.</w:t>
+      </w:r>
+      <w:r>
+        <w:rPr>
+          <w:rFonts w:ascii="Times New Roman" w:hAnsi="Times New Roman" w:cs="Times New Roman"/>
+          <w:sz w:val="32"/>
+          <w:szCs w:val="32"/>
+        </w:rPr>
+        <w:t xml:space="preserve"> Casting tar bort decimalen </w:t>
+      </w:r>
+      <w:proofErr w:type="gramStart"/>
+      <w:r>
+        <w:rPr>
+          <w:rFonts w:ascii="Times New Roman" w:hAnsi="Times New Roman" w:cs="Times New Roman"/>
+          <w:sz w:val="32"/>
+          <w:szCs w:val="32"/>
+        </w:rPr>
+        <w:t>medans</w:t>
+      </w:r>
+      <w:proofErr w:type="gramEnd"/>
+      <w:r>
+        <w:rPr>
+          <w:rFonts w:ascii="Times New Roman" w:hAnsi="Times New Roman" w:cs="Times New Roman"/>
+          <w:sz w:val="32"/>
+          <w:szCs w:val="32"/>
+        </w:rPr>
+        <w:t xml:space="preserve"> casting avrundar. Rundar upp om talet är udda </w:t>
+      </w:r>
+      <w:proofErr w:type="spellStart"/>
+      <w:proofErr w:type="gramStart"/>
+      <w:r>
+        <w:rPr>
+          <w:rFonts w:ascii="Times New Roman" w:hAnsi="Times New Roman" w:cs="Times New Roman"/>
+          <w:sz w:val="32"/>
+          <w:szCs w:val="32"/>
+        </w:rPr>
+        <w:t>t.ex</w:t>
+      </w:r>
+      <w:proofErr w:type="spellEnd"/>
+      <w:proofErr w:type="gramEnd"/>
+      <w:r>
+        <w:rPr>
+          <w:rFonts w:ascii="Times New Roman" w:hAnsi="Times New Roman" w:cs="Times New Roman"/>
+          <w:sz w:val="32"/>
+          <w:szCs w:val="32"/>
+        </w:rPr>
+        <w:t xml:space="preserve"> 13.5, men neråt om talet jämnt </w:t>
+      </w:r>
+      <w:proofErr w:type="spellStart"/>
+      <w:r>
+        <w:rPr>
+          <w:rFonts w:ascii="Times New Roman" w:hAnsi="Times New Roman" w:cs="Times New Roman"/>
+          <w:sz w:val="32"/>
+          <w:szCs w:val="32"/>
+        </w:rPr>
+        <w:t>t.ex</w:t>
+      </w:r>
+      <w:proofErr w:type="spellEnd"/>
+      <w:r>
+        <w:rPr>
+          <w:rFonts w:ascii="Times New Roman" w:hAnsi="Times New Roman" w:cs="Times New Roman"/>
+          <w:sz w:val="32"/>
+          <w:szCs w:val="32"/>
+        </w:rPr>
+        <w:t xml:space="preserve"> 12.5. Använd </w:t>
+      </w:r>
+      <w:proofErr w:type="spellStart"/>
+      <w:r>
+        <w:rPr>
+          <w:rFonts w:ascii="Times New Roman" w:hAnsi="Times New Roman" w:cs="Times New Roman"/>
+          <w:sz w:val="32"/>
+          <w:szCs w:val="32"/>
+        </w:rPr>
+        <w:t>midpointrounding</w:t>
+      </w:r>
+      <w:proofErr w:type="spellEnd"/>
+      <w:r>
+        <w:rPr>
+          <w:rFonts w:ascii="Times New Roman" w:hAnsi="Times New Roman" w:cs="Times New Roman"/>
+          <w:sz w:val="32"/>
+          <w:szCs w:val="32"/>
+        </w:rPr>
+        <w:t xml:space="preserve"> om man alltid ska runda upp från 0.5.</w:t>
+      </w:r>
+    </w:p>
+    <w:p>
+      <w:pPr>
+        <w:rPr>
+          <w:rFonts w:ascii="Times New Roman" w:hAnsi="Times New Roman" w:cs="Times New Roman"/>
+          <w:sz w:val="32"/>
+          <w:szCs w:val="32"/>
+        </w:rPr>
+      </w:pPr>
+    </w:p>
+    <w:p>
+      <w:pPr>
+        <w:rPr>
+          <w:rFonts w:ascii="Times New Roman" w:hAnsi="Times New Roman" w:cs="Times New Roman"/>
+          <w:b/>
+          <w:bCs/>
+          <w:sz w:val="32"/>
+          <w:szCs w:val="32"/>
+        </w:rPr>
+      </w:pPr>
+      <w:proofErr w:type="spellStart"/>
+      <w:r>
+        <w:rPr>
+          <w:rFonts w:ascii="Times New Roman" w:hAnsi="Times New Roman" w:cs="Times New Roman"/>
+          <w:b/>
+          <w:bCs/>
+          <w:sz w:val="32"/>
+          <w:szCs w:val="32"/>
+        </w:rPr>
+        <w:t>Exercise</w:t>
+      </w:r>
+      <w:proofErr w:type="spellEnd"/>
+      <w:r>
+        <w:rPr>
+          <w:rFonts w:ascii="Times New Roman" w:hAnsi="Times New Roman" w:cs="Times New Roman"/>
+          <w:b/>
+          <w:bCs/>
+          <w:sz w:val="32"/>
+          <w:szCs w:val="32"/>
+        </w:rPr>
+        <w:t xml:space="preserve"> 3.1</w:t>
+      </w:r>
+    </w:p>
+    <w:p>
+      <w:pPr>
+        <w:rPr>
+          <w:rFonts w:ascii="Times New Roman" w:hAnsi="Times New Roman" w:cs="Times New Roman"/>
+          <w:b/>
+          <w:bCs/>
+          <w:sz w:val="32"/>
+          <w:szCs w:val="32"/>
+        </w:rPr>
+      </w:pPr>
+    </w:p>
+    <w:p>
+      <w:pPr>
+        <w:pStyle w:val="Liststycke"/>
+        <w:numPr>
+          <w:ilvl w:val="0"/>
+          <w:numId w:val="3"/>
+        </w:numPr>
+        <w:rPr>
+          <w:rFonts w:ascii="Times New Roman" w:hAnsi="Times New Roman" w:cs="Times New Roman"/>
+          <w:sz w:val="32"/>
+          <w:szCs w:val="32"/>
+        </w:rPr>
+      </w:pPr>
+      <w:r>
+        <w:rPr>
+          <w:rFonts w:ascii="Times New Roman" w:hAnsi="Times New Roman" w:cs="Times New Roman"/>
+          <w:sz w:val="32"/>
+          <w:szCs w:val="32"/>
+        </w:rPr>
+        <w:t xml:space="preserve">Den </w:t>
+      </w:r>
+      <w:proofErr w:type="spellStart"/>
+      <w:r>
+        <w:rPr>
+          <w:rFonts w:ascii="Times New Roman" w:hAnsi="Times New Roman" w:cs="Times New Roman"/>
+          <w:sz w:val="32"/>
+          <w:szCs w:val="32"/>
+        </w:rPr>
+        <w:t>throwar</w:t>
+      </w:r>
+      <w:proofErr w:type="spellEnd"/>
+      <w:r>
+        <w:rPr>
+          <w:rFonts w:ascii="Times New Roman" w:hAnsi="Times New Roman" w:cs="Times New Roman"/>
+          <w:sz w:val="32"/>
+          <w:szCs w:val="32"/>
+        </w:rPr>
+        <w:t xml:space="preserve"> ett </w:t>
+      </w:r>
+      <w:proofErr w:type="spellStart"/>
+      <w:r>
+        <w:rPr>
+          <w:rFonts w:ascii="Times New Roman" w:hAnsi="Times New Roman" w:cs="Times New Roman"/>
+          <w:sz w:val="32"/>
+          <w:szCs w:val="32"/>
+        </w:rPr>
+        <w:t>DivideByZeroException</w:t>
+      </w:r>
+      <w:proofErr w:type="spellEnd"/>
+    </w:p>
+    <w:p>
+      <w:pPr>
+        <w:pStyle w:val="Liststycke"/>
+        <w:numPr>
+          <w:ilvl w:val="0"/>
+          <w:numId w:val="3"/>
+        </w:numPr>
+        <w:rPr>
+          <w:rFonts w:ascii="Times New Roman" w:hAnsi="Times New Roman" w:cs="Times New Roman"/>
+          <w:sz w:val="32"/>
+          <w:szCs w:val="32"/>
+        </w:rPr>
+      </w:pPr>
+      <w:r>
+        <w:rPr>
+          <w:rFonts w:ascii="Times New Roman" w:hAnsi="Times New Roman" w:cs="Times New Roman"/>
+          <w:sz w:val="32"/>
+          <w:szCs w:val="32"/>
+        </w:rPr>
+        <w:t>Värdet gick från 5.5 till 8, alltså en ökning med 2.5</w:t>
+      </w:r>
+    </w:p>
+    <w:p>
+      <w:pPr>
+        <w:pStyle w:val="Liststycke"/>
+        <w:numPr>
+          <w:ilvl w:val="0"/>
+          <w:numId w:val="3"/>
+        </w:numPr>
+        <w:rPr>
+          <w:rFonts w:ascii="Times New Roman" w:hAnsi="Times New Roman" w:cs="Times New Roman"/>
+          <w:sz w:val="32"/>
+          <w:szCs w:val="32"/>
+        </w:rPr>
+      </w:pPr>
+      <w:r>
+        <w:rPr>
+          <w:rFonts w:ascii="Times New Roman" w:hAnsi="Times New Roman" w:cs="Times New Roman"/>
+          <w:sz w:val="32"/>
+          <w:szCs w:val="32"/>
+        </w:rPr>
+        <w:t xml:space="preserve">Om programmet inte körts så säger kompilatorn att värdet är för stort, om programmet körs så </w:t>
+      </w:r>
+      <w:proofErr w:type="spellStart"/>
+      <w:r>
+        <w:rPr>
+          <w:rFonts w:ascii="Times New Roman" w:hAnsi="Times New Roman" w:cs="Times New Roman"/>
+          <w:sz w:val="32"/>
+          <w:szCs w:val="32"/>
+        </w:rPr>
+        <w:t>throwar</w:t>
+      </w:r>
+      <w:proofErr w:type="spellEnd"/>
+      <w:r>
+        <w:rPr>
+          <w:rFonts w:ascii="Times New Roman" w:hAnsi="Times New Roman" w:cs="Times New Roman"/>
+          <w:sz w:val="32"/>
+          <w:szCs w:val="32"/>
+        </w:rPr>
+        <w:t xml:space="preserve"> den ett </w:t>
+      </w:r>
+      <w:proofErr w:type="spellStart"/>
+      <w:r>
+        <w:rPr>
+          <w:rFonts w:ascii="Times New Roman" w:hAnsi="Times New Roman" w:cs="Times New Roman"/>
+          <w:sz w:val="32"/>
+          <w:szCs w:val="32"/>
+        </w:rPr>
+        <w:t>overflowexception</w:t>
+      </w:r>
+      <w:proofErr w:type="spellEnd"/>
+      <w:r>
+        <w:rPr>
+          <w:rFonts w:ascii="Times New Roman" w:hAnsi="Times New Roman" w:cs="Times New Roman"/>
+          <w:sz w:val="32"/>
+          <w:szCs w:val="32"/>
+        </w:rPr>
+        <w:t>.</w:t>
+      </w:r>
+    </w:p>
+    <w:p>
+      <w:pPr>
+        <w:pStyle w:val="Liststycke"/>
+        <w:numPr>
+          <w:ilvl w:val="0"/>
+          <w:numId w:val="3"/>
+        </w:numPr>
+        <w:rPr>
+          <w:rFonts w:ascii="Times New Roman" w:hAnsi="Times New Roman" w:cs="Times New Roman"/>
+          <w:sz w:val="32"/>
+          <w:szCs w:val="32"/>
+        </w:rPr>
+      </w:pPr>
+      <w:r>
+        <w:rPr>
+          <w:rFonts w:ascii="Times New Roman" w:hAnsi="Times New Roman" w:cs="Times New Roman"/>
+          <w:sz w:val="32"/>
+          <w:szCs w:val="32"/>
+        </w:rPr>
+        <w:t xml:space="preserve">y++ utförs efter </w:t>
+      </w:r>
+      <w:proofErr w:type="spellStart"/>
+      <w:r>
+        <w:rPr>
+          <w:rFonts w:ascii="Times New Roman" w:hAnsi="Times New Roman" w:cs="Times New Roman"/>
+          <w:sz w:val="32"/>
+          <w:szCs w:val="32"/>
+        </w:rPr>
+        <w:t>assignment</w:t>
+      </w:r>
+      <w:proofErr w:type="spellEnd"/>
+      <w:r>
+        <w:rPr>
+          <w:rFonts w:ascii="Times New Roman" w:hAnsi="Times New Roman" w:cs="Times New Roman"/>
+          <w:sz w:val="32"/>
+          <w:szCs w:val="32"/>
+        </w:rPr>
+        <w:t xml:space="preserve">, alltså efter </w:t>
+      </w:r>
+      <w:proofErr w:type="spellStart"/>
+      <w:r>
+        <w:rPr>
+          <w:rFonts w:ascii="Times New Roman" w:hAnsi="Times New Roman" w:cs="Times New Roman"/>
+          <w:sz w:val="32"/>
+          <w:szCs w:val="32"/>
+        </w:rPr>
+        <w:t>kodsnuten</w:t>
+      </w:r>
+      <w:proofErr w:type="spellEnd"/>
+      <w:r>
+        <w:rPr>
+          <w:rFonts w:ascii="Times New Roman" w:hAnsi="Times New Roman" w:cs="Times New Roman"/>
+          <w:sz w:val="32"/>
+          <w:szCs w:val="32"/>
+        </w:rPr>
+        <w:t xml:space="preserve"> körts. ++y körs på direkten.</w:t>
+      </w:r>
+    </w:p>
+    <w:p>
+      <w:pPr>
+        <w:pStyle w:val="Liststycke"/>
+        <w:numPr>
+          <w:ilvl w:val="0"/>
+          <w:numId w:val="3"/>
+        </w:numPr>
+        <w:rPr>
+          <w:rFonts w:ascii="Times New Roman" w:hAnsi="Times New Roman" w:cs="Times New Roman"/>
+          <w:sz w:val="32"/>
+          <w:szCs w:val="32"/>
+        </w:rPr>
+      </w:pPr>
+      <w:r>
+        <w:rPr>
+          <w:rFonts w:ascii="Times New Roman" w:hAnsi="Times New Roman" w:cs="Times New Roman"/>
+          <w:sz w:val="32"/>
+          <w:szCs w:val="32"/>
+        </w:rPr>
+        <w:t xml:space="preserve">Break avslutar kodstycket, </w:t>
+      </w:r>
+      <w:proofErr w:type="spellStart"/>
+      <w:proofErr w:type="gramStart"/>
+      <w:r>
+        <w:rPr>
+          <w:rFonts w:ascii="Times New Roman" w:hAnsi="Times New Roman" w:cs="Times New Roman"/>
+          <w:sz w:val="32"/>
+          <w:szCs w:val="32"/>
+        </w:rPr>
+        <w:t>t.ex</w:t>
+      </w:r>
+      <w:proofErr w:type="spellEnd"/>
+      <w:proofErr w:type="gramEnd"/>
+      <w:r>
+        <w:rPr>
+          <w:rFonts w:ascii="Times New Roman" w:hAnsi="Times New Roman" w:cs="Times New Roman"/>
+          <w:sz w:val="32"/>
+          <w:szCs w:val="32"/>
+        </w:rPr>
+        <w:t xml:space="preserve"> en switch sats. </w:t>
+      </w:r>
+      <w:proofErr w:type="spellStart"/>
+      <w:r>
+        <w:rPr>
+          <w:rFonts w:ascii="Times New Roman" w:hAnsi="Times New Roman" w:cs="Times New Roman"/>
+          <w:sz w:val="32"/>
+          <w:szCs w:val="32"/>
+        </w:rPr>
+        <w:t>Return</w:t>
+      </w:r>
+      <w:proofErr w:type="spellEnd"/>
+      <w:r>
+        <w:rPr>
+          <w:rFonts w:ascii="Times New Roman" w:hAnsi="Times New Roman" w:cs="Times New Roman"/>
+          <w:sz w:val="32"/>
+          <w:szCs w:val="32"/>
+        </w:rPr>
+        <w:t xml:space="preserve"> hoppar ur metoden, ofta med ett värde. </w:t>
+      </w:r>
+      <w:proofErr w:type="spellStart"/>
+      <w:r>
+        <w:rPr>
+          <w:rFonts w:ascii="Times New Roman" w:hAnsi="Times New Roman" w:cs="Times New Roman"/>
+          <w:sz w:val="32"/>
+          <w:szCs w:val="32"/>
+        </w:rPr>
+        <w:t>Continue</w:t>
+      </w:r>
+      <w:proofErr w:type="spellEnd"/>
+      <w:r>
+        <w:rPr>
+          <w:rFonts w:ascii="Times New Roman" w:hAnsi="Times New Roman" w:cs="Times New Roman"/>
+          <w:sz w:val="32"/>
+          <w:szCs w:val="32"/>
+        </w:rPr>
+        <w:t xml:space="preserve"> fortsätter från där den är, </w:t>
+      </w:r>
+      <w:proofErr w:type="spellStart"/>
+      <w:proofErr w:type="gramStart"/>
+      <w:r>
+        <w:rPr>
+          <w:rFonts w:ascii="Times New Roman" w:hAnsi="Times New Roman" w:cs="Times New Roman"/>
+          <w:sz w:val="32"/>
+          <w:szCs w:val="32"/>
+        </w:rPr>
+        <w:t>t.ex</w:t>
+      </w:r>
+      <w:proofErr w:type="spellEnd"/>
+      <w:proofErr w:type="gramEnd"/>
+      <w:r>
+        <w:rPr>
+          <w:rFonts w:ascii="Times New Roman" w:hAnsi="Times New Roman" w:cs="Times New Roman"/>
+          <w:sz w:val="32"/>
+          <w:szCs w:val="32"/>
+        </w:rPr>
+        <w:t xml:space="preserve"> i en for loop så hoppar den ur och fortsätter koden.</w:t>
+      </w:r>
+    </w:p>
+    <w:p>
+      <w:pPr>
+        <w:pStyle w:val="Liststycke"/>
+        <w:numPr>
+          <w:ilvl w:val="0"/>
+          <w:numId w:val="3"/>
+        </w:numPr>
+        <w:rPr>
+          <w:rFonts w:ascii="Times New Roman" w:hAnsi="Times New Roman" w:cs="Times New Roman"/>
+          <w:sz w:val="32"/>
+          <w:szCs w:val="32"/>
+          <w:lang w:val="en-US"/>
+        </w:rPr>
+      </w:pPr>
+      <w:r>
+        <w:rPr>
+          <w:rFonts w:ascii="Times New Roman" w:hAnsi="Times New Roman" w:cs="Times New Roman"/>
+          <w:sz w:val="32"/>
+          <w:szCs w:val="32"/>
+          <w:lang w:val="en-US"/>
+        </w:rPr>
+        <w:t>In</w:t>
+      </w:r>
+      <w:r>
+        <w:rPr>
+          <w:rFonts w:ascii="Times New Roman" w:hAnsi="Times New Roman" w:cs="Times New Roman"/>
+          <w:sz w:val="32"/>
+          <w:szCs w:val="32"/>
+          <w:lang w:val="en-US"/>
+        </w:rPr>
+        <w:t>i</w:t>
+      </w:r>
+      <w:r>
+        <w:rPr>
+          <w:rFonts w:ascii="Times New Roman" w:hAnsi="Times New Roman" w:cs="Times New Roman"/>
+          <w:sz w:val="32"/>
+          <w:szCs w:val="32"/>
+          <w:lang w:val="en-US"/>
+        </w:rPr>
+        <w:t xml:space="preserve">tializer, condition </w:t>
+      </w:r>
+      <w:proofErr w:type="spellStart"/>
+      <w:r>
+        <w:rPr>
+          <w:rFonts w:ascii="Times New Roman" w:hAnsi="Times New Roman" w:cs="Times New Roman"/>
+          <w:sz w:val="32"/>
+          <w:szCs w:val="32"/>
+          <w:lang w:val="en-US"/>
+        </w:rPr>
+        <w:t>och</w:t>
+      </w:r>
+      <w:proofErr w:type="spellEnd"/>
+      <w:r>
+        <w:rPr>
+          <w:rFonts w:ascii="Times New Roman" w:hAnsi="Times New Roman" w:cs="Times New Roman"/>
+          <w:sz w:val="32"/>
+          <w:szCs w:val="32"/>
+          <w:lang w:val="en-US"/>
+        </w:rPr>
+        <w:t xml:space="preserve"> iterator. Bara </w:t>
+      </w:r>
+      <w:proofErr w:type="spellStart"/>
+      <w:r>
+        <w:rPr>
+          <w:rFonts w:ascii="Times New Roman" w:hAnsi="Times New Roman" w:cs="Times New Roman"/>
+          <w:sz w:val="32"/>
+          <w:szCs w:val="32"/>
+          <w:lang w:val="en-US"/>
+        </w:rPr>
+        <w:t>initiazlier</w:t>
+      </w:r>
+      <w:proofErr w:type="spellEnd"/>
+      <w:r>
+        <w:rPr>
+          <w:rFonts w:ascii="Times New Roman" w:hAnsi="Times New Roman" w:cs="Times New Roman"/>
+          <w:sz w:val="32"/>
+          <w:szCs w:val="32"/>
+          <w:lang w:val="en-US"/>
+        </w:rPr>
+        <w:t xml:space="preserve"> </w:t>
+      </w:r>
+      <w:proofErr w:type="spellStart"/>
+      <w:r>
+        <w:rPr>
+          <w:rFonts w:ascii="Times New Roman" w:hAnsi="Times New Roman" w:cs="Times New Roman"/>
+          <w:sz w:val="32"/>
+          <w:szCs w:val="32"/>
+          <w:lang w:val="en-US"/>
+        </w:rPr>
+        <w:t>och</w:t>
+      </w:r>
+      <w:proofErr w:type="spellEnd"/>
+      <w:r>
+        <w:rPr>
+          <w:rFonts w:ascii="Times New Roman" w:hAnsi="Times New Roman" w:cs="Times New Roman"/>
+          <w:sz w:val="32"/>
+          <w:szCs w:val="32"/>
+          <w:lang w:val="en-US"/>
+        </w:rPr>
+        <w:t xml:space="preserve"> condition.</w:t>
+      </w:r>
+    </w:p>
+    <w:p>
+      <w:pPr>
+        <w:pStyle w:val="Liststycke"/>
+        <w:numPr>
+          <w:ilvl w:val="0"/>
+          <w:numId w:val="3"/>
+        </w:numPr>
+        <w:rPr>
+          <w:rFonts w:ascii="Times New Roman" w:hAnsi="Times New Roman" w:cs="Times New Roman"/>
+          <w:sz w:val="32"/>
+          <w:szCs w:val="32"/>
+        </w:rPr>
+      </w:pPr>
+      <w:r>
+        <w:rPr>
+          <w:rFonts w:ascii="Times New Roman" w:hAnsi="Times New Roman" w:cs="Times New Roman"/>
+          <w:sz w:val="32"/>
+          <w:szCs w:val="32"/>
+        </w:rPr>
+        <w:t xml:space="preserve">= är </w:t>
+      </w:r>
+      <w:proofErr w:type="spellStart"/>
+      <w:r>
+        <w:rPr>
+          <w:rFonts w:ascii="Times New Roman" w:hAnsi="Times New Roman" w:cs="Times New Roman"/>
+          <w:sz w:val="32"/>
+          <w:szCs w:val="32"/>
+        </w:rPr>
+        <w:t>assignment</w:t>
+      </w:r>
+      <w:proofErr w:type="spellEnd"/>
+      <w:r>
+        <w:rPr>
+          <w:rFonts w:ascii="Times New Roman" w:hAnsi="Times New Roman" w:cs="Times New Roman"/>
+          <w:sz w:val="32"/>
+          <w:szCs w:val="32"/>
+        </w:rPr>
+        <w:t xml:space="preserve"> operator och sätter e</w:t>
+      </w:r>
+      <w:r>
+        <w:rPr>
+          <w:rFonts w:ascii="Times New Roman" w:hAnsi="Times New Roman" w:cs="Times New Roman"/>
+          <w:sz w:val="32"/>
+          <w:szCs w:val="32"/>
+        </w:rPr>
+        <w:t xml:space="preserve">tt värde på </w:t>
+      </w:r>
+      <w:proofErr w:type="gramStart"/>
+      <w:r>
+        <w:rPr>
+          <w:rFonts w:ascii="Times New Roman" w:hAnsi="Times New Roman" w:cs="Times New Roman"/>
+          <w:sz w:val="32"/>
+          <w:szCs w:val="32"/>
+        </w:rPr>
+        <w:t>t.ex.</w:t>
+      </w:r>
+      <w:proofErr w:type="gramEnd"/>
+      <w:r>
+        <w:rPr>
+          <w:rFonts w:ascii="Times New Roman" w:hAnsi="Times New Roman" w:cs="Times New Roman"/>
+          <w:sz w:val="32"/>
+          <w:szCs w:val="32"/>
+        </w:rPr>
+        <w:t xml:space="preserve"> en variabel. == jämför två värden och returnerar sedan sant eller falskt.</w:t>
+      </w:r>
+    </w:p>
+    <w:p>
+      <w:pPr>
+        <w:pStyle w:val="Liststycke"/>
+        <w:numPr>
+          <w:ilvl w:val="0"/>
+          <w:numId w:val="3"/>
+        </w:numPr>
+        <w:rPr>
+          <w:rFonts w:ascii="Times New Roman" w:hAnsi="Times New Roman" w:cs="Times New Roman"/>
+          <w:sz w:val="32"/>
+          <w:szCs w:val="32"/>
+        </w:rPr>
+      </w:pPr>
+      <w:r>
+        <w:rPr>
+          <w:rFonts w:ascii="Times New Roman" w:hAnsi="Times New Roman" w:cs="Times New Roman"/>
+          <w:sz w:val="32"/>
+          <w:szCs w:val="32"/>
+        </w:rPr>
+        <w:t>Nej, det gör det inte.</w:t>
+      </w:r>
+    </w:p>
+    <w:p>
+      <w:pPr>
+        <w:pStyle w:val="Liststycke"/>
+        <w:numPr>
+          <w:ilvl w:val="0"/>
+          <w:numId w:val="3"/>
+        </w:numPr>
+        <w:rPr>
+          <w:rFonts w:ascii="Times New Roman" w:hAnsi="Times New Roman" w:cs="Times New Roman"/>
+          <w:sz w:val="32"/>
+          <w:szCs w:val="32"/>
+        </w:rPr>
+      </w:pPr>
+      <w:r>
+        <w:rPr>
+          <w:rFonts w:ascii="Times New Roman" w:hAnsi="Times New Roman" w:cs="Times New Roman"/>
+          <w:sz w:val="32"/>
+          <w:szCs w:val="32"/>
+        </w:rPr>
+        <w:t xml:space="preserve">Default värdet i en </w:t>
+      </w:r>
+      <w:proofErr w:type="gramStart"/>
+      <w:r>
+        <w:rPr>
+          <w:rFonts w:ascii="Times New Roman" w:hAnsi="Times New Roman" w:cs="Times New Roman"/>
+          <w:sz w:val="32"/>
+          <w:szCs w:val="32"/>
+        </w:rPr>
+        <w:t>switch sats</w:t>
+      </w:r>
+      <w:proofErr w:type="gramEnd"/>
+      <w:r>
+        <w:rPr>
+          <w:rFonts w:ascii="Times New Roman" w:hAnsi="Times New Roman" w:cs="Times New Roman"/>
+          <w:sz w:val="32"/>
+          <w:szCs w:val="32"/>
+        </w:rPr>
+        <w:t>.</w:t>
+      </w:r>
+    </w:p>
+    <w:p>
+      <w:pPr>
+        <w:pStyle w:val="Liststycke"/>
+        <w:numPr>
+          <w:ilvl w:val="0"/>
+          <w:numId w:val="3"/>
+        </w:numPr>
+        <w:rPr>
+          <w:rFonts w:ascii="Times New Roman" w:hAnsi="Times New Roman" w:cs="Times New Roman"/>
+          <w:sz w:val="32"/>
+          <w:szCs w:val="32"/>
+        </w:rPr>
+      </w:pPr>
+      <w:proofErr w:type="spellStart"/>
+      <w:r>
+        <w:rPr>
+          <w:rFonts w:ascii="Times New Roman" w:hAnsi="Times New Roman" w:cs="Times New Roman"/>
+          <w:sz w:val="32"/>
+          <w:szCs w:val="32"/>
+        </w:rPr>
+        <w:t>IEnumerable</w:t>
+      </w:r>
+      <w:proofErr w:type="spellEnd"/>
+      <w:r>
+        <w:rPr>
+          <w:rFonts w:ascii="Times New Roman" w:hAnsi="Times New Roman" w:cs="Times New Roman"/>
+          <w:sz w:val="32"/>
+          <w:szCs w:val="32"/>
+        </w:rPr>
+        <w:t xml:space="preserve"> eller </w:t>
+      </w:r>
+      <w:proofErr w:type="spellStart"/>
+      <w:r>
+        <w:rPr>
+          <w:rFonts w:ascii="Times New Roman" w:hAnsi="Times New Roman" w:cs="Times New Roman"/>
+          <w:sz w:val="32"/>
+          <w:szCs w:val="32"/>
+        </w:rPr>
+        <w:t>enumerable</w:t>
+      </w:r>
+      <w:proofErr w:type="spellEnd"/>
+      <w:r>
+        <w:rPr>
+          <w:rFonts w:ascii="Times New Roman" w:hAnsi="Times New Roman" w:cs="Times New Roman"/>
+          <w:sz w:val="32"/>
+          <w:szCs w:val="32"/>
+        </w:rPr>
+        <w:t xml:space="preserve">. Förmodligen bara </w:t>
+      </w:r>
+      <w:proofErr w:type="spellStart"/>
+      <w:r>
+        <w:rPr>
+          <w:rFonts w:ascii="Times New Roman" w:hAnsi="Times New Roman" w:cs="Times New Roman"/>
+          <w:sz w:val="32"/>
+          <w:szCs w:val="32"/>
+        </w:rPr>
+        <w:t>IEnumerable</w:t>
+      </w:r>
+      <w:proofErr w:type="spellEnd"/>
+      <w:r>
+        <w:rPr>
+          <w:rFonts w:ascii="Times New Roman" w:hAnsi="Times New Roman" w:cs="Times New Roman"/>
+          <w:sz w:val="32"/>
+          <w:szCs w:val="32"/>
+        </w:rPr>
+        <w:t>.</w:t>
+      </w:r>
+    </w:p>
+    <w:p>
+      <w:pPr>
+        <w:rPr>
+          <w:rFonts w:ascii="Times New Roman" w:hAnsi="Times New Roman" w:cs="Times New Roman"/>
+          <w:sz w:val="32"/>
+          <w:szCs w:val="32"/>
+        </w:rPr>
+      </w:pPr>
+    </w:p>
+    <w:p>
+      <w:pPr>
+        <w:jc w:val="center"/>
+        <w:rPr>
+          <w:rFonts w:ascii="Times New Roman" w:hAnsi="Times New Roman" w:cs="Times New Roman"/>
+          <w:sz w:val="40"/>
+          <w:szCs w:val="40"/>
+        </w:rPr>
+      </w:pPr>
+      <w:r>
+        <w:rPr>
+          <w:rFonts w:ascii="Times New Roman" w:hAnsi="Times New Roman" w:cs="Times New Roman"/>
+          <w:sz w:val="40"/>
+          <w:szCs w:val="40"/>
+        </w:rPr>
+        <w:t>Kapitel 4</w:t>
+      </w:r>
+    </w:p>
+    <w:p>
+      <w:pPr>
+        <w:jc w:val="center"/>
+        <w:rPr>
+          <w:rFonts w:ascii="Times New Roman" w:hAnsi="Times New Roman" w:cs="Times New Roman"/>
+          <w:sz w:val="40"/>
+          <w:szCs w:val="40"/>
+        </w:rPr>
+      </w:pPr>
+    </w:p>
+    <w:p>
+      <w:pPr>
+        <w:rPr>
+          <w:rFonts w:ascii="Times New Roman" w:hAnsi="Times New Roman" w:cs="Times New Roman"/>
+          <w:sz w:val="32"/>
+          <w:szCs w:val="32"/>
+        </w:rPr>
+      </w:pPr>
+      <w:r>
+        <w:rPr>
+          <w:rFonts w:ascii="Times New Roman" w:hAnsi="Times New Roman" w:cs="Times New Roman"/>
+          <w:sz w:val="32"/>
+          <w:szCs w:val="32"/>
+        </w:rPr>
+        <w:t xml:space="preserve">Nummer som används för att räkna kallas </w:t>
+      </w:r>
+      <w:proofErr w:type="spellStart"/>
+      <w:r>
+        <w:rPr>
+          <w:rFonts w:ascii="Times New Roman" w:hAnsi="Times New Roman" w:cs="Times New Roman"/>
+          <w:sz w:val="32"/>
+          <w:szCs w:val="32"/>
+        </w:rPr>
+        <w:t>cardinal</w:t>
+      </w:r>
+      <w:proofErr w:type="spellEnd"/>
+      <w:r>
+        <w:rPr>
+          <w:rFonts w:ascii="Times New Roman" w:hAnsi="Times New Roman" w:cs="Times New Roman"/>
+          <w:sz w:val="32"/>
+          <w:szCs w:val="32"/>
+        </w:rPr>
+        <w:t xml:space="preserve"> </w:t>
+      </w:r>
+      <w:proofErr w:type="spellStart"/>
+      <w:r>
+        <w:rPr>
+          <w:rFonts w:ascii="Times New Roman" w:hAnsi="Times New Roman" w:cs="Times New Roman"/>
+          <w:sz w:val="32"/>
+          <w:szCs w:val="32"/>
+        </w:rPr>
+        <w:t>numbers</w:t>
+      </w:r>
+      <w:proofErr w:type="spellEnd"/>
+      <w:r>
+        <w:rPr>
+          <w:rFonts w:ascii="Times New Roman" w:hAnsi="Times New Roman" w:cs="Times New Roman"/>
+          <w:sz w:val="32"/>
+          <w:szCs w:val="32"/>
+        </w:rPr>
+        <w:t xml:space="preserve">. Medan nummer som används för </w:t>
+      </w:r>
+      <w:proofErr w:type="spellStart"/>
+      <w:proofErr w:type="gramStart"/>
+      <w:r>
+        <w:rPr>
+          <w:rFonts w:ascii="Times New Roman" w:hAnsi="Times New Roman" w:cs="Times New Roman"/>
+          <w:sz w:val="32"/>
+          <w:szCs w:val="32"/>
+        </w:rPr>
+        <w:t>t.ex</w:t>
+      </w:r>
+      <w:proofErr w:type="spellEnd"/>
+      <w:proofErr w:type="gramEnd"/>
+      <w:r>
+        <w:rPr>
+          <w:rFonts w:ascii="Times New Roman" w:hAnsi="Times New Roman" w:cs="Times New Roman"/>
+          <w:sz w:val="32"/>
+          <w:szCs w:val="32"/>
+        </w:rPr>
+        <w:t xml:space="preserve"> första, andra och tredje kallas </w:t>
+      </w:r>
+      <w:proofErr w:type="spellStart"/>
+      <w:r>
+        <w:rPr>
+          <w:rFonts w:ascii="Times New Roman" w:hAnsi="Times New Roman" w:cs="Times New Roman"/>
+          <w:sz w:val="32"/>
+          <w:szCs w:val="32"/>
+        </w:rPr>
+        <w:t>ordinal</w:t>
+      </w:r>
+      <w:proofErr w:type="spellEnd"/>
+      <w:r>
+        <w:rPr>
+          <w:rFonts w:ascii="Times New Roman" w:hAnsi="Times New Roman" w:cs="Times New Roman"/>
+          <w:sz w:val="32"/>
+          <w:szCs w:val="32"/>
+        </w:rPr>
+        <w:t xml:space="preserve"> </w:t>
+      </w:r>
+      <w:proofErr w:type="spellStart"/>
+      <w:r>
+        <w:rPr>
+          <w:rFonts w:ascii="Times New Roman" w:hAnsi="Times New Roman" w:cs="Times New Roman"/>
+          <w:sz w:val="32"/>
+          <w:szCs w:val="32"/>
+        </w:rPr>
+        <w:t>numbers</w:t>
+      </w:r>
+      <w:proofErr w:type="spellEnd"/>
+      <w:r>
+        <w:rPr>
+          <w:rFonts w:ascii="Times New Roman" w:hAnsi="Times New Roman" w:cs="Times New Roman"/>
+          <w:sz w:val="32"/>
+          <w:szCs w:val="32"/>
+        </w:rPr>
+        <w:t xml:space="preserve">. </w:t>
+      </w:r>
+      <w:proofErr w:type="spellStart"/>
+      <w:r>
+        <w:rPr>
+          <w:rFonts w:ascii="Times New Roman" w:hAnsi="Times New Roman" w:cs="Times New Roman"/>
+          <w:sz w:val="32"/>
+          <w:szCs w:val="32"/>
+        </w:rPr>
+        <w:t>Factorials</w:t>
+      </w:r>
+      <w:proofErr w:type="spellEnd"/>
+      <w:r>
+        <w:rPr>
+          <w:rFonts w:ascii="Times New Roman" w:hAnsi="Times New Roman" w:cs="Times New Roman"/>
+          <w:sz w:val="32"/>
+          <w:szCs w:val="32"/>
+        </w:rPr>
+        <w:t xml:space="preserve"> är </w:t>
+      </w:r>
+      <w:proofErr w:type="spellStart"/>
+      <w:proofErr w:type="gramStart"/>
+      <w:r>
+        <w:rPr>
+          <w:rFonts w:ascii="Times New Roman" w:hAnsi="Times New Roman" w:cs="Times New Roman"/>
+          <w:sz w:val="32"/>
+          <w:szCs w:val="32"/>
+        </w:rPr>
+        <w:t>t.ex</w:t>
+      </w:r>
+      <w:proofErr w:type="spellEnd"/>
+      <w:proofErr w:type="gramEnd"/>
+      <w:r>
+        <w:rPr>
+          <w:rFonts w:ascii="Times New Roman" w:hAnsi="Times New Roman" w:cs="Times New Roman"/>
+          <w:sz w:val="32"/>
+          <w:szCs w:val="32"/>
+        </w:rPr>
+        <w:t xml:space="preserve"> 5x4x3x2x1 = 120. Så </w:t>
+      </w:r>
+      <w:proofErr w:type="spellStart"/>
+      <w:r>
+        <w:rPr>
+          <w:rFonts w:ascii="Times New Roman" w:hAnsi="Times New Roman" w:cs="Times New Roman"/>
+          <w:sz w:val="32"/>
+          <w:szCs w:val="32"/>
+        </w:rPr>
+        <w:t>factorialen</w:t>
+      </w:r>
+      <w:proofErr w:type="spellEnd"/>
+      <w:r>
+        <w:rPr>
+          <w:rFonts w:ascii="Times New Roman" w:hAnsi="Times New Roman" w:cs="Times New Roman"/>
+          <w:sz w:val="32"/>
+          <w:szCs w:val="32"/>
+        </w:rPr>
+        <w:t xml:space="preserve"> av 5 är 120. De skrivs med 5! och kallas bang. </w:t>
+      </w:r>
+      <w:proofErr w:type="spellStart"/>
+      <w:r>
+        <w:rPr>
+          <w:rFonts w:ascii="Times New Roman" w:hAnsi="Times New Roman" w:cs="Times New Roman"/>
+          <w:sz w:val="32"/>
+          <w:szCs w:val="32"/>
+        </w:rPr>
+        <w:t>Recursion</w:t>
+      </w:r>
+      <w:proofErr w:type="spellEnd"/>
+      <w:r>
+        <w:rPr>
+          <w:rFonts w:ascii="Times New Roman" w:hAnsi="Times New Roman" w:cs="Times New Roman"/>
+          <w:sz w:val="32"/>
+          <w:szCs w:val="32"/>
+        </w:rPr>
+        <w:t xml:space="preserve"> är när en funktion kallar på sig själv.</w:t>
+      </w:r>
+      <w:r>
+        <w:rPr>
+          <w:rFonts w:ascii="Times New Roman" w:hAnsi="Times New Roman" w:cs="Times New Roman"/>
+          <w:sz w:val="32"/>
+          <w:szCs w:val="32"/>
+        </w:rPr>
+        <w:t xml:space="preserve"> Använd </w:t>
+      </w:r>
+      <w:proofErr w:type="spellStart"/>
+      <w:r>
+        <w:rPr>
+          <w:rFonts w:ascii="Times New Roman" w:hAnsi="Times New Roman" w:cs="Times New Roman"/>
+          <w:sz w:val="32"/>
+          <w:szCs w:val="32"/>
+        </w:rPr>
+        <w:t>checked</w:t>
+      </w:r>
+      <w:proofErr w:type="spellEnd"/>
+      <w:r>
+        <w:rPr>
+          <w:rFonts w:ascii="Times New Roman" w:hAnsi="Times New Roman" w:cs="Times New Roman"/>
+          <w:sz w:val="32"/>
+          <w:szCs w:val="32"/>
+        </w:rPr>
+        <w:t xml:space="preserve"> för att hålla koll på </w:t>
+      </w:r>
+      <w:proofErr w:type="spellStart"/>
+      <w:r>
+        <w:rPr>
+          <w:rFonts w:ascii="Times New Roman" w:hAnsi="Times New Roman" w:cs="Times New Roman"/>
+          <w:sz w:val="32"/>
+          <w:szCs w:val="32"/>
+        </w:rPr>
+        <w:t>overflowexceptions</w:t>
+      </w:r>
+      <w:proofErr w:type="spellEnd"/>
+      <w:r>
+        <w:rPr>
+          <w:rFonts w:ascii="Times New Roman" w:hAnsi="Times New Roman" w:cs="Times New Roman"/>
+          <w:sz w:val="32"/>
+          <w:szCs w:val="32"/>
+        </w:rPr>
+        <w:t>. /// för bättre beskrivning av funktioner.</w:t>
+      </w:r>
     </w:p>
     <w:sectPr>
       <w:pgSz w:w="11906" w:h="16838"/>
@@ -1891,9 +5487,9 @@
 <file path=word/numbering.xml><?xml version="1.0" encoding="utf-8"?>
 <w:numbering xmlns:wpc="http://schemas.microsoft.com/office/word/2010/wordprocessingCanvas" xmlns:cx="http://schemas.microsoft.com/office/drawing/2014/chartex" xmlns:cx1="http://schemas.microsoft.com/office/drawing/2015/9/8/chartex" xmlns:cx2="http://schemas.microsoft.com/office/drawing/2015/10/21/chartex" xmlns:cx3="http://schemas.microsoft.com/office/drawing/2016/5/9/chartex" xmlns:cx4="http://schemas.microsoft.com/office/drawing/2016/5/10/chartex" xmlns:cx5="http://schemas.microsoft.com/office/drawing/2016/5/11/chartex" xmlns:cx6="http://schemas.microsoft.com/office/drawing/2016/5/12/chartex" xmlns:cx7="http://schemas.microsoft.com/office/drawing/2016/5/13/chartex" xmlns:cx8="http://schemas.microsoft.com/office/drawing/2016/5/14/chartex" xmlns:mc="http://schemas.openxmlformats.org/markup-compatibility/2006" xmlns:aink="http://schemas.microsoft.com/office/drawing/2016/ink" xmlns:am3d="http://schemas.microsoft.com/office/drawing/2017/model3d" xmlns:o="urn:schemas-microsoft-com:office:office" xmlns:r="http://schemas.openxmlformats.org/officeDocument/2006/relationships" xmlns:m="http://schemas.openxmlformats.org/officeDocument/2006/math" xmlns:v="urn:schemas-microsoft-com:vml" xmlns:wp14="http://schemas.microsoft.com/office/word/2010/wordprocessingDrawing" xmlns:wp="http://schemas.openxmlformats.org/drawingml/2006/wordprocessingDrawing" xmlns:w10="urn:schemas-microsoft-com:office:word" xmlns:w="http://schemas.openxmlformats.org/wordprocessingml/2006/main" xmlns:w14="http://schemas.microsoft.com/office/word/2010/wordml" xmlns:w15="http://schemas.microsoft.com/office/word/2012/wordml" xmlns:w16cex="http://schemas.microsoft.com/office/word/2018/wordml/cex" xmlns:w16cid="http://schemas.microsoft.com/office/word/2016/wordml/cid" xmlns:w16="http://schemas.microsoft.com/office/word/2018/wordml" xmlns:w16sdtdh="http://schemas.microsoft.com/office/word/2020/wordml/sdtdatahash" xmlns:w16se="http://schemas.microsoft.com/office/word/2015/wordml/symex" xmlns:wpg="http://schemas.microsoft.com/office/word/2010/wordprocessingGroup" xmlns:wpi="http://schemas.microsoft.com/office/word/2010/wordprocessingInk" xmlns:wne="http://schemas.microsoft.com/office/word/2006/wordml" xmlns:wps="http://schemas.microsoft.com/office/word/2010/wordprocessingShape" mc:Ignorable="w14 w15 w16se w16cid w16 w16cex w16sdtdh wp14">
   <w:abstractNum w:abstractNumId="0" w15:restartNumberingAfterBreak="0">
-    <w:nsid w:val="578133EE"/>
+    <w:nsid w:val="45AF1FDD"/>
     <w:multiLevelType w:val="hybridMultilevel"/>
-    <w:tmpl w:val="FB70BA86"/>
+    <w:tmpl w:val="43B49E58"/>
     <w:lvl w:ilvl="0" w:tplc="041D000F">
       <w:start w:val="1"/>
       <w:numFmt w:val="decimal"/>
@@ -1980,9 +5576,9 @@
     </w:lvl>
   </w:abstractNum>
   <w:abstractNum w:abstractNumId="1" w15:restartNumberingAfterBreak="0">
-    <w:nsid w:val="5F992BDD"/>
+    <w:nsid w:val="578133EE"/>
     <w:multiLevelType w:val="hybridMultilevel"/>
-    <w:tmpl w:val="2EE8EF6E"/>
+    <w:tmpl w:val="FB70BA86"/>
     <w:lvl w:ilvl="0" w:tplc="041D000F">
       <w:start w:val="1"/>
       <w:numFmt w:val="decimal"/>
@@ -2068,10 +5664,102 @@
       </w:pPr>
     </w:lvl>
   </w:abstractNum>
+  <w:abstractNum w:abstractNumId="2" w15:restartNumberingAfterBreak="0">
+    <w:nsid w:val="5F992BDD"/>
+    <w:multiLevelType w:val="hybridMultilevel"/>
+    <w:tmpl w:val="2EE8EF6E"/>
+    <w:lvl w:ilvl="0" w:tplc="041D000F">
+      <w:start w:val="1"/>
+      <w:numFmt w:val="decimal"/>
+      <w:lvlText w:val="%1."/>
+      <w:lvlJc w:val="left"/>
+      <w:pPr>
+        <w:ind w:left="720" w:hanging="360"/>
+      </w:pPr>
+      <w:rPr>
+        <w:rFonts w:hint="default"/>
+      </w:rPr>
+    </w:lvl>
+    <w:lvl w:ilvl="1" w:tplc="041D0019" w:tentative="1">
+      <w:start w:val="1"/>
+      <w:numFmt w:val="lowerLetter"/>
+      <w:lvlText w:val="%2."/>
+      <w:lvlJc w:val="left"/>
+      <w:pPr>
+        <w:ind w:left="1440" w:hanging="360"/>
+      </w:pPr>
+    </w:lvl>
+    <w:lvl w:ilvl="2" w:tplc="041D001B" w:tentative="1">
+      <w:start w:val="1"/>
+      <w:numFmt w:val="lowerRoman"/>
+      <w:lvlText w:val="%3."/>
+      <w:lvlJc w:val="right"/>
+      <w:pPr>
+        <w:ind w:left="2160" w:hanging="180"/>
+      </w:pPr>
+    </w:lvl>
+    <w:lvl w:ilvl="3" w:tplc="041D000F" w:tentative="1">
+      <w:start w:val="1"/>
+      <w:numFmt w:val="decimal"/>
+      <w:lvlText w:val="%4."/>
+      <w:lvlJc w:val="left"/>
+      <w:pPr>
+        <w:ind w:left="2880" w:hanging="360"/>
+      </w:pPr>
+    </w:lvl>
+    <w:lvl w:ilvl="4" w:tplc="041D0019" w:tentative="1">
+      <w:start w:val="1"/>
+      <w:numFmt w:val="lowerLetter"/>
+      <w:lvlText w:val="%5."/>
+      <w:lvlJc w:val="left"/>
+      <w:pPr>
+        <w:ind w:left="3600" w:hanging="360"/>
+      </w:pPr>
+    </w:lvl>
+    <w:lvl w:ilvl="5" w:tplc="041D001B" w:tentative="1">
+      <w:start w:val="1"/>
+      <w:numFmt w:val="lowerRoman"/>
+      <w:lvlText w:val="%6."/>
+      <w:lvlJc w:val="right"/>
+      <w:pPr>
+        <w:ind w:left="4320" w:hanging="180"/>
+      </w:pPr>
+    </w:lvl>
+    <w:lvl w:ilvl="6" w:tplc="041D000F" w:tentative="1">
+      <w:start w:val="1"/>
+      <w:numFmt w:val="decimal"/>
+      <w:lvlText w:val="%7."/>
+      <w:lvlJc w:val="left"/>
+      <w:pPr>
+        <w:ind w:left="5040" w:hanging="360"/>
+      </w:pPr>
+    </w:lvl>
+    <w:lvl w:ilvl="7" w:tplc="041D0019" w:tentative="1">
+      <w:start w:val="1"/>
+      <w:numFmt w:val="lowerLetter"/>
+      <w:lvlText w:val="%8."/>
+      <w:lvlJc w:val="left"/>
+      <w:pPr>
+        <w:ind w:left="5760" w:hanging="360"/>
+      </w:pPr>
+    </w:lvl>
+    <w:lvl w:ilvl="8" w:tplc="041D001B" w:tentative="1">
+      <w:start w:val="1"/>
+      <w:numFmt w:val="lowerRoman"/>
+      <w:lvlText w:val="%9."/>
+      <w:lvlJc w:val="right"/>
+      <w:pPr>
+        <w:ind w:left="6480" w:hanging="180"/>
+      </w:pPr>
+    </w:lvl>
+  </w:abstractNum>
   <w:num w:numId="1">
+    <w:abstractNumId w:val="2"/>
+  </w:num>
+  <w:num w:numId="2">
     <w:abstractNumId w:val="1"/>
   </w:num>
-  <w:num w:numId="2">
+  <w:num w:numId="3">
     <w:abstractNumId w:val="0"/>
   </w:num>
 </w:numbering>

</xml_diff>

<commit_message>
Kapitel 10 - halva
Sida 346
</commit_message>
<xml_diff>
--- a/Sommarlovs anteckningar 2021.docx
+++ b/Sommarlovs anteckningar 2021.docx
@@ -6469,6 +6469,614 @@
       <w:pPr>
         <w:pStyle w:val="Liststycke"/>
         <w:ind w:left="1080"/>
+        <w:rPr>
+          <w:rFonts w:ascii="Times New Roman" w:hAnsi="Times New Roman" w:cs="Times New Roman"/>
+          <w:sz w:val="32"/>
+          <w:szCs w:val="32"/>
+        </w:rPr>
+      </w:pPr>
+    </w:p>
+    <w:p>
+      <w:pPr>
+        <w:pStyle w:val="Liststycke"/>
+        <w:ind w:left="1080"/>
+        <w:rPr>
+          <w:rFonts w:ascii="Times New Roman" w:hAnsi="Times New Roman" w:cs="Times New Roman"/>
+          <w:sz w:val="32"/>
+          <w:szCs w:val="32"/>
+        </w:rPr>
+      </w:pPr>
+    </w:p>
+    <w:p>
+      <w:pPr>
+        <w:pStyle w:val="Liststycke"/>
+        <w:ind w:left="1080"/>
+        <w:jc w:val="center"/>
+        <w:rPr>
+          <w:rFonts w:ascii="Times New Roman" w:hAnsi="Times New Roman" w:cs="Times New Roman"/>
+          <w:sz w:val="40"/>
+          <w:szCs w:val="40"/>
+        </w:rPr>
+      </w:pPr>
+      <w:r>
+        <w:rPr>
+          <w:rFonts w:ascii="Times New Roman" w:hAnsi="Times New Roman" w:cs="Times New Roman"/>
+          <w:sz w:val="40"/>
+          <w:szCs w:val="40"/>
+        </w:rPr>
+        <w:lastRenderedPageBreak/>
+        <w:t>Kapitel 10</w:t>
+      </w:r>
+    </w:p>
+    <w:p>
+      <w:pPr>
+        <w:pStyle w:val="Liststycke"/>
+        <w:ind w:left="1080"/>
+        <w:jc w:val="center"/>
+        <w:rPr>
+          <w:rFonts w:ascii="Times New Roman" w:hAnsi="Times New Roman" w:cs="Times New Roman"/>
+          <w:sz w:val="40"/>
+          <w:szCs w:val="40"/>
+        </w:rPr>
+      </w:pPr>
+    </w:p>
+    <w:p>
+      <w:pPr>
+        <w:pStyle w:val="Liststycke"/>
+        <w:ind w:left="1080"/>
+        <w:rPr>
+          <w:rFonts w:ascii="Times New Roman" w:hAnsi="Times New Roman" w:cs="Times New Roman"/>
+          <w:sz w:val="32"/>
+          <w:szCs w:val="32"/>
+        </w:rPr>
+      </w:pPr>
+      <w:r>
+        <w:rPr>
+          <w:rFonts w:ascii="Times New Roman" w:hAnsi="Times New Roman" w:cs="Times New Roman"/>
+          <w:sz w:val="32"/>
+          <w:szCs w:val="32"/>
+        </w:rPr>
+        <w:t>Dekryptering och kryptering: Kryptering gör om din text till crypto-text, medan dekryptering gör cryptotext till text.</w:t>
+      </w:r>
+    </w:p>
+    <w:p>
+      <w:pPr>
+        <w:pStyle w:val="Liststycke"/>
+        <w:ind w:left="1080"/>
+        <w:rPr>
+          <w:rFonts w:ascii="Times New Roman" w:hAnsi="Times New Roman" w:cs="Times New Roman"/>
+          <w:sz w:val="32"/>
+          <w:szCs w:val="32"/>
+        </w:rPr>
+      </w:pPr>
+    </w:p>
+    <w:p>
+      <w:pPr>
+        <w:pStyle w:val="Liststycke"/>
+        <w:ind w:left="1080"/>
+        <w:rPr>
+          <w:rFonts w:ascii="Times New Roman" w:hAnsi="Times New Roman" w:cs="Times New Roman"/>
+          <w:sz w:val="32"/>
+          <w:szCs w:val="32"/>
+        </w:rPr>
+      </w:pPr>
+      <w:r>
+        <w:rPr>
+          <w:rFonts w:ascii="Times New Roman" w:hAnsi="Times New Roman" w:cs="Times New Roman"/>
+          <w:sz w:val="32"/>
+          <w:szCs w:val="32"/>
+        </w:rPr>
+        <w:t>Hashes: Är en envägsprocess som genererar ett hash värde för att säkert lagra, användas till att upptäcka skadliga ändringar eller korruption av data.</w:t>
+      </w:r>
+    </w:p>
+    <w:p>
+      <w:pPr>
+        <w:pStyle w:val="Liststycke"/>
+        <w:ind w:left="1080"/>
+        <w:rPr>
+          <w:rFonts w:ascii="Times New Roman" w:hAnsi="Times New Roman" w:cs="Times New Roman"/>
+          <w:sz w:val="32"/>
+          <w:szCs w:val="32"/>
+        </w:rPr>
+      </w:pPr>
+    </w:p>
+    <w:p>
+      <w:pPr>
+        <w:pStyle w:val="Liststycke"/>
+        <w:ind w:left="1080"/>
+        <w:rPr>
+          <w:rFonts w:ascii="Times New Roman" w:hAnsi="Times New Roman" w:cs="Times New Roman"/>
+          <w:sz w:val="32"/>
+          <w:szCs w:val="32"/>
+        </w:rPr>
+      </w:pPr>
+      <w:r>
+        <w:rPr>
+          <w:rFonts w:ascii="Times New Roman" w:hAnsi="Times New Roman" w:cs="Times New Roman"/>
+          <w:sz w:val="32"/>
+          <w:szCs w:val="32"/>
+        </w:rPr>
+        <w:t>Signaturer: Används för att försäkra sig om att datan kommer från en trovärdig källa, genom att validera en signatur som någon annan har. Mottagaren har en nyckel och sändaren ska ha samma nyckel.</w:t>
+      </w:r>
+    </w:p>
+    <w:p>
+      <w:pPr>
+        <w:pStyle w:val="Liststycke"/>
+        <w:ind w:left="1080"/>
+        <w:rPr>
+          <w:rFonts w:ascii="Times New Roman" w:hAnsi="Times New Roman" w:cs="Times New Roman"/>
+          <w:sz w:val="32"/>
+          <w:szCs w:val="32"/>
+        </w:rPr>
+      </w:pPr>
+    </w:p>
+    <w:p>
+      <w:pPr>
+        <w:pStyle w:val="Liststycke"/>
+        <w:ind w:left="1080"/>
+        <w:rPr>
+          <w:rFonts w:ascii="Times New Roman" w:hAnsi="Times New Roman" w:cs="Times New Roman"/>
+          <w:sz w:val="32"/>
+          <w:szCs w:val="32"/>
+        </w:rPr>
+      </w:pPr>
+      <w:r>
+        <w:rPr>
+          <w:rFonts w:ascii="Times New Roman" w:hAnsi="Times New Roman" w:cs="Times New Roman"/>
+          <w:sz w:val="32"/>
+          <w:szCs w:val="32"/>
+        </w:rPr>
+        <w:t>Autchentication: En teknik för att försäkra sig om att personen verkligen är den som den utger sig vara genom att få ett SMS eller mail med en engångskod.</w:t>
+      </w:r>
+    </w:p>
+    <w:p>
+      <w:pPr>
+        <w:pStyle w:val="Liststycke"/>
+        <w:ind w:left="1080"/>
+        <w:rPr>
+          <w:rFonts w:ascii="Times New Roman" w:hAnsi="Times New Roman" w:cs="Times New Roman"/>
+          <w:sz w:val="32"/>
+          <w:szCs w:val="32"/>
+        </w:rPr>
+      </w:pPr>
+    </w:p>
+    <w:p>
+      <w:pPr>
+        <w:pStyle w:val="Liststycke"/>
+        <w:ind w:left="1080"/>
+        <w:rPr>
+          <w:rFonts w:ascii="Times New Roman" w:hAnsi="Times New Roman" w:cs="Times New Roman"/>
+          <w:sz w:val="32"/>
+          <w:szCs w:val="32"/>
+        </w:rPr>
+      </w:pPr>
+      <w:r>
+        <w:rPr>
+          <w:rFonts w:ascii="Times New Roman" w:hAnsi="Times New Roman" w:cs="Times New Roman"/>
+          <w:sz w:val="32"/>
+          <w:szCs w:val="32"/>
+        </w:rPr>
+        <w:t>Symmetric key encryption är snabba och kan kryptera stora filer. Asymmetric key ecryption algoritmer är långsamma och bara kan kryptera små filer. Symmetric nyckel bör användas för att kryptera din data medan asymmetrisk nyckel bör användas till att dela den symmetriska nyckeln. Är så SSL(Secure Sockets Layer) fungerar.</w:t>
+      </w:r>
+    </w:p>
+    <w:p>
+      <w:pPr>
+        <w:pStyle w:val="Liststycke"/>
+        <w:ind w:left="1080"/>
+        <w:rPr>
+          <w:rFonts w:ascii="Times New Roman" w:hAnsi="Times New Roman" w:cs="Times New Roman"/>
+          <w:sz w:val="32"/>
+          <w:szCs w:val="32"/>
+        </w:rPr>
+      </w:pPr>
+    </w:p>
+    <w:p>
+      <w:pPr>
+        <w:pStyle w:val="Liststycke"/>
+        <w:ind w:left="1080"/>
+        <w:rPr>
+          <w:rFonts w:ascii="Times New Roman" w:hAnsi="Times New Roman" w:cs="Times New Roman"/>
+          <w:sz w:val="32"/>
+          <w:szCs w:val="32"/>
+        </w:rPr>
+      </w:pPr>
+      <w:r>
+        <w:rPr>
+          <w:rFonts w:ascii="Times New Roman" w:hAnsi="Times New Roman" w:cs="Times New Roman"/>
+          <w:sz w:val="32"/>
+          <w:szCs w:val="32"/>
+        </w:rPr>
+        <w:t>För att undvika återupprepande sekvenser så kan man dela upp datan i block. Detta kallas initialization vector (IV).</w:t>
+      </w:r>
+    </w:p>
+    <w:p>
+      <w:pPr>
+        <w:pStyle w:val="Liststycke"/>
+        <w:ind w:left="1080"/>
+        <w:rPr>
+          <w:rFonts w:ascii="Times New Roman" w:hAnsi="Times New Roman" w:cs="Times New Roman"/>
+          <w:sz w:val="32"/>
+          <w:szCs w:val="32"/>
+        </w:rPr>
+      </w:pPr>
+    </w:p>
+    <w:p>
+      <w:pPr>
+        <w:pStyle w:val="Liststycke"/>
+        <w:ind w:left="1080"/>
+        <w:rPr>
+          <w:rFonts w:ascii="Times New Roman" w:hAnsi="Times New Roman" w:cs="Times New Roman"/>
+          <w:sz w:val="32"/>
+          <w:szCs w:val="32"/>
+        </w:rPr>
+      </w:pPr>
+      <w:r>
+        <w:rPr>
+          <w:rFonts w:ascii="Times New Roman" w:hAnsi="Times New Roman" w:cs="Times New Roman"/>
+          <w:sz w:val="32"/>
+          <w:szCs w:val="32"/>
+        </w:rPr>
+        <w:t>Ett salt är en random byte array som är använd som en extra inmatning till en hash-way hash funktion. Om man inte använder sig av detta så kommer folk med samma</w:t>
+      </w:r>
+      <w:r>
+        <w:rPr>
+          <w:rFonts w:ascii="Times New Roman" w:hAnsi="Times New Roman" w:cs="Times New Roman"/>
+          <w:sz w:val="32"/>
+          <w:szCs w:val="32"/>
+        </w:rPr>
+        <w:t xml:space="preserve"> lösenord alltid ha samma hashvärde och därmed bli lättare att hacka konton med hjälp av en dictionary attack.</w:t>
+      </w:r>
+    </w:p>
+    <w:p>
+      <w:pPr>
+        <w:pStyle w:val="Liststycke"/>
+        <w:ind w:left="1080"/>
+        <w:rPr>
+          <w:rFonts w:ascii="Times New Roman" w:hAnsi="Times New Roman" w:cs="Times New Roman"/>
+          <w:sz w:val="32"/>
+          <w:szCs w:val="32"/>
+        </w:rPr>
+      </w:pPr>
+    </w:p>
+    <w:p>
+      <w:pPr>
+        <w:pStyle w:val="Liststycke"/>
+        <w:ind w:left="1080"/>
+        <w:rPr>
+          <w:rFonts w:ascii="Times New Roman" w:hAnsi="Times New Roman" w:cs="Times New Roman"/>
+          <w:sz w:val="32"/>
+          <w:szCs w:val="32"/>
+        </w:rPr>
+      </w:pPr>
+      <w:r>
+        <w:rPr>
+          <w:rFonts w:ascii="Times New Roman" w:hAnsi="Times New Roman" w:cs="Times New Roman"/>
+          <w:sz w:val="32"/>
+          <w:szCs w:val="32"/>
+        </w:rPr>
+        <w:lastRenderedPageBreak/>
+        <w:t>Keys och IVs är byte arrayer. Du kan pålitligt generera en nyckel med password-based key derivation function (PBKDF2) som t.ex Rfc2898DeriveBytes klassen som tar ett lösenord, ett salt och en iteration count. För att sedan generera nycklar och IVs genom att kalla på GetBytes metoden. Salten bör vara större än 0 och minsta itteration bör vara 1000.</w:t>
+      </w:r>
+    </w:p>
+    <w:p>
+      <w:pPr>
+        <w:pStyle w:val="Liststycke"/>
+        <w:ind w:left="1080"/>
+        <w:rPr>
+          <w:rFonts w:ascii="Times New Roman" w:hAnsi="Times New Roman" w:cs="Times New Roman"/>
+          <w:sz w:val="32"/>
+          <w:szCs w:val="32"/>
+        </w:rPr>
+      </w:pPr>
+    </w:p>
+    <w:p>
+      <w:pPr>
+        <w:pStyle w:val="Liststycke"/>
+        <w:ind w:left="1080"/>
+        <w:rPr>
+          <w:rFonts w:ascii="Times New Roman" w:hAnsi="Times New Roman" w:cs="Times New Roman"/>
+          <w:sz w:val="32"/>
+          <w:szCs w:val="32"/>
+        </w:rPr>
+      </w:pPr>
+      <w:r>
+        <w:rPr>
+          <w:rFonts w:ascii="Times New Roman" w:hAnsi="Times New Roman" w:cs="Times New Roman"/>
+          <w:sz w:val="32"/>
+          <w:szCs w:val="32"/>
+        </w:rPr>
+        <w:t>I moderna .NET så är alla algoritmer implementerade av OS. Om OS algoritmerna är cerifierade av den Federela Information Processing Standarden (FIPS), så använder .NET sig av FIPS-cerifierade algoritmer.</w:t>
+      </w:r>
+    </w:p>
+    <w:p>
+      <w:pPr>
+        <w:pStyle w:val="Liststycke"/>
+        <w:ind w:left="1080"/>
+        <w:rPr>
+          <w:rFonts w:ascii="Times New Roman" w:hAnsi="Times New Roman" w:cs="Times New Roman"/>
+          <w:sz w:val="32"/>
+          <w:szCs w:val="32"/>
+        </w:rPr>
+      </w:pPr>
+    </w:p>
+    <w:p>
+      <w:pPr>
+        <w:pStyle w:val="Liststycke"/>
+        <w:ind w:left="1080"/>
+        <w:rPr>
+          <w:rFonts w:ascii="Times New Roman" w:hAnsi="Times New Roman" w:cs="Times New Roman"/>
+          <w:sz w:val="32"/>
+          <w:szCs w:val="32"/>
+        </w:rPr>
+      </w:pPr>
+      <w:r>
+        <w:rPr>
+          <w:rFonts w:ascii="Times New Roman" w:hAnsi="Times New Roman" w:cs="Times New Roman"/>
+          <w:sz w:val="32"/>
+          <w:szCs w:val="32"/>
+        </w:rPr>
+        <w:t>De mest vanliga krypterings algoritmerna from absract klassen kallad SymmetricAlgorithm är: AES, DESCryptoServiceProvider, TripleDESCryptoSerivceProvider, RC2CryptoServiceProvider och RijndaelManaged.</w:t>
+      </w:r>
+    </w:p>
+    <w:p>
+      <w:pPr>
+        <w:pStyle w:val="Liststycke"/>
+        <w:ind w:left="1080"/>
+        <w:rPr>
+          <w:rFonts w:ascii="Times New Roman" w:hAnsi="Times New Roman" w:cs="Times New Roman"/>
+          <w:sz w:val="32"/>
+          <w:szCs w:val="32"/>
+        </w:rPr>
+      </w:pPr>
+    </w:p>
+    <w:p>
+      <w:pPr>
+        <w:pStyle w:val="Liststycke"/>
+        <w:ind w:left="1080"/>
+        <w:rPr>
+          <w:rFonts w:ascii="Times New Roman" w:hAnsi="Times New Roman" w:cs="Times New Roman"/>
+          <w:sz w:val="32"/>
+          <w:szCs w:val="32"/>
+        </w:rPr>
+      </w:pPr>
+      <w:r>
+        <w:rPr>
+          <w:rFonts w:ascii="Times New Roman" w:hAnsi="Times New Roman" w:cs="Times New Roman"/>
+          <w:sz w:val="32"/>
+          <w:szCs w:val="32"/>
+        </w:rPr>
+        <w:t>Använd Advanced Encryption Standard (AES) som ä</w:t>
+      </w:r>
+      <w:r>
+        <w:rPr>
+          <w:rFonts w:ascii="Times New Roman" w:hAnsi="Times New Roman" w:cs="Times New Roman"/>
+          <w:sz w:val="32"/>
+          <w:szCs w:val="32"/>
+        </w:rPr>
+        <w:t>r baserad på Rijndael algorithm för symmetriska krypteringar. Välj RSA för asymmetriska krypteringar, inte DSA(Digital Signature Algorithm) eftersom det inte kan kryptera utan bara generera hashar och signaturer.</w:t>
+      </w:r>
+    </w:p>
+    <w:p>
+      <w:pPr>
+        <w:pStyle w:val="Liststycke"/>
+        <w:ind w:left="1080"/>
+        <w:rPr>
+          <w:rFonts w:ascii="Times New Roman" w:hAnsi="Times New Roman" w:cs="Times New Roman"/>
+          <w:sz w:val="32"/>
+          <w:szCs w:val="32"/>
+        </w:rPr>
+      </w:pPr>
+    </w:p>
+    <w:p>
+      <w:pPr>
+        <w:pStyle w:val="Liststycke"/>
+        <w:ind w:left="1080"/>
+        <w:rPr>
+          <w:rFonts w:ascii="Times New Roman" w:hAnsi="Times New Roman" w:cs="Times New Roman"/>
+          <w:sz w:val="32"/>
+          <w:szCs w:val="32"/>
+        </w:rPr>
+      </w:pPr>
+      <w:r>
+        <w:rPr>
+          <w:rFonts w:ascii="Times New Roman" w:hAnsi="Times New Roman" w:cs="Times New Roman"/>
+          <w:sz w:val="32"/>
+          <w:szCs w:val="32"/>
+        </w:rPr>
+        <w:t>När man ska välja en hast algoritm så ska man tänka på: Collision resistance: Hur sannolikt är det att två inmatningar delar samma hash.</w:t>
+      </w:r>
+    </w:p>
+    <w:p>
+      <w:pPr>
+        <w:pStyle w:val="Liststycke"/>
+        <w:ind w:left="1080"/>
+        <w:rPr>
+          <w:rFonts w:ascii="Times New Roman" w:hAnsi="Times New Roman" w:cs="Times New Roman"/>
+          <w:sz w:val="32"/>
+          <w:szCs w:val="32"/>
+        </w:rPr>
+      </w:pPr>
+    </w:p>
+    <w:p>
+      <w:pPr>
+        <w:pStyle w:val="Liststycke"/>
+        <w:ind w:left="1080"/>
+        <w:rPr>
+          <w:rFonts w:ascii="Times New Roman" w:hAnsi="Times New Roman" w:cs="Times New Roman"/>
+          <w:sz w:val="32"/>
+          <w:szCs w:val="32"/>
+        </w:rPr>
+      </w:pPr>
+      <w:r>
+        <w:rPr>
+          <w:rFonts w:ascii="Times New Roman" w:hAnsi="Times New Roman" w:cs="Times New Roman"/>
+          <w:sz w:val="32"/>
+          <w:szCs w:val="32"/>
+        </w:rPr>
+        <w:t>Preimage resistance: För en hash, hur svårt är det att hitta en annan inmatning som har samma hash.</w:t>
+      </w:r>
+    </w:p>
+    <w:p>
+      <w:pPr>
+        <w:pStyle w:val="Liststycke"/>
+        <w:ind w:left="1080"/>
+        <w:rPr>
+          <w:rFonts w:ascii="Times New Roman" w:hAnsi="Times New Roman" w:cs="Times New Roman"/>
+          <w:sz w:val="32"/>
+          <w:szCs w:val="32"/>
+        </w:rPr>
+      </w:pPr>
+    </w:p>
+    <w:p>
+      <w:pPr>
+        <w:pStyle w:val="Liststycke"/>
+        <w:ind w:left="1080"/>
+        <w:rPr>
+          <w:rFonts w:ascii="Times New Roman" w:hAnsi="Times New Roman" w:cs="Times New Roman"/>
+          <w:sz w:val="32"/>
+          <w:szCs w:val="32"/>
+        </w:rPr>
+      </w:pPr>
+    </w:p>
+    <w:p>
+      <w:pPr>
+        <w:pStyle w:val="Liststycke"/>
+        <w:ind w:left="1080"/>
+        <w:rPr>
+          <w:rFonts w:ascii="Times New Roman" w:hAnsi="Times New Roman" w:cs="Times New Roman"/>
+          <w:b/>
+          <w:bCs/>
+          <w:sz w:val="32"/>
+          <w:szCs w:val="32"/>
+          <w:lang w:val="en-US"/>
+        </w:rPr>
+      </w:pPr>
+      <w:r>
+        <w:rPr>
+          <w:rFonts w:ascii="Times New Roman" w:hAnsi="Times New Roman" w:cs="Times New Roman"/>
+          <w:b/>
+          <w:bCs/>
+          <w:sz w:val="32"/>
+          <w:szCs w:val="32"/>
+          <w:lang w:val="en-US"/>
+        </w:rPr>
+        <w:t>Exercise 10.1</w:t>
+      </w:r>
+    </w:p>
+    <w:p>
+      <w:pPr>
+        <w:pStyle w:val="Liststycke"/>
+        <w:ind w:left="1080"/>
+        <w:rPr>
+          <w:rFonts w:ascii="Times New Roman" w:hAnsi="Times New Roman" w:cs="Times New Roman"/>
+          <w:b/>
+          <w:bCs/>
+          <w:sz w:val="32"/>
+          <w:szCs w:val="32"/>
+          <w:lang w:val="en-US"/>
+        </w:rPr>
+      </w:pPr>
+    </w:p>
+    <w:p>
+      <w:pPr>
+        <w:pStyle w:val="Liststycke"/>
+        <w:numPr>
+          <w:ilvl w:val="0"/>
+          <w:numId w:val="11"/>
+        </w:numPr>
+        <w:rPr>
+          <w:rFonts w:ascii="Times New Roman" w:hAnsi="Times New Roman" w:cs="Times New Roman"/>
+          <w:sz w:val="32"/>
+          <w:szCs w:val="32"/>
+        </w:rPr>
+      </w:pPr>
+      <w:r>
+        <w:rPr>
+          <w:rFonts w:ascii="Times New Roman" w:hAnsi="Times New Roman" w:cs="Times New Roman"/>
+          <w:sz w:val="32"/>
+          <w:szCs w:val="32"/>
+        </w:rPr>
+        <w:lastRenderedPageBreak/>
+        <w:t>Bäst för symmetrisk kryptering inom .</w:t>
+      </w:r>
+      <w:r>
+        <w:rPr>
+          <w:rFonts w:ascii="Times New Roman" w:hAnsi="Times New Roman" w:cs="Times New Roman"/>
+          <w:sz w:val="32"/>
+          <w:szCs w:val="32"/>
+        </w:rPr>
+        <w:t>Net är AES.</w:t>
+      </w:r>
+      <w:r>
+        <w:rPr>
+          <w:rFonts w:ascii="Times New Roman" w:hAnsi="Times New Roman" w:cs="Times New Roman"/>
+          <w:sz w:val="32"/>
+          <w:szCs w:val="32"/>
+        </w:rPr>
+        <w:br/>
+      </w:r>
+    </w:p>
+    <w:p>
+      <w:pPr>
+        <w:pStyle w:val="Liststycke"/>
+        <w:numPr>
+          <w:ilvl w:val="0"/>
+          <w:numId w:val="11"/>
+        </w:numPr>
+        <w:rPr>
+          <w:rFonts w:ascii="Times New Roman" w:hAnsi="Times New Roman" w:cs="Times New Roman"/>
+          <w:sz w:val="32"/>
+          <w:szCs w:val="32"/>
+        </w:rPr>
+      </w:pPr>
+      <w:r>
+        <w:rPr>
+          <w:rFonts w:ascii="Times New Roman" w:hAnsi="Times New Roman" w:cs="Times New Roman"/>
+          <w:sz w:val="32"/>
+          <w:szCs w:val="32"/>
+        </w:rPr>
+        <w:t xml:space="preserve">Bäst för </w:t>
+      </w:r>
+      <w:r>
+        <w:rPr>
+          <w:rFonts w:ascii="Times New Roman" w:hAnsi="Times New Roman" w:cs="Times New Roman"/>
+          <w:sz w:val="32"/>
+          <w:szCs w:val="32"/>
+        </w:rPr>
+        <w:t>a</w:t>
+      </w:r>
+      <w:r>
+        <w:rPr>
+          <w:rFonts w:ascii="Times New Roman" w:hAnsi="Times New Roman" w:cs="Times New Roman"/>
+          <w:sz w:val="32"/>
+          <w:szCs w:val="32"/>
+        </w:rPr>
+        <w:t>symmetrisk kryptering inom</w:t>
+      </w:r>
+      <w:r>
+        <w:rPr>
+          <w:rFonts w:ascii="Times New Roman" w:hAnsi="Times New Roman" w:cs="Times New Roman"/>
+          <w:sz w:val="32"/>
+          <w:szCs w:val="32"/>
+        </w:rPr>
+        <w:t xml:space="preserve"> .Net är RSA.</w:t>
+      </w:r>
+      <w:r>
+        <w:rPr>
+          <w:rFonts w:ascii="Times New Roman" w:hAnsi="Times New Roman" w:cs="Times New Roman"/>
+          <w:sz w:val="32"/>
+          <w:szCs w:val="32"/>
+        </w:rPr>
+        <w:br/>
+      </w:r>
+    </w:p>
+    <w:p>
+      <w:pPr>
+        <w:pStyle w:val="Liststycke"/>
+        <w:numPr>
+          <w:ilvl w:val="0"/>
+          <w:numId w:val="11"/>
+        </w:numPr>
         <w:rPr>
           <w:rFonts w:ascii="Times New Roman" w:hAnsi="Times New Roman" w:cs="Times New Roman"/>
           <w:sz w:val="32"/>
@@ -6578,6 +7186,95 @@
     </w:lvl>
   </w:abstractNum>
   <w:abstractNum w:abstractNumId="1" w15:restartNumberingAfterBreak="0">
+    <w:nsid w:val="125867B6"/>
+    <w:multiLevelType w:val="hybridMultilevel"/>
+    <w:tmpl w:val="14542F02"/>
+    <w:lvl w:ilvl="0" w:tplc="6F6AC0FC">
+      <w:start w:val="1"/>
+      <w:numFmt w:val="decimal"/>
+      <w:lvlText w:val="%1."/>
+      <w:lvlJc w:val="left"/>
+      <w:pPr>
+        <w:ind w:left="1440" w:hanging="360"/>
+      </w:pPr>
+      <w:rPr>
+        <w:rFonts w:hint="default"/>
+      </w:rPr>
+    </w:lvl>
+    <w:lvl w:ilvl="1" w:tplc="041D0019" w:tentative="1">
+      <w:start w:val="1"/>
+      <w:numFmt w:val="lowerLetter"/>
+      <w:lvlText w:val="%2."/>
+      <w:lvlJc w:val="left"/>
+      <w:pPr>
+        <w:ind w:left="2160" w:hanging="360"/>
+      </w:pPr>
+    </w:lvl>
+    <w:lvl w:ilvl="2" w:tplc="041D001B" w:tentative="1">
+      <w:start w:val="1"/>
+      <w:numFmt w:val="lowerRoman"/>
+      <w:lvlText w:val="%3."/>
+      <w:lvlJc w:val="right"/>
+      <w:pPr>
+        <w:ind w:left="2880" w:hanging="180"/>
+      </w:pPr>
+    </w:lvl>
+    <w:lvl w:ilvl="3" w:tplc="041D000F" w:tentative="1">
+      <w:start w:val="1"/>
+      <w:numFmt w:val="decimal"/>
+      <w:lvlText w:val="%4."/>
+      <w:lvlJc w:val="left"/>
+      <w:pPr>
+        <w:ind w:left="3600" w:hanging="360"/>
+      </w:pPr>
+    </w:lvl>
+    <w:lvl w:ilvl="4" w:tplc="041D0019" w:tentative="1">
+      <w:start w:val="1"/>
+      <w:numFmt w:val="lowerLetter"/>
+      <w:lvlText w:val="%5."/>
+      <w:lvlJc w:val="left"/>
+      <w:pPr>
+        <w:ind w:left="4320" w:hanging="360"/>
+      </w:pPr>
+    </w:lvl>
+    <w:lvl w:ilvl="5" w:tplc="041D001B" w:tentative="1">
+      <w:start w:val="1"/>
+      <w:numFmt w:val="lowerRoman"/>
+      <w:lvlText w:val="%6."/>
+      <w:lvlJc w:val="right"/>
+      <w:pPr>
+        <w:ind w:left="5040" w:hanging="180"/>
+      </w:pPr>
+    </w:lvl>
+    <w:lvl w:ilvl="6" w:tplc="041D000F" w:tentative="1">
+      <w:start w:val="1"/>
+      <w:numFmt w:val="decimal"/>
+      <w:lvlText w:val="%7."/>
+      <w:lvlJc w:val="left"/>
+      <w:pPr>
+        <w:ind w:left="5760" w:hanging="360"/>
+      </w:pPr>
+    </w:lvl>
+    <w:lvl w:ilvl="7" w:tplc="041D0019" w:tentative="1">
+      <w:start w:val="1"/>
+      <w:numFmt w:val="lowerLetter"/>
+      <w:lvlText w:val="%8."/>
+      <w:lvlJc w:val="left"/>
+      <w:pPr>
+        <w:ind w:left="6480" w:hanging="360"/>
+      </w:pPr>
+    </w:lvl>
+    <w:lvl w:ilvl="8" w:tplc="041D001B" w:tentative="1">
+      <w:start w:val="1"/>
+      <w:numFmt w:val="lowerRoman"/>
+      <w:lvlText w:val="%9."/>
+      <w:lvlJc w:val="right"/>
+      <w:pPr>
+        <w:ind w:left="7200" w:hanging="180"/>
+      </w:pPr>
+    </w:lvl>
+  </w:abstractNum>
+  <w:abstractNum w:abstractNumId="2" w15:restartNumberingAfterBreak="0">
     <w:nsid w:val="390D5F23"/>
     <w:multiLevelType w:val="hybridMultilevel"/>
     <w:tmpl w:val="23E2DE26"/>
@@ -6666,7 +7363,7 @@
       </w:pPr>
     </w:lvl>
   </w:abstractNum>
-  <w:abstractNum w:abstractNumId="2" w15:restartNumberingAfterBreak="0">
+  <w:abstractNum w:abstractNumId="3" w15:restartNumberingAfterBreak="0">
     <w:nsid w:val="3B526658"/>
     <w:multiLevelType w:val="hybridMultilevel"/>
     <w:tmpl w:val="489E28F6"/>
@@ -6755,7 +7452,7 @@
       </w:pPr>
     </w:lvl>
   </w:abstractNum>
-  <w:abstractNum w:abstractNumId="3" w15:restartNumberingAfterBreak="0">
+  <w:abstractNum w:abstractNumId="4" w15:restartNumberingAfterBreak="0">
     <w:nsid w:val="45AF1FDD"/>
     <w:multiLevelType w:val="hybridMultilevel"/>
     <w:tmpl w:val="43B49E58"/>
@@ -6844,7 +7541,7 @@
       </w:pPr>
     </w:lvl>
   </w:abstractNum>
-  <w:abstractNum w:abstractNumId="4" w15:restartNumberingAfterBreak="0">
+  <w:abstractNum w:abstractNumId="5" w15:restartNumberingAfterBreak="0">
     <w:nsid w:val="484262FC"/>
     <w:multiLevelType w:val="hybridMultilevel"/>
     <w:tmpl w:val="751E6776"/>
@@ -6933,7 +7630,7 @@
       </w:pPr>
     </w:lvl>
   </w:abstractNum>
-  <w:abstractNum w:abstractNumId="5" w15:restartNumberingAfterBreak="0">
+  <w:abstractNum w:abstractNumId="6" w15:restartNumberingAfterBreak="0">
     <w:nsid w:val="4B8F78CC"/>
     <w:multiLevelType w:val="hybridMultilevel"/>
     <w:tmpl w:val="AC2ED35A"/>
@@ -7022,7 +7719,7 @@
       </w:pPr>
     </w:lvl>
   </w:abstractNum>
-  <w:abstractNum w:abstractNumId="6" w15:restartNumberingAfterBreak="0">
+  <w:abstractNum w:abstractNumId="7" w15:restartNumberingAfterBreak="0">
     <w:nsid w:val="55F020DD"/>
     <w:multiLevelType w:val="hybridMultilevel"/>
     <w:tmpl w:val="C1EABC44"/>
@@ -7111,7 +7808,7 @@
       </w:pPr>
     </w:lvl>
   </w:abstractNum>
-  <w:abstractNum w:abstractNumId="7" w15:restartNumberingAfterBreak="0">
+  <w:abstractNum w:abstractNumId="8" w15:restartNumberingAfterBreak="0">
     <w:nsid w:val="578133EE"/>
     <w:multiLevelType w:val="hybridMultilevel"/>
     <w:tmpl w:val="FB70BA86"/>
@@ -7200,7 +7897,7 @@
       </w:pPr>
     </w:lvl>
   </w:abstractNum>
-  <w:abstractNum w:abstractNumId="8" w15:restartNumberingAfterBreak="0">
+  <w:abstractNum w:abstractNumId="9" w15:restartNumberingAfterBreak="0">
     <w:nsid w:val="5F992BDD"/>
     <w:multiLevelType w:val="hybridMultilevel"/>
     <w:tmpl w:val="2EE8EF6E"/>
@@ -7289,7 +7986,7 @@
       </w:pPr>
     </w:lvl>
   </w:abstractNum>
-  <w:abstractNum w:abstractNumId="9" w15:restartNumberingAfterBreak="0">
+  <w:abstractNum w:abstractNumId="10" w15:restartNumberingAfterBreak="0">
     <w:nsid w:val="6715624A"/>
     <w:multiLevelType w:val="hybridMultilevel"/>
     <w:tmpl w:val="0BDA01B8"/>
@@ -7379,34 +8076,37 @@
     </w:lvl>
   </w:abstractNum>
   <w:num w:numId="1">
+    <w:abstractNumId w:val="9"/>
+  </w:num>
+  <w:num w:numId="2">
     <w:abstractNumId w:val="8"/>
   </w:num>
-  <w:num w:numId="2">
+  <w:num w:numId="3">
+    <w:abstractNumId w:val="4"/>
+  </w:num>
+  <w:num w:numId="4">
+    <w:abstractNumId w:val="5"/>
+  </w:num>
+  <w:num w:numId="5">
     <w:abstractNumId w:val="7"/>
   </w:num>
-  <w:num w:numId="3">
-    <w:abstractNumId w:val="3"/>
-  </w:num>
-  <w:num w:numId="4">
-    <w:abstractNumId w:val="4"/>
-  </w:num>
-  <w:num w:numId="5">
-    <w:abstractNumId w:val="6"/>
-  </w:num>
   <w:num w:numId="6">
-    <w:abstractNumId w:val="9"/>
+    <w:abstractNumId w:val="10"/>
   </w:num>
   <w:num w:numId="7">
     <w:abstractNumId w:val="0"/>
   </w:num>
   <w:num w:numId="8">
-    <w:abstractNumId w:val="1"/>
+    <w:abstractNumId w:val="2"/>
   </w:num>
   <w:num w:numId="9">
-    <w:abstractNumId w:val="5"/>
+    <w:abstractNumId w:val="6"/>
   </w:num>
   <w:num w:numId="10">
-    <w:abstractNumId w:val="2"/>
+    <w:abstractNumId w:val="3"/>
+  </w:num>
+  <w:num w:numId="11">
+    <w:abstractNumId w:val="1"/>
   </w:num>
 </w:numbering>
 </file>

</xml_diff>